<commit_message>
Create a basis for the professors' page
</commit_message>
<xml_diff>
--- a/Documents/Journal de bord.docx
+++ b/Documents/Journal de bord.docx
@@ -13,15 +13,42 @@
     </w:p>
     <w:p>
       <w:r>
-        <w:t>27/02/17 : Documentation sur les différents outils qui vont être utilisé comme NodeJS, Electron et les fonctionnalités de sqlite.</w:t>
-      </w:r>
-    </w:p>
-    <w:p>
-      <w:r>
-        <w:t>28/02/17 : Début de la mise en place de la base de données. Création de la fonction permettant de</w:t>
-      </w:r>
-      <w:r>
-        <w:t xml:space="preserve"> générer des bases de données de base.</w:t>
+        <w:t>27/02/17 : Documentation sur les différents outils qui vont être utilisé</w:t>
+      </w:r>
+      <w:r>
+        <w:t>s</w:t>
+      </w:r>
+      <w:r>
+        <w:t xml:space="preserve"> comme </w:t>
+      </w:r>
+      <w:proofErr w:type="spellStart"/>
+      <w:r>
+        <w:t>NodeJS</w:t>
+      </w:r>
+      <w:proofErr w:type="spellEnd"/>
+      <w:r>
+        <w:t xml:space="preserve">, </w:t>
+      </w:r>
+      <w:proofErr w:type="spellStart"/>
+      <w:r>
+        <w:t>Electron</w:t>
+      </w:r>
+      <w:proofErr w:type="spellEnd"/>
+      <w:r>
+        <w:t xml:space="preserve"> et les fonctionnalités de </w:t>
+      </w:r>
+      <w:proofErr w:type="spellStart"/>
+      <w:r>
+        <w:t>sqlite</w:t>
+      </w:r>
+      <w:proofErr w:type="spellEnd"/>
+      <w:r>
+        <w:t>.</w:t>
+      </w:r>
+    </w:p>
+    <w:p>
+      <w:r>
+        <w:t>28/02/17 : Début de la mise en place de la base de données. Création de la fonction permettant de générer des bases de données de base.</w:t>
       </w:r>
     </w:p>
     <w:p>
@@ -31,81 +58,268 @@
     </w:p>
     <w:p>
       <w:r>
-        <w:t>02/03/17 : Usinage de la boite du serv</w:t>
-      </w:r>
-      <w:r>
-        <w:t>eur.</w:t>
-      </w:r>
-    </w:p>
-    <w:p>
-      <w:r>
-        <w:t>06/03/17 : Mise en place de la pile de requête des timbreuses permettant aux élèves de continué à timbrer en cas de panne de réseaux. Création d’une documentation en HTML.</w:t>
-      </w:r>
-    </w:p>
-    <w:p>
-      <w:r>
-        <w:t xml:space="preserve">06/03/17 : Suite de la mise en place de la pile de requête. Mise en place d’un </w:t>
-      </w:r>
-      <w:r>
-        <w:t>environnement de test crée avec des machines virtuelles base sur le système d’exploitation Debian, proche de Raspbian, pour avoir des tests fiables</w:t>
-      </w:r>
-    </w:p>
-    <w:p>
-      <w:r>
-        <w:t>07/03/2017 : Début de la création de la fonction permettant d’exporter la base de donne toute entière sur un</w:t>
-      </w:r>
+        <w:t>02/03/17 : Usinage de la bo</w:t>
+      </w:r>
+      <w:r>
+        <w:t>î</w:t>
+      </w:r>
+      <w:r>
+        <w:t>te du serveur.</w:t>
+      </w:r>
+    </w:p>
+    <w:p>
+      <w:r>
+        <w:t>06/03/17 : Mise en place de la pile de requête des timbreuses permettant aux élèves de continu</w:t>
+      </w:r>
+      <w:r>
+        <w:t>er</w:t>
+      </w:r>
+      <w:r>
+        <w:t xml:space="preserve"> à timbrer en cas de panne de réseaux. Création d’une documentation en HTML.</w:t>
+      </w:r>
+    </w:p>
+    <w:p>
+      <w:r>
+        <w:t>06/03/17 : Suite de la mise en place de la pile de requête. Mise en place d’un environnement de test crée avec des machines virtuelles bas</w:t>
+      </w:r>
+      <w:r>
+        <w:t>ées</w:t>
+      </w:r>
+      <w:r>
+        <w:t xml:space="preserve"> sur le système d’exploitation Debian, proche de </w:t>
+      </w:r>
+      <w:proofErr w:type="spellStart"/>
+      <w:r>
+        <w:t>Raspbian</w:t>
+      </w:r>
+      <w:proofErr w:type="spellEnd"/>
+      <w:r>
+        <w:t>, pour avoir des tests fiables</w:t>
+      </w:r>
+    </w:p>
+    <w:p>
+      <w:r>
+        <w:t>07/03/2017 : Début de la création de la fonction permet</w:t>
+      </w:r>
+      <w:r>
+        <w:t>tant d’exporter la base de données tout</w:t>
+      </w:r>
+      <w:r>
+        <w:t xml:space="preserve"> entière sur </w:t>
+      </w:r>
+      <w:proofErr w:type="gramStart"/>
+      <w:r>
+        <w:t>un</w:t>
+      </w:r>
+      <w:proofErr w:type="gramEnd"/>
       <w:r>
         <w:t xml:space="preserve"> clé USB externe.</w:t>
       </w:r>
     </w:p>
     <w:p>
       <w:r>
-        <w:t>09/03/2017 : Fin de la fonction d’export de la base de donné. Amélioration du système permettant que les timbreuse reste constamment connecte au server et qu’elles restent constamment connecte entre elles.</w:t>
-      </w:r>
-    </w:p>
-    <w:p>
-      <w:r>
-        <w:t>13/03/2017 : Mise en place de la</w:t>
-      </w:r>
-      <w:r>
-        <w:t xml:space="preserve"> fonction permettant au timbreuse de copier leurs CSV de facon mirroir lors du timbrage des élèves et réparation d’une erreur de conception sur la fonction permettant aux timbreuse d’être constamment connecté.</w:t>
-      </w:r>
-    </w:p>
-    <w:p>
-      <w:r>
-        <w:t>14/03/2017 : Fonction de fin de journée et amé</w:t>
-      </w:r>
-      <w:r>
-        <w:t>lioration de la configuration</w:t>
-      </w:r>
-    </w:p>
-    <w:p>
-      <w:r>
-        <w:t>16/03/2017 : Fin de la fonction de fin de journée. Début de réflexion sur comment appliqué le règlement de la timbreuse. Début de l’implémentation des détections de certaines erreurs utilisateurs.</w:t>
-      </w:r>
-    </w:p>
-    <w:p>
-      <w:r>
-        <w:t>17/03/2017 : Mise en place de</w:t>
-      </w:r>
-      <w:r>
-        <w:t xml:space="preserve"> la fonction de pause minimum. L’élève doit faire une pause toutes les quatre heures.</w:t>
-      </w:r>
-    </w:p>
-    <w:p>
-      <w:r>
-        <w:t>20/03/2107 : Mise en place de systéme permettant de faire des démande de congé. On peut crée des demande de congé, les modifié ainsi que les effacer. Reste a automatisé l</w:t>
-      </w:r>
-      <w:r>
-        <w:t>eurs mise en place. Une des fonctions principale à déjà été écrite.</w:t>
-      </w:r>
-    </w:p>
-    <w:p>
-      <w:r>
-        <w:t>21/03/2017 : Mise en place d’une base pour l’interface utilisateur, afin qu’il soit facile de crée des nouvelles pages (+modularité).</w:t>
+        <w:t>09/03/2017 : Fin de la fonction d’export de la base de donné. Amélioration du système permettant que les timbreuse</w:t>
+      </w:r>
+      <w:r>
+        <w:t>s</w:t>
+      </w:r>
+      <w:r>
+        <w:t xml:space="preserve"> reste</w:t>
+      </w:r>
+      <w:r>
+        <w:t>nt</w:t>
+      </w:r>
+      <w:r>
+        <w:t xml:space="preserve"> constamment connecte</w:t>
+      </w:r>
+      <w:r>
+        <w:t>r</w:t>
+      </w:r>
+      <w:r>
+        <w:t xml:space="preserve"> au serve</w:t>
+      </w:r>
+      <w:r>
+        <w:t>u</w:t>
+      </w:r>
+      <w:r>
+        <w:t>r et qu’elles restent constamment connecte entre elles.</w:t>
+      </w:r>
+    </w:p>
+    <w:p>
+      <w:r>
+        <w:t>13/03/2017 : Mise en place de la fonction permettant au</w:t>
+      </w:r>
+      <w:r>
+        <w:t>x</w:t>
+      </w:r>
+      <w:r>
+        <w:t xml:space="preserve"> timbreuse</w:t>
+      </w:r>
+      <w:r>
+        <w:t>s</w:t>
+      </w:r>
+      <w:r>
+        <w:t xml:space="preserve"> de copier leurs CSV de </w:t>
+      </w:r>
+      <w:r>
+        <w:t>façon</w:t>
+      </w:r>
+      <w:r>
+        <w:t xml:space="preserve"> </w:t>
+      </w:r>
+      <w:r>
+        <w:t>miroir</w:t>
+      </w:r>
+      <w:r>
+        <w:t xml:space="preserve"> lors du timbrage des élèves et réparation d’une erreur de conception sur la fonction permettant </w:t>
+      </w:r>
+      <w:r>
+        <w:t>aux timbreuses</w:t>
+      </w:r>
+      <w:r>
+        <w:t xml:space="preserve"> d’être constamment connecté.</w:t>
+      </w:r>
+    </w:p>
+    <w:p>
+      <w:r>
+        <w:t>14/03/2017 : Fonction de fin de journée et amélioration de la configuration</w:t>
+      </w:r>
+    </w:p>
+    <w:p>
+      <w:r>
+        <w:t>16/03/2017 : Fin de la fonction de fin de journée. Début de réflexion sur comment appliqu</w:t>
+      </w:r>
+      <w:r>
+        <w:t>er</w:t>
+      </w:r>
+      <w:r>
+        <w:t xml:space="preserve"> le règlement de la timbreuse. Début de l’implémentation des détections de certaines erreurs utilisateurs.</w:t>
+      </w:r>
+    </w:p>
+    <w:p>
+      <w:r>
+        <w:t>17/03/2017 : Mise en place de la fonction de pause minimum. L’élève doit faire une pause toutes les quatre heures.</w:t>
+      </w:r>
+    </w:p>
+    <w:p>
+      <w:r>
+        <w:t xml:space="preserve">20/03/2107 : </w:t>
+      </w:r>
+      <w:r>
+        <w:t>Début de la m</w:t>
+      </w:r>
+      <w:r>
+        <w:t>ise en place d</w:t>
+      </w:r>
+      <w:r>
+        <w:t>u</w:t>
+      </w:r>
+      <w:r>
+        <w:t xml:space="preserve"> </w:t>
+      </w:r>
+      <w:r>
+        <w:t>système</w:t>
+      </w:r>
+      <w:r>
+        <w:t xml:space="preserve"> permettant de faire des </w:t>
+      </w:r>
+      <w:r>
+        <w:t>demandes</w:t>
+      </w:r>
+      <w:r>
+        <w:t xml:space="preserve"> de congé. On peut </w:t>
+      </w:r>
+      <w:r>
+        <w:t>créer</w:t>
+      </w:r>
+      <w:r>
+        <w:t xml:space="preserve"> des demande</w:t>
+      </w:r>
+      <w:r>
+        <w:t>s</w:t>
+      </w:r>
+      <w:r>
+        <w:t xml:space="preserve"> de congé, les modifié</w:t>
+      </w:r>
+      <w:r>
+        <w:t>s</w:t>
+      </w:r>
+      <w:r>
+        <w:t xml:space="preserve"> ainsi que les effacer. Reste </w:t>
+      </w:r>
+      <w:r>
+        <w:t>à</w:t>
+      </w:r>
+      <w:r>
+        <w:t xml:space="preserve"> automatisé leurs mise en place</w:t>
+      </w:r>
+      <w:r>
+        <w:t>s</w:t>
+      </w:r>
+      <w:r>
+        <w:t xml:space="preserve">. Une des fonctions principale </w:t>
+      </w:r>
+      <w:r>
+        <w:t>a</w:t>
+      </w:r>
+      <w:r>
+        <w:t xml:space="preserve"> déjà été écrite.</w:t>
+      </w:r>
+    </w:p>
+    <w:p>
+      <w:r>
+        <w:t>21/03/2017 : Mise en place d’une base pour l’interface utilisateur, afin qu’il soit facile de crée</w:t>
+      </w:r>
+      <w:r>
+        <w:t>r</w:t>
+      </w:r>
+      <w:r>
+        <w:t xml:space="preserve"> des nouvelles pages (+modularité).</w:t>
+      </w:r>
+    </w:p>
+    <w:p>
+      <w:r>
+        <w:t xml:space="preserve">23/03/2017 : </w:t>
+      </w:r>
+      <w:r>
+        <w:t>À</w:t>
+      </w:r>
+      <w:r>
+        <w:t xml:space="preserve"> la sui</w:t>
       </w:r>
       <w:bookmarkStart w:id="0" w:name="_GoBack"/>
       <w:bookmarkEnd w:id="0"/>
+      <w:r>
+        <w:t>te d’une discussion avec M.LOCATELLI, le design suivant sera adopt</w:t>
+      </w:r>
+      <w:r>
+        <w:t>é</w:t>
+      </w:r>
+      <w:r>
+        <w:t xml:space="preserve"> pour la page principale de</w:t>
+      </w:r>
+      <w:r>
+        <w:t xml:space="preserve"> l’interface des professeurs : u</w:t>
+      </w:r>
+      <w:r>
+        <w:t xml:space="preserve">ne liste sous forme de tableau avec possibilité </w:t>
+      </w:r>
+      <w:r>
+        <w:lastRenderedPageBreak/>
+        <w:t xml:space="preserve">d’afficher toutes les informations de l’élève dans une </w:t>
+      </w:r>
+      <w:r>
+        <w:rPr>
+          <w:u w:val="single"/>
+        </w:rPr>
+        <w:t>nouvelle  page</w:t>
+      </w:r>
+      <w:r>
+        <w:t>.</w:t>
+      </w:r>
+      <w:r>
+        <w:t xml:space="preserve"> Début de la création de cette la page d’accueil de l’interface des enseignants.</w:t>
+      </w:r>
     </w:p>
     <w:sectPr>
       <w:headerReference w:type="default" r:id="rId7"/>
@@ -186,7 +400,7 @@
       <w:rPr>
         <w:noProof/>
       </w:rPr>
-      <w:t>21.03.17</w:t>
+      <w:t>23.03.17</w:t>
     </w:r>
     <w:r>
       <w:fldChar w:fldCharType="end"/>
@@ -217,10 +431,7 @@
       <w:fldChar w:fldCharType="separate"/>
     </w:r>
     <w:r>
-      <w:rPr>
-        <w:noProof/>
-      </w:rPr>
-      <w:t>1</w:t>
+      <w:t>2</w:t>
     </w:r>
     <w:r>
       <w:fldChar w:fldCharType="end"/>
@@ -245,10 +456,7 @@
       <w:fldChar w:fldCharType="separate"/>
     </w:r>
     <w:r>
-      <w:rPr>
-        <w:noProof/>
-      </w:rPr>
-      <w:t>1</w:t>
+      <w:t>2</w:t>
     </w:r>
     <w:r>
       <w:fldChar w:fldCharType="end"/>

</xml_diff>

<commit_message>
Better documentation and login auth
</commit_message>
<xml_diff>
--- a/Documents/Journal de bord.docx
+++ b/Documents/Journal de bord.docx
@@ -351,198 +351,248 @@
         <w:t>IPC</w:t>
       </w:r>
       <w:r>
-        <w:t xml:space="preserve"> entre le processus de rendue visuel et le processus de méthode pour le logiciel clien</w:t>
+        <w:t xml:space="preserve"> entre le processus de rendue visuel et le processus de méthode pour le logiciel client.</w:t>
+      </w:r>
+    </w:p>
+    <w:p>
+      <w:r>
+        <w:t xml:space="preserve">24/03/2017 : Problème dans le processus de rendue visuel : plusieurs librairies reportent que la libraire </w:t>
+      </w:r>
+      <w:proofErr w:type="spellStart"/>
+      <w:r>
+        <w:rPr>
+          <w:b/>
+          <w:i/>
+        </w:rPr>
+        <w:t>jQuery</w:t>
+      </w:r>
+      <w:proofErr w:type="spellEnd"/>
+      <w:r>
+        <w:rPr>
+          <w:i/>
+        </w:rPr>
+        <w:t xml:space="preserve"> </w:t>
+      </w:r>
+      <w:r>
+        <w:t xml:space="preserve">n’est pas définit. Il se trouve que il faut employer </w:t>
+      </w:r>
+      <w:r>
+        <w:rPr>
+          <w:b/>
+        </w:rPr>
+        <w:t xml:space="preserve">la méthode de </w:t>
+      </w:r>
+      <w:proofErr w:type="spellStart"/>
+      <w:r>
+        <w:rPr>
+          <w:b/>
+        </w:rPr>
+        <w:t>NodeJS</w:t>
+      </w:r>
+      <w:proofErr w:type="spellEnd"/>
+      <w:r>
+        <w:t xml:space="preserve"> pour l’inclusion (</w:t>
+      </w:r>
+      <w:proofErr w:type="spellStart"/>
+      <w:r>
+        <w:rPr>
+          <w:i/>
+        </w:rPr>
+        <w:t>require</w:t>
+      </w:r>
+      <w:proofErr w:type="spellEnd"/>
+      <w:r>
+        <w:t xml:space="preserve">) plutôt que la </w:t>
+      </w:r>
+      <w:r>
+        <w:t>méthode</w:t>
+      </w:r>
+      <w:r>
+        <w:t xml:space="preserve"> HTML (</w:t>
+      </w:r>
+      <w:r>
+        <w:rPr>
+          <w:i/>
+        </w:rPr>
+        <w:t xml:space="preserve">&lt;script </w:t>
+      </w:r>
+      <w:proofErr w:type="spellStart"/>
+      <w:r>
+        <w:rPr>
+          <w:i/>
+        </w:rPr>
+        <w:t>src</w:t>
+      </w:r>
+      <w:proofErr w:type="spellEnd"/>
+      <w:r>
+        <w:rPr>
+          <w:i/>
+        </w:rPr>
+        <w:t> : ‘’…..’’&gt;&lt;/</w:t>
+      </w:r>
+      <w:proofErr w:type="gramStart"/>
+      <w:r>
+        <w:rPr>
+          <w:i/>
+        </w:rPr>
+        <w:t>script</w:t>
+      </w:r>
+      <w:proofErr w:type="gramEnd"/>
+      <w:r>
+        <w:rPr>
+          <w:i/>
+        </w:rPr>
+        <w:t>&gt;</w:t>
+      </w:r>
+      <w:r>
+        <w:t xml:space="preserve">). </w:t>
+      </w:r>
+      <w:r>
+        <w:t xml:space="preserve">De plus, la communication entre le processus de rendue visuel et le processus de méthode a pu être rétablie en remplacent l’objet </w:t>
+      </w:r>
+      <w:proofErr w:type="spellStart"/>
+      <w:r>
+        <w:rPr>
+          <w:b/>
+        </w:rPr>
+        <w:t>iframe</w:t>
+      </w:r>
+      <w:proofErr w:type="spellEnd"/>
+      <w:r>
+        <w:t xml:space="preserve"> par un objet </w:t>
+      </w:r>
+      <w:proofErr w:type="spellStart"/>
+      <w:r>
+        <w:rPr>
+          <w:b/>
+        </w:rPr>
+        <w:t>webview</w:t>
+      </w:r>
+      <w:proofErr w:type="spellEnd"/>
+      <w:r>
+        <w:t xml:space="preserve"> (Protocole supporte par l’API du </w:t>
+      </w:r>
+      <w:proofErr w:type="spellStart"/>
+      <w:r>
+        <w:t>framework</w:t>
+      </w:r>
+      <w:proofErr w:type="spellEnd"/>
+      <w:r>
+        <w:t xml:space="preserve"> </w:t>
+      </w:r>
+      <w:proofErr w:type="spellStart"/>
+      <w:r>
+        <w:t>Electron</w:t>
+      </w:r>
+      <w:proofErr w:type="spellEnd"/>
+      <w:r>
+        <w:t xml:space="preserve"> pour des raisons de sécurité). </w:t>
+      </w:r>
+      <w:r>
+        <w:t xml:space="preserve">Après la revue du projet avec M.LOCATELLI et M.CORNU, certains documents (cahier </w:t>
+      </w:r>
+      <w:r>
+        <w:t>des charges</w:t>
+      </w:r>
+      <w:r>
+        <w:t xml:space="preserve">, erreurs de timbrage, diagramme de Gantt) </w:t>
+      </w:r>
+      <w:r>
+        <w:t>ont</w:t>
+      </w:r>
+      <w:r>
+        <w:t xml:space="preserve"> </w:t>
+      </w:r>
+      <w:r>
+        <w:t>dû</w:t>
+      </w:r>
+      <w:r>
+        <w:t xml:space="preserve"> </w:t>
+      </w:r>
+      <w:r>
+        <w:t>être</w:t>
+      </w:r>
+      <w:r>
+        <w:t xml:space="preserve"> corrigés. Finalement le document sur les </w:t>
+      </w:r>
+      <w:r>
+        <w:rPr>
+          <w:b/>
+        </w:rPr>
+        <w:t>erreurs de timbrage</w:t>
+      </w:r>
+      <w:r>
+        <w:t xml:space="preserve"> </w:t>
+      </w:r>
+      <w:r>
+        <w:t>a</w:t>
+      </w:r>
+      <w:r>
+        <w:t xml:space="preserve"> été </w:t>
+      </w:r>
+      <w:r>
+        <w:t>revu</w:t>
+      </w:r>
+      <w:r>
+        <w:t xml:space="preserve"> et validé par les deux professeurs. Un document sur le </w:t>
+      </w:r>
+      <w:r>
+        <w:t>projet de déploiement a été écrit.</w:t>
+      </w:r>
+    </w:p>
+    <w:p>
+      <w:r>
+        <w:t xml:space="preserve">27/03/2017 : En début de journée, le </w:t>
+      </w:r>
+      <w:r>
+        <w:rPr>
+          <w:b/>
+        </w:rPr>
+        <w:t>document sur le déploiement</w:t>
+      </w:r>
+      <w:r>
+        <w:t xml:space="preserve"> de la timbreuse a été rendu à M.LOCATELLI. Une discussion a eu lieu en début d’après-midi concernant le risque sécuritaire qu’impliquent </w:t>
+      </w:r>
+      <w:r>
+        <w:rPr>
+          <w:b/>
+        </w:rPr>
+        <w:t>les mots de passes navigant en clair</w:t>
+      </w:r>
+      <w:r>
+        <w:t xml:space="preserve"> dans le</w:t>
       </w:r>
       <w:bookmarkStart w:id="0" w:name="_GoBack"/>
       <w:bookmarkEnd w:id="0"/>
       <w:r>
-        <w:t>t.</w:t>
-      </w:r>
-    </w:p>
-    <w:p>
-      <w:r>
-        <w:t xml:space="preserve">24/03/2017 : Problème dans le processus de rendue visuel : plusieurs librairies reportent que la libraire </w:t>
-      </w:r>
-      <w:proofErr w:type="spellStart"/>
+        <w:t xml:space="preserve"> système de la timbreuse. La fonction permettant de </w:t>
+      </w:r>
       <w:r>
         <w:rPr>
           <w:b/>
-          <w:i/>
-        </w:rPr>
-        <w:t>jQuery</w:t>
-      </w:r>
-      <w:proofErr w:type="spellEnd"/>
-      <w:r>
-        <w:rPr>
-          <w:i/>
-        </w:rPr>
-        <w:t xml:space="preserve"> </w:t>
-      </w:r>
-      <w:r>
-        <w:t xml:space="preserve">n’est pas définit. Il se trouve que il faut employer </w:t>
+        </w:rPr>
+        <w:t>se connecter</w:t>
+      </w:r>
+      <w:r>
+        <w:t xml:space="preserve"> a été créée. Une </w:t>
       </w:r>
       <w:r>
         <w:rPr>
           <w:b/>
         </w:rPr>
-        <w:t xml:space="preserve">la méthode de </w:t>
-      </w:r>
-      <w:proofErr w:type="spellStart"/>
+        <w:t>erreur</w:t>
+      </w:r>
+      <w:r>
+        <w:t xml:space="preserve"> est toujours présente cependant, la fonction est inaccessible depuis la page web (Impossible d’appeler le script JS depuis la page HTML). Une </w:t>
+      </w:r>
       <w:r>
         <w:rPr>
           <w:b/>
         </w:rPr>
-        <w:t>NodeJS</w:t>
-      </w:r>
-      <w:proofErr w:type="spellEnd"/>
-      <w:r>
-        <w:t xml:space="preserve"> pour l’inclusion (</w:t>
-      </w:r>
-      <w:proofErr w:type="spellStart"/>
-      <w:r>
-        <w:rPr>
-          <w:i/>
-        </w:rPr>
-        <w:t>require</w:t>
-      </w:r>
-      <w:proofErr w:type="spellEnd"/>
-      <w:r>
-        <w:t xml:space="preserve">) plutôt que la </w:t>
-      </w:r>
-      <w:r>
-        <w:t>méthode</w:t>
-      </w:r>
-      <w:r>
-        <w:t xml:space="preserve"> HTML (</w:t>
-      </w:r>
-      <w:r>
-        <w:rPr>
-          <w:i/>
-        </w:rPr>
-        <w:t xml:space="preserve">&lt;script </w:t>
-      </w:r>
-      <w:proofErr w:type="spellStart"/>
-      <w:r>
-        <w:rPr>
-          <w:i/>
-        </w:rPr>
-        <w:t>src</w:t>
-      </w:r>
-      <w:proofErr w:type="spellEnd"/>
-      <w:r>
-        <w:rPr>
-          <w:i/>
-        </w:rPr>
-        <w:t> : ‘’…..’’&gt;&lt;/</w:t>
-      </w:r>
-      <w:proofErr w:type="gramStart"/>
-      <w:r>
-        <w:rPr>
-          <w:i/>
-        </w:rPr>
-        <w:t>script</w:t>
-      </w:r>
-      <w:proofErr w:type="gramEnd"/>
-      <w:r>
-        <w:rPr>
-          <w:i/>
-        </w:rPr>
-        <w:t>&gt;</w:t>
-      </w:r>
-      <w:r>
-        <w:t xml:space="preserve">). </w:t>
-      </w:r>
-      <w:r>
-        <w:t xml:space="preserve">De plus, la communication entre le processus de rendue visuel et le processus de méthode a pu être rétablie en remplacent l’objet </w:t>
-      </w:r>
-      <w:proofErr w:type="spellStart"/>
-      <w:r>
-        <w:rPr>
-          <w:b/>
-        </w:rPr>
-        <w:t>iframe</w:t>
-      </w:r>
-      <w:proofErr w:type="spellEnd"/>
-      <w:r>
-        <w:t xml:space="preserve"> par un objet </w:t>
-      </w:r>
-      <w:proofErr w:type="spellStart"/>
-      <w:r>
-        <w:rPr>
-          <w:b/>
-        </w:rPr>
-        <w:t>webview</w:t>
-      </w:r>
-      <w:proofErr w:type="spellEnd"/>
-      <w:r>
-        <w:t xml:space="preserve"> (Protocole supporte par l’API du </w:t>
-      </w:r>
-      <w:proofErr w:type="spellStart"/>
-      <w:r>
-        <w:t>framework</w:t>
-      </w:r>
-      <w:proofErr w:type="spellEnd"/>
-      <w:r>
-        <w:t xml:space="preserve"> </w:t>
-      </w:r>
-      <w:proofErr w:type="spellStart"/>
-      <w:r>
-        <w:t>Electron</w:t>
-      </w:r>
-      <w:proofErr w:type="spellEnd"/>
-      <w:r>
-        <w:t xml:space="preserve"> pour des raisons de sécurité). </w:t>
-      </w:r>
-      <w:r>
-        <w:t xml:space="preserve">Après la revue du projet avec M.LOCATELLI et M.CORNU, certains documents (cahier </w:t>
-      </w:r>
-      <w:r>
-        <w:t>des charges</w:t>
-      </w:r>
-      <w:r>
-        <w:t xml:space="preserve">, erreurs de timbrage, diagramme de Gantt) </w:t>
-      </w:r>
-      <w:r>
-        <w:t>ont</w:t>
-      </w:r>
-      <w:r>
-        <w:t xml:space="preserve"> </w:t>
-      </w:r>
-      <w:r>
-        <w:t>dû</w:t>
-      </w:r>
-      <w:r>
-        <w:t xml:space="preserve"> </w:t>
-      </w:r>
-      <w:r>
-        <w:t>être</w:t>
-      </w:r>
-      <w:r>
-        <w:t xml:space="preserve"> corrigés. Finalement le document sur les </w:t>
-      </w:r>
-      <w:r>
-        <w:rPr>
-          <w:b/>
-        </w:rPr>
-        <w:t>erreurs de timbrage</w:t>
-      </w:r>
-      <w:r>
-        <w:t xml:space="preserve"> </w:t>
-      </w:r>
-      <w:r>
-        <w:t>a</w:t>
-      </w:r>
-      <w:r>
-        <w:t xml:space="preserve"> été </w:t>
-      </w:r>
-      <w:r>
-        <w:t>revu</w:t>
-      </w:r>
-      <w:r>
-        <w:t xml:space="preserve"> et validé par les deux professeurs. Un document sur le </w:t>
-      </w:r>
-      <w:r>
-        <w:t>projet de déploiement a été écrit.</w:t>
+        <w:t>solution</w:t>
+      </w:r>
+      <w:r>
+        <w:t xml:space="preserve"> sera trouvée dans la journée de demain.</w:t>
       </w:r>
     </w:p>
     <w:sectPr>
@@ -624,7 +674,7 @@
       <w:rPr>
         <w:noProof/>
       </w:rPr>
-      <w:t>24.03.17</w:t>
+      <w:t>27.03.17</w:t>
     </w:r>
     <w:r>
       <w:fldChar w:fldCharType="end"/>

</xml_diff>

<commit_message>
Create student function fixed + Delete function + Some test on knex
</commit_message>
<xml_diff>
--- a/Documents/Journal de bord.docx
+++ b/Documents/Journal de bord.docx
@@ -19,31 +19,7 @@
         <w:t>s</w:t>
       </w:r>
       <w:r>
-        <w:t xml:space="preserve"> comme </w:t>
-      </w:r>
-      <w:proofErr w:type="spellStart"/>
-      <w:r>
-        <w:t>NodeJS</w:t>
-      </w:r>
-      <w:proofErr w:type="spellEnd"/>
-      <w:r>
-        <w:t xml:space="preserve">, </w:t>
-      </w:r>
-      <w:proofErr w:type="spellStart"/>
-      <w:r>
-        <w:t>Electron</w:t>
-      </w:r>
-      <w:proofErr w:type="spellEnd"/>
-      <w:r>
-        <w:t xml:space="preserve"> et les fonctionnalités de </w:t>
-      </w:r>
-      <w:proofErr w:type="spellStart"/>
-      <w:r>
-        <w:t>sqlite</w:t>
-      </w:r>
-      <w:proofErr w:type="spellEnd"/>
-      <w:r>
-        <w:t>.</w:t>
+        <w:t xml:space="preserve"> comme NodeJS, Electron et les fonctionnalités de sqlite.</w:t>
       </w:r>
     </w:p>
     <w:p>
@@ -86,15 +62,7 @@
         <w:t>ées</w:t>
       </w:r>
       <w:r>
-        <w:t xml:space="preserve"> sur le système d’exploitation Debian, proche de </w:t>
-      </w:r>
-      <w:proofErr w:type="spellStart"/>
-      <w:r>
-        <w:t>Raspbian</w:t>
-      </w:r>
-      <w:proofErr w:type="spellEnd"/>
-      <w:r>
-        <w:t>, pour avoir des tests fiables</w:t>
+        <w:t xml:space="preserve"> sur le système d’exploitation Debian, proche de Raspbian, pour avoir des tests fiables</w:t>
       </w:r>
     </w:p>
     <w:p>
@@ -105,15 +73,7 @@
         <w:t>tant d’exporter la base de données tout</w:t>
       </w:r>
       <w:r>
-        <w:t xml:space="preserve"> entière sur </w:t>
-      </w:r>
-      <w:proofErr w:type="gramStart"/>
-      <w:r>
-        <w:t>un</w:t>
-      </w:r>
-      <w:proofErr w:type="gramEnd"/>
-      <w:r>
-        <w:t xml:space="preserve"> clé USB externe.</w:t>
+        <w:t xml:space="preserve"> entière sur un clé USB externe.</w:t>
       </w:r>
     </w:p>
     <w:p>
@@ -289,14 +249,12 @@
         <w:lastRenderedPageBreak/>
         <w:t xml:space="preserve">élément </w:t>
       </w:r>
-      <w:proofErr w:type="spellStart"/>
       <w:r>
         <w:rPr>
           <w:b/>
         </w:rPr>
         <w:t>iframe</w:t>
       </w:r>
-      <w:proofErr w:type="spellEnd"/>
       <w:r>
         <w:t xml:space="preserve"> (page web dans une page web) permettant d’afficher d’autre page web à l’intérieur de la page principale. Ça permet de garder une page de menu très modulable avec des </w:t>
       </w:r>
@@ -358,7 +316,6 @@
       <w:r>
         <w:t xml:space="preserve">24/03/2017 : Problème dans le processus de rendue visuel : plusieurs librairies reportent que la libraire </w:t>
       </w:r>
-      <w:proofErr w:type="spellStart"/>
       <w:r>
         <w:rPr>
           <w:b/>
@@ -366,7 +323,6 @@
         </w:rPr>
         <w:t>jQuery</w:t>
       </w:r>
-      <w:proofErr w:type="spellEnd"/>
       <w:r>
         <w:rPr>
           <w:i/>
@@ -380,27 +336,17 @@
         <w:rPr>
           <w:b/>
         </w:rPr>
-        <w:t xml:space="preserve">la méthode de </w:t>
-      </w:r>
-      <w:proofErr w:type="spellStart"/>
-      <w:r>
-        <w:rPr>
-          <w:b/>
-        </w:rPr>
-        <w:t>NodeJS</w:t>
-      </w:r>
-      <w:proofErr w:type="spellEnd"/>
+        <w:t>la méthode de NodeJS</w:t>
+      </w:r>
       <w:r>
         <w:t xml:space="preserve"> pour l’inclusion (</w:t>
       </w:r>
-      <w:proofErr w:type="spellStart"/>
       <w:r>
         <w:rPr>
           <w:i/>
         </w:rPr>
         <w:t>require</w:t>
       </w:r>
-      <w:proofErr w:type="spellEnd"/>
       <w:r>
         <w:t xml:space="preserve">) plutôt que la </w:t>
       </w:r>
@@ -414,35 +360,7 @@
         <w:rPr>
           <w:i/>
         </w:rPr>
-        <w:t xml:space="preserve">&lt;script </w:t>
-      </w:r>
-      <w:proofErr w:type="spellStart"/>
-      <w:r>
-        <w:rPr>
-          <w:i/>
-        </w:rPr>
-        <w:t>src</w:t>
-      </w:r>
-      <w:proofErr w:type="spellEnd"/>
-      <w:r>
-        <w:rPr>
-          <w:i/>
-        </w:rPr>
-        <w:t> : ‘’…..’’&gt;&lt;/</w:t>
-      </w:r>
-      <w:proofErr w:type="gramStart"/>
-      <w:r>
-        <w:rPr>
-          <w:i/>
-        </w:rPr>
-        <w:t>script</w:t>
-      </w:r>
-      <w:proofErr w:type="gramEnd"/>
-      <w:r>
-        <w:rPr>
-          <w:i/>
-        </w:rPr>
-        <w:t>&gt;</w:t>
+        <w:t>&lt;script src : ‘’…..’’&gt;&lt;/script&gt;</w:t>
       </w:r>
       <w:r>
         <w:t xml:space="preserve">). </w:t>
@@ -450,43 +368,23 @@
       <w:r>
         <w:t xml:space="preserve">De plus, la communication entre le processus de rendue visuel et le processus de méthode a pu être rétablie en remplacent l’objet </w:t>
       </w:r>
-      <w:proofErr w:type="spellStart"/>
       <w:r>
         <w:rPr>
           <w:b/>
         </w:rPr>
         <w:t>iframe</w:t>
       </w:r>
-      <w:proofErr w:type="spellEnd"/>
       <w:r>
         <w:t xml:space="preserve"> par un objet </w:t>
       </w:r>
-      <w:proofErr w:type="spellStart"/>
       <w:r>
         <w:rPr>
           <w:b/>
         </w:rPr>
         <w:t>webview</w:t>
       </w:r>
-      <w:proofErr w:type="spellEnd"/>
-      <w:r>
-        <w:t xml:space="preserve"> (Protocole supporte par l’API du </w:t>
-      </w:r>
-      <w:proofErr w:type="spellStart"/>
-      <w:r>
-        <w:t>framework</w:t>
-      </w:r>
-      <w:proofErr w:type="spellEnd"/>
-      <w:r>
-        <w:t xml:space="preserve"> </w:t>
-      </w:r>
-      <w:proofErr w:type="spellStart"/>
-      <w:r>
-        <w:t>Electron</w:t>
-      </w:r>
-      <w:proofErr w:type="spellEnd"/>
-      <w:r>
-        <w:t xml:space="preserve"> pour des raisons de sécurité). </w:t>
+      <w:r>
+        <w:t xml:space="preserve"> (Protocole supporte par l’API du framework Electron pour des raisons de sécurité). </w:t>
       </w:r>
       <w:r>
         <w:t xml:space="preserve">Après la revue du projet avec M.LOCATELLI et M.CORNU, certains documents (cahier </w:t>
@@ -560,12 +458,7 @@
         <w:t>les mots de passes navigant en clair</w:t>
       </w:r>
       <w:r>
-        <w:t xml:space="preserve"> dans le</w:t>
-      </w:r>
-      <w:bookmarkStart w:id="0" w:name="_GoBack"/>
-      <w:bookmarkEnd w:id="0"/>
-      <w:r>
-        <w:t xml:space="preserve"> système de la timbreuse. La fonction permettant de </w:t>
+        <w:t xml:space="preserve"> dans le système de la timbreuse. La fonction permettant de </w:t>
       </w:r>
       <w:r>
         <w:rPr>
@@ -594,6 +487,21 @@
       <w:r>
         <w:t xml:space="preserve"> sera trouvée dans la journée de demain.</w:t>
       </w:r>
+    </w:p>
+    <w:p>
+      <w:r>
+        <w:t>28/03/2017 : Création de la fonction permettant de crée de nouveaux élèves. On peut remplir les informations directement sur le logiciel et l’élève sera crée correctement dans la base de donnée. Il sera possible par la suite de modifier les informations relatives à l’élève. Lors de la création d’un nouvel élèves on doit crée deux entité dans la base de donnée. La premiere est un « User » : dans cette table va etre stockées les informations personnelles de l’élèves (Nom, prénom, email). La deuxième entité est un « Student » elle contient les informations relatives à la quantité de travail de l’élève.</w:t>
+      </w:r>
+    </w:p>
+    <w:p>
+      <w:r>
+        <w:t xml:space="preserve">30/03/2017 : Création de la fonction permettant d’éffacer des élèves. Elles à la même problématique que la création étant donnée </w:t>
+      </w:r>
+      <w:r>
+        <w:t>que les informations sont organisee dans deux tables différentes de la base de donnée. Rassemblement du matériel en préparation du premier déploiement qui approche. Mise en route d’un des deux raspberry pi, installation des divers logiciels, créations d’une image reinscriptible sur d’autre raspberry pi. Après avoir lancé l’application depuis le Pi, on sait que celui-ci est compatible.</w:t>
+      </w:r>
+      <w:bookmarkStart w:id="0" w:name="_GoBack"/>
+      <w:bookmarkEnd w:id="0"/>
     </w:p>
     <w:sectPr>
       <w:headerReference w:type="default" r:id="rId7"/>
@@ -674,7 +582,7 @@
       <w:rPr>
         <w:noProof/>
       </w:rPr>
-      <w:t>27.03.17</w:t>
+      <w:t>30.03.17</w:t>
     </w:r>
     <w:r>
       <w:fldChar w:fldCharType="end"/>

</xml_diff>

<commit_message>
Better frontend + House keeping + Bug fixes + New documents
</commit_message>
<xml_diff>
--- a/Documents/Journal de bord.docx
+++ b/Documents/Journal de bord.docx
@@ -508,17 +508,25 @@
       <w:r>
         <w:t>appelés</w:t>
       </w:r>
+      <w:r>
+        <w:t>.</w:t>
+      </w:r>
+    </w:p>
+    <w:p>
+      <w:r>
+        <w:lastRenderedPageBreak/>
+        <w:t>Jalon du vendredi avec M.LOCATELLI. Apport de correctif sur le diagramme de Gantt, il manquait les dates de déploiement.</w:t>
+      </w:r>
+    </w:p>
+    <w:p>
+      <w:r>
+        <w:t xml:space="preserve">03/04/2017 : Réparation d’une erreur sur la fonction pour éditer les élèves. Il est en fait impossible d’exécuter plus de 1 niveau de sous-requête au sein d’une requête SQLite. Dernière préparation pour le déploiement du lendemain. Vérification des fonctions de base (tagger). Amélioration de la lecture du tag. L’UID ne sera plus lu dans une boite de texte mais directement commande clavier envoyées à la fenêtre. Préparations d’un tag par élèves pour pouvoir effectuer des tests. Discussion avec M.LOCATELLI sur la différence entre les circuits HC (transistors à effets de champ) </w:t>
+      </w:r>
+      <w:r>
+        <w:t>et LS.</w:t>
+      </w:r>
       <w:bookmarkStart w:id="0" w:name="_GoBack"/>
       <w:bookmarkEnd w:id="0"/>
-      <w:r>
-        <w:t>.</w:t>
-      </w:r>
-    </w:p>
-    <w:p>
-      <w:r>
-        <w:lastRenderedPageBreak/>
-        <w:t>Jalon du vendredi avec M.LOCATELLI. Apport de correctif sur le diagramme de Gantt, il manquait les dates de déploiement.</w:t>
-      </w:r>
     </w:p>
     <w:sectPr>
       <w:headerReference w:type="default" r:id="rId7"/>
@@ -599,7 +607,7 @@
       <w:rPr>
         <w:noProof/>
       </w:rPr>
-      <w:t>31.03.17</w:t>
+      <w:t>03.04.17</w:t>
     </w:r>
     <w:r>
       <w:fldChar w:fldCharType="end"/>
@@ -633,7 +641,7 @@
       <w:rPr>
         <w:noProof/>
       </w:rPr>
-      <w:t>2</w:t>
+      <w:t>3</w:t>
     </w:r>
     <w:r>
       <w:fldChar w:fldCharType="end"/>

</xml_diff>

<commit_message>
Deployment + Some slave fancy graphics
</commit_message>
<xml_diff>
--- a/Documents/Journal de bord.docx
+++ b/Documents/Journal de bord.docx
@@ -19,7 +19,31 @@
         <w:t>s</w:t>
       </w:r>
       <w:r>
-        <w:t xml:space="preserve"> comme NodeJS, Electron et les fonctionnalités de sqlite.</w:t>
+        <w:t xml:space="preserve"> comme </w:t>
+      </w:r>
+      <w:proofErr w:type="spellStart"/>
+      <w:r>
+        <w:t>NodeJS</w:t>
+      </w:r>
+      <w:proofErr w:type="spellEnd"/>
+      <w:r>
+        <w:t xml:space="preserve">, </w:t>
+      </w:r>
+      <w:proofErr w:type="spellStart"/>
+      <w:r>
+        <w:t>Electron</w:t>
+      </w:r>
+      <w:proofErr w:type="spellEnd"/>
+      <w:r>
+        <w:t xml:space="preserve"> et les fonctionnalités de </w:t>
+      </w:r>
+      <w:proofErr w:type="spellStart"/>
+      <w:r>
+        <w:t>sqlite</w:t>
+      </w:r>
+      <w:proofErr w:type="spellEnd"/>
+      <w:r>
+        <w:t>.</w:t>
       </w:r>
     </w:p>
     <w:p>
@@ -62,7 +86,15 @@
         <w:t>ées</w:t>
       </w:r>
       <w:r>
-        <w:t xml:space="preserve"> sur le système d’exploitation Debian, proche de Raspbian, pour avoir des tests fiables</w:t>
+        <w:t xml:space="preserve"> sur le système d’exploitation Debian, proche de </w:t>
+      </w:r>
+      <w:proofErr w:type="spellStart"/>
+      <w:r>
+        <w:t>Raspbian</w:t>
+      </w:r>
+      <w:proofErr w:type="spellEnd"/>
+      <w:r>
+        <w:t>, pour avoir des tests fiables</w:t>
       </w:r>
     </w:p>
     <w:p>
@@ -73,7 +105,15 @@
         <w:t>tant d’exporter la base de données tout</w:t>
       </w:r>
       <w:r>
-        <w:t xml:space="preserve"> entière sur un clé USB externe.</w:t>
+        <w:t xml:space="preserve"> entière sur </w:t>
+      </w:r>
+      <w:proofErr w:type="gramStart"/>
+      <w:r>
+        <w:t>un</w:t>
+      </w:r>
+      <w:proofErr w:type="gramEnd"/>
+      <w:r>
+        <w:t xml:space="preserve"> clé USB externe.</w:t>
       </w:r>
     </w:p>
     <w:p>
@@ -249,12 +289,14 @@
         <w:lastRenderedPageBreak/>
         <w:t xml:space="preserve">élément </w:t>
       </w:r>
+      <w:proofErr w:type="spellStart"/>
       <w:r>
         <w:rPr>
           <w:b/>
         </w:rPr>
         <w:t>iframe</w:t>
       </w:r>
+      <w:proofErr w:type="spellEnd"/>
       <w:r>
         <w:t xml:space="preserve"> (page web dans une page web) permettant d’afficher d’autre page web à l’intérieur de la page principale. Ça permet de garder une page de menu très modulable avec des </w:t>
       </w:r>
@@ -316,6 +358,7 @@
       <w:r>
         <w:t xml:space="preserve">24/03/2017 : Problème dans le processus de rendue visuel : plusieurs librairies reportent que la libraire </w:t>
       </w:r>
+      <w:proofErr w:type="spellStart"/>
       <w:r>
         <w:rPr>
           <w:b/>
@@ -323,6 +366,7 @@
         </w:rPr>
         <w:t>jQuery</w:t>
       </w:r>
+      <w:proofErr w:type="spellEnd"/>
       <w:r>
         <w:rPr>
           <w:i/>
@@ -336,17 +380,27 @@
         <w:rPr>
           <w:b/>
         </w:rPr>
-        <w:t>la méthode de NodeJS</w:t>
-      </w:r>
+        <w:t xml:space="preserve">la méthode de </w:t>
+      </w:r>
+      <w:proofErr w:type="spellStart"/>
+      <w:r>
+        <w:rPr>
+          <w:b/>
+        </w:rPr>
+        <w:t>NodeJS</w:t>
+      </w:r>
+      <w:proofErr w:type="spellEnd"/>
       <w:r>
         <w:t xml:space="preserve"> pour l’inclusion (</w:t>
       </w:r>
+      <w:proofErr w:type="spellStart"/>
       <w:r>
         <w:rPr>
           <w:i/>
         </w:rPr>
         <w:t>require</w:t>
       </w:r>
+      <w:proofErr w:type="spellEnd"/>
       <w:r>
         <w:t xml:space="preserve">) plutôt que la </w:t>
       </w:r>
@@ -360,7 +414,35 @@
         <w:rPr>
           <w:i/>
         </w:rPr>
-        <w:t>&lt;script src : ‘’…..’’&gt;&lt;/script&gt;</w:t>
+        <w:t xml:space="preserve">&lt;script </w:t>
+      </w:r>
+      <w:proofErr w:type="spellStart"/>
+      <w:r>
+        <w:rPr>
+          <w:i/>
+        </w:rPr>
+        <w:t>src</w:t>
+      </w:r>
+      <w:proofErr w:type="spellEnd"/>
+      <w:r>
+        <w:rPr>
+          <w:i/>
+        </w:rPr>
+        <w:t> : ‘’…..’’&gt;&lt;/</w:t>
+      </w:r>
+      <w:proofErr w:type="gramStart"/>
+      <w:r>
+        <w:rPr>
+          <w:i/>
+        </w:rPr>
+        <w:t>script</w:t>
+      </w:r>
+      <w:proofErr w:type="gramEnd"/>
+      <w:r>
+        <w:rPr>
+          <w:i/>
+        </w:rPr>
+        <w:t>&gt;</w:t>
       </w:r>
       <w:r>
         <w:t xml:space="preserve">). </w:t>
@@ -368,23 +450,43 @@
       <w:r>
         <w:t xml:space="preserve">De plus, la communication entre le processus de rendue visuel et le processus de méthode a pu être rétablie en remplacent l’objet </w:t>
       </w:r>
+      <w:proofErr w:type="spellStart"/>
       <w:r>
         <w:rPr>
           <w:b/>
         </w:rPr>
         <w:t>iframe</w:t>
       </w:r>
+      <w:proofErr w:type="spellEnd"/>
       <w:r>
         <w:t xml:space="preserve"> par un objet </w:t>
       </w:r>
+      <w:proofErr w:type="spellStart"/>
       <w:r>
         <w:rPr>
           <w:b/>
         </w:rPr>
         <w:t>webview</w:t>
       </w:r>
-      <w:r>
-        <w:t xml:space="preserve"> (Protocole supporte par l’API du framework Electron pour des raisons de sécurité). </w:t>
+      <w:proofErr w:type="spellEnd"/>
+      <w:r>
+        <w:t xml:space="preserve"> (Protocole supporte par l’API du </w:t>
+      </w:r>
+      <w:proofErr w:type="spellStart"/>
+      <w:r>
+        <w:t>framework</w:t>
+      </w:r>
+      <w:proofErr w:type="spellEnd"/>
+      <w:r>
+        <w:t xml:space="preserve"> </w:t>
+      </w:r>
+      <w:proofErr w:type="spellStart"/>
+      <w:r>
+        <w:t>Electron</w:t>
+      </w:r>
+      <w:proofErr w:type="spellEnd"/>
+      <w:r>
+        <w:t xml:space="preserve"> pour des raisons de sécurité). </w:t>
       </w:r>
       <w:r>
         <w:t xml:space="preserve">Après la revue du projet avec M.LOCATELLI et M.CORNU, certains documents (cahier </w:t>
@@ -490,20 +592,132 @@
     </w:p>
     <w:p>
       <w:r>
-        <w:t>28/03/2017 : Création de la fonction permettant de crée de nouveaux élèves. On peut remplir les informations directement sur le logiciel et l’élève sera crée correctement dans la base de donnée. Il sera possible par la suite de modifier les informations relatives à l’élève. Lors de la création d’un nouvel élèves on doit crée deux entité dans la base de donnée. La premiere est un « User » : dans cette table va etre stockées les informations personnelles de l’élèves (Nom, prénom, email). La deuxième entité est un « Student » elle contient les informations relatives à la quantité de travail de l’élève.</w:t>
-      </w:r>
-    </w:p>
-    <w:p>
-      <w:r>
-        <w:t xml:space="preserve">30/03/2017 : Création de la fonction permettant d’éffacer des élèves. Elles à la même problématique que la création étant donnée </w:t>
-      </w:r>
-      <w:r>
-        <w:t>que les informations sont organisee dans deux tables différentes de la base de donnée. Rassemblement du matériel en préparation du premier déploiement qui approche. Mise en route d’un des deux raspberry pi, installation des divers logiciels, créations d’une image reinscriptible sur d’autre raspberry pi. Après avoir lancé l’application depuis le Pi, on sait que celui-ci est compatible.</w:t>
-      </w:r>
-    </w:p>
-    <w:p>
-      <w:r>
-        <w:t xml:space="preserve">31/03/2017 : Création de la fonction permettant de modifier des élèves déjà existant. Un problème de fuite de mémoire à été réglé. Il s’agissait d’une fonction qui ajoutait des listeners (fonction appelée si un evenement spécifique intervient) sans jamais effacer ceux qui n’ont pas été </w:t>
+        <w:t xml:space="preserve">28/03/2017 : Création de la fonction permettant de crée de nouveaux élèves. On peut remplir les informations directement sur le logiciel et l’élève sera </w:t>
+      </w:r>
+      <w:proofErr w:type="spellStart"/>
+      <w:r>
+        <w:t>crée</w:t>
+      </w:r>
+      <w:proofErr w:type="spellEnd"/>
+      <w:r>
+        <w:t xml:space="preserve"> correctement dans la base de donnée. Il sera possible par la suite de modifier les informations relatives à l’élève. Lors de la création d’un nouvel élèves on doit </w:t>
+      </w:r>
+      <w:proofErr w:type="spellStart"/>
+      <w:r>
+        <w:t>crée</w:t>
+      </w:r>
+      <w:proofErr w:type="spellEnd"/>
+      <w:r>
+        <w:t xml:space="preserve"> deux entité dans la base de donnée. La </w:t>
+      </w:r>
+      <w:proofErr w:type="spellStart"/>
+      <w:r>
+        <w:t>premiere</w:t>
+      </w:r>
+      <w:proofErr w:type="spellEnd"/>
+      <w:r>
+        <w:t xml:space="preserve"> est un « User » : dans cette table va </w:t>
+      </w:r>
+      <w:proofErr w:type="spellStart"/>
+      <w:r>
+        <w:t>etre</w:t>
+      </w:r>
+      <w:proofErr w:type="spellEnd"/>
+      <w:r>
+        <w:t xml:space="preserve"> stockées les informations personnelles de l’élèves (Nom, prénom, email). La deuxième entité est un « </w:t>
+      </w:r>
+      <w:proofErr w:type="spellStart"/>
+      <w:r>
+        <w:t>Student</w:t>
+      </w:r>
+      <w:proofErr w:type="spellEnd"/>
+      <w:r>
+        <w:t> » elle contient les informations relatives à la quantité de travail de l’élève.</w:t>
+      </w:r>
+    </w:p>
+    <w:p>
+      <w:r>
+        <w:t>30/03/2017 : Création de la fonction permettant d’</w:t>
+      </w:r>
+      <w:proofErr w:type="spellStart"/>
+      <w:r>
+        <w:t>éffacer</w:t>
+      </w:r>
+      <w:proofErr w:type="spellEnd"/>
+      <w:r>
+        <w:t xml:space="preserve"> des élèves. Elles à la même problématique que la création étant </w:t>
+      </w:r>
+      <w:proofErr w:type="spellStart"/>
+      <w:r>
+        <w:t>donnée</w:t>
+      </w:r>
+      <w:proofErr w:type="spellEnd"/>
+      <w:r>
+        <w:t xml:space="preserve"> </w:t>
+      </w:r>
+      <w:r>
+        <w:t xml:space="preserve">que les informations sont </w:t>
+      </w:r>
+      <w:proofErr w:type="spellStart"/>
+      <w:r>
+        <w:t>organisee</w:t>
+      </w:r>
+      <w:proofErr w:type="spellEnd"/>
+      <w:r>
+        <w:t xml:space="preserve"> dans deux tables différentes de la base de donnée. Rassemblement du matériel en préparation du premier déploiement qui approche. Mise en route d’un des deux </w:t>
+      </w:r>
+      <w:proofErr w:type="spellStart"/>
+      <w:r>
+        <w:t>raspberry</w:t>
+      </w:r>
+      <w:proofErr w:type="spellEnd"/>
+      <w:r>
+        <w:t xml:space="preserve"> pi, installation des divers logiciels, créations d’une image </w:t>
+      </w:r>
+      <w:proofErr w:type="spellStart"/>
+      <w:r>
+        <w:t>reinscriptible</w:t>
+      </w:r>
+      <w:proofErr w:type="spellEnd"/>
+      <w:r>
+        <w:t xml:space="preserve"> sur d’autre </w:t>
+      </w:r>
+      <w:proofErr w:type="spellStart"/>
+      <w:r>
+        <w:t>raspberry</w:t>
+      </w:r>
+      <w:proofErr w:type="spellEnd"/>
+      <w:r>
+        <w:t xml:space="preserve"> pi. Après avoir lancé l’application depuis le Pi, on sait que celui-ci est compatible.</w:t>
+      </w:r>
+    </w:p>
+    <w:p>
+      <w:r>
+        <w:t xml:space="preserve">31/03/2017 : Création de la fonction permettant de modifier des élèves déjà existant. Un problème de fuite de mémoire </w:t>
+      </w:r>
+      <w:proofErr w:type="spellStart"/>
+      <w:r>
+        <w:t>à</w:t>
+      </w:r>
+      <w:proofErr w:type="spellEnd"/>
+      <w:r>
+        <w:t xml:space="preserve"> été réglé. Il s’agissait d’une fonction qui ajoutait des </w:t>
+      </w:r>
+      <w:proofErr w:type="spellStart"/>
+      <w:r>
+        <w:t>listeners</w:t>
+      </w:r>
+      <w:proofErr w:type="spellEnd"/>
+      <w:r>
+        <w:t xml:space="preserve"> (fonction appelée si un </w:t>
+      </w:r>
+      <w:proofErr w:type="spellStart"/>
+      <w:r>
+        <w:t>evenement</w:t>
+      </w:r>
+      <w:proofErr w:type="spellEnd"/>
+      <w:r>
+        <w:t xml:space="preserve"> spécifique intervient) sans jamais effacer ceux qui n’ont pas été </w:t>
       </w:r>
       <w:r>
         <w:t>appelés</w:t>
@@ -525,8 +739,19 @@
       <w:r>
         <w:t>et LS.</w:t>
       </w:r>
+    </w:p>
+    <w:p>
+      <w:r>
+        <w:t xml:space="preserve">04/04/2017 : Préparation d’une interface pour les utilisateurs de la timbreuse (élèves) avec l’heure </w:t>
+      </w:r>
       <w:bookmarkStart w:id="0" w:name="_GoBack"/>
       <w:bookmarkEnd w:id="0"/>
+      <w:r>
+        <w:t>affichée</w:t>
+      </w:r>
+      <w:r>
+        <w:t xml:space="preserve"> de façon dynamique. Vérification du fonctionnement dans un environnement virtuelle. Déploiement en début d’après-midi. Les premiers tests montrent que les espaces ne sont pas supportés lors du timbrage. Les tags des élèves ne sont pas reconnus. Un formatage des tags lors de la création et de l’édition des élèves doivent être ajoutés.</w:t>
+      </w:r>
     </w:p>
     <w:sectPr>
       <w:headerReference w:type="default" r:id="rId7"/>
@@ -607,7 +832,7 @@
       <w:rPr>
         <w:noProof/>
       </w:rPr>
-      <w:t>03.04.17</w:t>
+      <w:t>04.04.17</w:t>
     </w:r>
     <w:r>
       <w:fldChar w:fldCharType="end"/>

</xml_diff>

<commit_message>
Better tag function + better profs UI
</commit_message>
<xml_diff>
--- a/Documents/Journal de bord.docx
+++ b/Documents/Journal de bord.docx
@@ -19,7 +19,31 @@
         <w:t>s</w:t>
       </w:r>
       <w:r>
-        <w:t xml:space="preserve"> comme NodeJS, Electron et les fonctionnalités de sqlite.</w:t>
+        <w:t xml:space="preserve"> comme </w:t>
+      </w:r>
+      <w:proofErr w:type="spellStart"/>
+      <w:r>
+        <w:t>NodeJS</w:t>
+      </w:r>
+      <w:proofErr w:type="spellEnd"/>
+      <w:r>
+        <w:t xml:space="preserve">, </w:t>
+      </w:r>
+      <w:proofErr w:type="spellStart"/>
+      <w:r>
+        <w:t>Electron</w:t>
+      </w:r>
+      <w:proofErr w:type="spellEnd"/>
+      <w:r>
+        <w:t xml:space="preserve"> et les fonctionnalités de </w:t>
+      </w:r>
+      <w:proofErr w:type="spellStart"/>
+      <w:r>
+        <w:t>sqlite</w:t>
+      </w:r>
+      <w:proofErr w:type="spellEnd"/>
+      <w:r>
+        <w:t>.</w:t>
       </w:r>
     </w:p>
     <w:p>
@@ -62,7 +86,15 @@
         <w:t>ées</w:t>
       </w:r>
       <w:r>
-        <w:t xml:space="preserve"> sur le système d’exploitation Debian, proche de Raspbian, pour avoir des tests fiables</w:t>
+        <w:t xml:space="preserve"> sur le système d’exploitation Debian, proche de </w:t>
+      </w:r>
+      <w:proofErr w:type="spellStart"/>
+      <w:r>
+        <w:t>Raspbian</w:t>
+      </w:r>
+      <w:proofErr w:type="spellEnd"/>
+      <w:r>
+        <w:t>, pour avoir des tests fiables</w:t>
       </w:r>
     </w:p>
     <w:p>
@@ -73,7 +105,15 @@
         <w:t>tant d’exporter la base de données tout</w:t>
       </w:r>
       <w:r>
-        <w:t xml:space="preserve"> entière sur un clé USB externe.</w:t>
+        <w:t xml:space="preserve"> entière sur </w:t>
+      </w:r>
+      <w:proofErr w:type="gramStart"/>
+      <w:r>
+        <w:t>un</w:t>
+      </w:r>
+      <w:proofErr w:type="gramEnd"/>
+      <w:r>
+        <w:t xml:space="preserve"> clé USB externe.</w:t>
       </w:r>
     </w:p>
     <w:p>
@@ -249,12 +289,14 @@
         <w:lastRenderedPageBreak/>
         <w:t xml:space="preserve">élément </w:t>
       </w:r>
+      <w:proofErr w:type="spellStart"/>
       <w:r>
         <w:rPr>
           <w:b/>
         </w:rPr>
         <w:t>iframe</w:t>
       </w:r>
+      <w:proofErr w:type="spellEnd"/>
       <w:r>
         <w:t xml:space="preserve"> (page web dans une page web) permettant d’afficher d’autre page web à l’intérieur de la page principale. Ça permet de garder une page de menu très modulable avec des </w:t>
       </w:r>
@@ -316,6 +358,7 @@
       <w:r>
         <w:t xml:space="preserve">24/03/2017 : Problème dans le processus de rendue visuel : plusieurs librairies reportent que la libraire </w:t>
       </w:r>
+      <w:proofErr w:type="spellStart"/>
       <w:r>
         <w:rPr>
           <w:b/>
@@ -323,6 +366,7 @@
         </w:rPr>
         <w:t>jQuery</w:t>
       </w:r>
+      <w:proofErr w:type="spellEnd"/>
       <w:r>
         <w:rPr>
           <w:i/>
@@ -336,17 +380,27 @@
         <w:rPr>
           <w:b/>
         </w:rPr>
-        <w:t>la méthode de NodeJS</w:t>
-      </w:r>
+        <w:t xml:space="preserve">la méthode de </w:t>
+      </w:r>
+      <w:proofErr w:type="spellStart"/>
+      <w:r>
+        <w:rPr>
+          <w:b/>
+        </w:rPr>
+        <w:t>NodeJS</w:t>
+      </w:r>
+      <w:proofErr w:type="spellEnd"/>
       <w:r>
         <w:t xml:space="preserve"> pour l’inclusion (</w:t>
       </w:r>
+      <w:proofErr w:type="spellStart"/>
       <w:r>
         <w:rPr>
           <w:i/>
         </w:rPr>
         <w:t>require</w:t>
       </w:r>
+      <w:proofErr w:type="spellEnd"/>
       <w:r>
         <w:t xml:space="preserve">) plutôt que la </w:t>
       </w:r>
@@ -360,7 +414,35 @@
         <w:rPr>
           <w:i/>
         </w:rPr>
-        <w:t>&lt;script src : ‘’…..’’&gt;&lt;/script&gt;</w:t>
+        <w:t xml:space="preserve">&lt;script </w:t>
+      </w:r>
+      <w:proofErr w:type="spellStart"/>
+      <w:r>
+        <w:rPr>
+          <w:i/>
+        </w:rPr>
+        <w:t>src</w:t>
+      </w:r>
+      <w:proofErr w:type="spellEnd"/>
+      <w:r>
+        <w:rPr>
+          <w:i/>
+        </w:rPr>
+        <w:t> : ‘’…..’’&gt;&lt;/</w:t>
+      </w:r>
+      <w:proofErr w:type="gramStart"/>
+      <w:r>
+        <w:rPr>
+          <w:i/>
+        </w:rPr>
+        <w:t>script</w:t>
+      </w:r>
+      <w:proofErr w:type="gramEnd"/>
+      <w:r>
+        <w:rPr>
+          <w:i/>
+        </w:rPr>
+        <w:t>&gt;</w:t>
       </w:r>
       <w:r>
         <w:t xml:space="preserve">). </w:t>
@@ -368,23 +450,43 @@
       <w:r>
         <w:t xml:space="preserve">De plus, la communication entre le processus de rendue visuel et le processus de méthode a pu être rétablie en remplacent l’objet </w:t>
       </w:r>
+      <w:proofErr w:type="spellStart"/>
       <w:r>
         <w:rPr>
           <w:b/>
         </w:rPr>
         <w:t>iframe</w:t>
       </w:r>
+      <w:proofErr w:type="spellEnd"/>
       <w:r>
         <w:t xml:space="preserve"> par un objet </w:t>
       </w:r>
+      <w:proofErr w:type="spellStart"/>
       <w:r>
         <w:rPr>
           <w:b/>
         </w:rPr>
         <w:t>webview</w:t>
       </w:r>
-      <w:r>
-        <w:t xml:space="preserve"> (Protocole supporte par l’API du framework Electron pour des raisons de sécurité). </w:t>
+      <w:proofErr w:type="spellEnd"/>
+      <w:r>
+        <w:t xml:space="preserve"> (Protocole supporte par l’API du </w:t>
+      </w:r>
+      <w:proofErr w:type="spellStart"/>
+      <w:r>
+        <w:t>framework</w:t>
+      </w:r>
+      <w:proofErr w:type="spellEnd"/>
+      <w:r>
+        <w:t xml:space="preserve"> </w:t>
+      </w:r>
+      <w:proofErr w:type="spellStart"/>
+      <w:r>
+        <w:t>Electron</w:t>
+      </w:r>
+      <w:proofErr w:type="spellEnd"/>
+      <w:r>
+        <w:t xml:space="preserve"> pour des raisons de sécurité). </w:t>
       </w:r>
       <w:r>
         <w:t xml:space="preserve">Après la revue du projet avec M.LOCATELLI et M.CORNU, certains documents (cahier </w:t>
@@ -485,25 +587,145 @@
         <w:t>solution</w:t>
       </w:r>
       <w:r>
-        <w:t xml:space="preserve"> sera trouvée dans la journée de demain.</w:t>
-      </w:r>
-    </w:p>
-    <w:p>
-      <w:r>
-        <w:t>28/03/2017 : Création de la fonction permettant de crée de nouveaux élèves. On peut remplir les informations directement sur le logiciel et l’élève sera crée correctement dans la base de donnée. Il sera possible par la suite de modifier les informations relatives à l’élève. Lors de la création d’un nouvel élèves on doit crée deux entité dans la base de donnée. La premiere est un « User » : dans cette table va etre stockées les informations personnelles de l’élèves (Nom, prénom, email). La deuxième entité est un « Student » elle contient les informations relatives à la quantité de travail de l’élève.</w:t>
-      </w:r>
-    </w:p>
-    <w:p>
-      <w:r>
-        <w:t xml:space="preserve">30/03/2017 : Création de la fonction permettant d’éffacer des élèves. Elles à la même problématique que la création étant donnée </w:t>
-      </w:r>
-      <w:r>
-        <w:t>que les informations sont organisee dans deux tables différentes de la base de donnée. Rassemblement du matériel en préparation du premier déploiement qui approche. Mise en route d’un des deux raspberry pi, installation des divers logiciels, créations d’une image reinscriptible sur d’autre raspberry pi. Après avoir lancé l’application depuis le Pi, on sait que celui-ci est compatible.</w:t>
-      </w:r>
-    </w:p>
-    <w:p>
-      <w:r>
-        <w:t xml:space="preserve">31/03/2017 : Création de la fonction permettant de modifier des élèves déjà existant. Un problème de fuite de mémoire à été réglé. Il s’agissait d’une fonction qui ajoutait des listeners (fonction appelée si un evenement spécifique intervient) sans jamais effacer ceux qui n’ont pas été </w:t>
+        <w:t xml:space="preserve"> </w:t>
+      </w:r>
+      <w:proofErr w:type="gramStart"/>
+      <w:r>
+        <w:t>sera</w:t>
+      </w:r>
+      <w:proofErr w:type="gramEnd"/>
+      <w:r>
+        <w:t xml:space="preserve"> trouvée dans la journée de demain.</w:t>
+      </w:r>
+    </w:p>
+    <w:p>
+      <w:r>
+        <w:t xml:space="preserve">28/03/2017 : Création de la fonction permettant de crée de nouveaux élèves. On peut remplir les informations directement sur le logiciel et l’élève sera </w:t>
+      </w:r>
+      <w:proofErr w:type="spellStart"/>
+      <w:r>
+        <w:t>crée</w:t>
+      </w:r>
+      <w:proofErr w:type="spellEnd"/>
+      <w:r>
+        <w:t xml:space="preserve"> correctement dans la base de donnée. Il sera possible par la suite de modifier les informations relatives à l’élève. Lors de la création d’un nouvel élèves on doit </w:t>
+      </w:r>
+      <w:proofErr w:type="spellStart"/>
+      <w:r>
+        <w:t>crée</w:t>
+      </w:r>
+      <w:proofErr w:type="spellEnd"/>
+      <w:r>
+        <w:t xml:space="preserve"> deux entité dans la base de donnée. La </w:t>
+      </w:r>
+      <w:proofErr w:type="spellStart"/>
+      <w:r>
+        <w:t>premiere</w:t>
+      </w:r>
+      <w:proofErr w:type="spellEnd"/>
+      <w:r>
+        <w:t xml:space="preserve"> est un « User » : dans cette table va </w:t>
+      </w:r>
+      <w:proofErr w:type="spellStart"/>
+      <w:r>
+        <w:t>etre</w:t>
+      </w:r>
+      <w:proofErr w:type="spellEnd"/>
+      <w:r>
+        <w:t xml:space="preserve"> stockées les informations personnelles de l’élèves (Nom, prénom, email). La deuxième entité est un « </w:t>
+      </w:r>
+      <w:proofErr w:type="spellStart"/>
+      <w:r>
+        <w:t>Student</w:t>
+      </w:r>
+      <w:proofErr w:type="spellEnd"/>
+      <w:r>
+        <w:t> » elle contient les informations relatives à la quantité de travail de l’élève.</w:t>
+      </w:r>
+    </w:p>
+    <w:p>
+      <w:r>
+        <w:t>30/03/2017 : Création de la fonction permettant d’</w:t>
+      </w:r>
+      <w:proofErr w:type="spellStart"/>
+      <w:r>
+        <w:t>éffacer</w:t>
+      </w:r>
+      <w:proofErr w:type="spellEnd"/>
+      <w:r>
+        <w:t xml:space="preserve"> des élèves. Elles à la même problématique que la création étant </w:t>
+      </w:r>
+      <w:proofErr w:type="spellStart"/>
+      <w:r>
+        <w:t>donnée</w:t>
+      </w:r>
+      <w:proofErr w:type="spellEnd"/>
+      <w:r>
+        <w:t xml:space="preserve"> </w:t>
+      </w:r>
+      <w:r>
+        <w:t xml:space="preserve">que les informations sont </w:t>
+      </w:r>
+      <w:proofErr w:type="spellStart"/>
+      <w:r>
+        <w:t>organisee</w:t>
+      </w:r>
+      <w:proofErr w:type="spellEnd"/>
+      <w:r>
+        <w:t xml:space="preserve"> dans deux tables différentes de la base de donnée. Rassemblement du matériel en préparation du premier déploiement qui approche. Mise en route d’un des deux </w:t>
+      </w:r>
+      <w:proofErr w:type="spellStart"/>
+      <w:r>
+        <w:t>raspberry</w:t>
+      </w:r>
+      <w:proofErr w:type="spellEnd"/>
+      <w:r>
+        <w:t xml:space="preserve"> pi, installation des divers logiciels, créations d’une image </w:t>
+      </w:r>
+      <w:proofErr w:type="spellStart"/>
+      <w:r>
+        <w:t>reinscriptible</w:t>
+      </w:r>
+      <w:proofErr w:type="spellEnd"/>
+      <w:r>
+        <w:t xml:space="preserve"> sur d’autre </w:t>
+      </w:r>
+      <w:proofErr w:type="spellStart"/>
+      <w:r>
+        <w:t>raspberry</w:t>
+      </w:r>
+      <w:proofErr w:type="spellEnd"/>
+      <w:r>
+        <w:t xml:space="preserve"> pi. Après avoir lancé l’application depuis le Pi, on sait que celui-ci est compatible.</w:t>
+      </w:r>
+    </w:p>
+    <w:p>
+      <w:r>
+        <w:t xml:space="preserve">31/03/2017 : Création de la fonction permettant de modifier des élèves déjà existant. Un problème de fuite de mémoire </w:t>
+      </w:r>
+      <w:proofErr w:type="spellStart"/>
+      <w:r>
+        <w:t>à</w:t>
+      </w:r>
+      <w:proofErr w:type="spellEnd"/>
+      <w:r>
+        <w:t xml:space="preserve"> été réglé. Il s’agissait d’une fonction qui ajoutait des </w:t>
+      </w:r>
+      <w:proofErr w:type="spellStart"/>
+      <w:r>
+        <w:t>listeners</w:t>
+      </w:r>
+      <w:proofErr w:type="spellEnd"/>
+      <w:r>
+        <w:t xml:space="preserve"> (fonction appelée si un </w:t>
+      </w:r>
+      <w:proofErr w:type="spellStart"/>
+      <w:r>
+        <w:t>evenement</w:t>
+      </w:r>
+      <w:proofErr w:type="spellEnd"/>
+      <w:r>
+        <w:t xml:space="preserve"> spécifique intervient) sans jamais effacer ceux qui n’ont pas été </w:t>
       </w:r>
       <w:r>
         <w:t>appelés</w:t>
@@ -539,10 +761,109 @@
     </w:p>
     <w:p>
       <w:r>
-        <w:t>06/04/2017 : Réparation d’un probléme concernant le timbrage. Lorsque les tag des utilisateurs etaient enregistré avec des espaces, le système ne les reconnaissait pas. Une améliorations de l’interface pour rendre celle-ci plus visible à eu lieu. Une subtilité du language ma oblige a commence à refaire toutes les fonctions utilisant le réseaux. En effet le système lit les requetes venant du reseaux non pas dans leurs totalité mais pendant un temps donné. Il est donc necessaire de crée des fonctions pour compiler ces requetes.</w:t>
+        <w:t xml:space="preserve">06/04/2017 : Réparation d’un </w:t>
+      </w:r>
+      <w:proofErr w:type="spellStart"/>
+      <w:r>
+        <w:t>probléme</w:t>
+      </w:r>
+      <w:proofErr w:type="spellEnd"/>
+      <w:r>
+        <w:t xml:space="preserve"> concernant le timbrage. Lorsque </w:t>
+      </w:r>
+      <w:proofErr w:type="gramStart"/>
+      <w:r>
+        <w:t>les tag</w:t>
+      </w:r>
+      <w:proofErr w:type="gramEnd"/>
+      <w:r>
+        <w:t xml:space="preserve"> des utilisateurs </w:t>
+      </w:r>
+      <w:proofErr w:type="spellStart"/>
+      <w:r>
+        <w:t>etaient</w:t>
+      </w:r>
+      <w:proofErr w:type="spellEnd"/>
+      <w:r>
+        <w:t xml:space="preserve"> enregistré avec des espaces, le système ne les reconnaissait pas. Une </w:t>
+      </w:r>
+      <w:proofErr w:type="gramStart"/>
+      <w:r>
+        <w:t>améliorations</w:t>
+      </w:r>
+      <w:proofErr w:type="gramEnd"/>
+      <w:r>
+        <w:t xml:space="preserve"> de l’interface pour rendre celle-ci plus visible à eu lieu. Une subtilité du </w:t>
+      </w:r>
+      <w:proofErr w:type="spellStart"/>
+      <w:r>
+        <w:t>language</w:t>
+      </w:r>
+      <w:proofErr w:type="spellEnd"/>
+      <w:r>
+        <w:t xml:space="preserve"> ma oblige a </w:t>
+      </w:r>
+      <w:proofErr w:type="spellStart"/>
+      <w:r>
+        <w:t>commence</w:t>
+      </w:r>
+      <w:proofErr w:type="spellEnd"/>
+      <w:r>
+        <w:t xml:space="preserve"> à refaire toutes les fonctions utilisant </w:t>
+      </w:r>
+      <w:proofErr w:type="gramStart"/>
+      <w:r>
+        <w:t>le réseaux</w:t>
+      </w:r>
+      <w:proofErr w:type="gramEnd"/>
+      <w:r>
+        <w:t xml:space="preserve">. En effet le système lit les </w:t>
+      </w:r>
+      <w:proofErr w:type="spellStart"/>
+      <w:r>
+        <w:t>requetes</w:t>
+      </w:r>
+      <w:proofErr w:type="spellEnd"/>
+      <w:r>
+        <w:t xml:space="preserve"> venant du </w:t>
+      </w:r>
+      <w:proofErr w:type="spellStart"/>
+      <w:r>
+        <w:t>reseaux</w:t>
+      </w:r>
+      <w:proofErr w:type="spellEnd"/>
+      <w:r>
+        <w:t xml:space="preserve"> non pas dans leurs totalité mais pendant un temps donné. Il est donc </w:t>
+      </w:r>
+      <w:proofErr w:type="spellStart"/>
+      <w:r>
+        <w:t>necessaire</w:t>
+      </w:r>
+      <w:proofErr w:type="spellEnd"/>
+      <w:r>
+        <w:t xml:space="preserve"> de crée des fonctions pour compiler ces </w:t>
+      </w:r>
+      <w:proofErr w:type="spellStart"/>
+      <w:r>
+        <w:t>requetes</w:t>
+      </w:r>
+      <w:proofErr w:type="spellEnd"/>
+      <w:r>
+        <w:t>.</w:t>
+      </w:r>
+    </w:p>
+    <w:p>
+      <w:r>
+        <w:t xml:space="preserve">24/04/2017 : Réparer les erreurs </w:t>
+      </w:r>
+      <w:r>
+        <w:t>décrites</w:t>
       </w:r>
       <w:bookmarkStart w:id="0" w:name="_GoBack"/>
       <w:bookmarkEnd w:id="0"/>
+      <w:r>
+        <w:t xml:space="preserve"> par le logiciel serveur de la Timbreuse pendant les vacances. Chercher pourquoi le Pi qui servait de client à griller. La théorie la plus probable est le soleil et un default de fabrication. Remplacement du pi par un nouveau. Amélioration de la fonction de timbrage pour que celle si utilise une pile de type FIFO (First In, First Out). Amélioration de l’interface des professeurs.</w:t>
+      </w:r>
     </w:p>
     <w:sectPr>
       <w:headerReference w:type="default" r:id="rId7"/>
@@ -623,7 +944,7 @@
       <w:rPr>
         <w:noProof/>
       </w:rPr>
-      <w:t>06.04.17</w:t>
+      <w:t>24.04.17</w:t>
     </w:r>
     <w:r>
       <w:fldChar w:fldCharType="end"/>

</xml_diff>

<commit_message>
Controlling time function + bug fixing
</commit_message>
<xml_diff>
--- a/Documents/Journal de bord.docx
+++ b/Documents/Journal de bord.docx
@@ -587,15 +587,7 @@
         <w:t>solution</w:t>
       </w:r>
       <w:r>
-        <w:t xml:space="preserve"> </w:t>
-      </w:r>
-      <w:proofErr w:type="gramStart"/>
-      <w:r>
-        <w:t>sera</w:t>
-      </w:r>
-      <w:proofErr w:type="gramEnd"/>
-      <w:r>
-        <w:t xml:space="preserve"> trouvée dans la journée de demain.</w:t>
+        <w:t xml:space="preserve"> sera trouvée dans la journée de demain.</w:t>
       </w:r>
     </w:p>
     <w:p>
@@ -859,10 +851,82 @@
       <w:r>
         <w:t>décrites</w:t>
       </w:r>
+      <w:r>
+        <w:t xml:space="preserve"> par le logiciel serveur de la Timbreuse pendant les vacances. Chercher pourquoi le Pi qui servait de client à griller. La théorie la plus probable est le soleil et un default de fabrication. Remplacement du pi par un nouveau. Amélioration de la fonction de timbrage pour que celle si utilise une pile de type FIFO (First In, First Out). Amélioration de l’interface des professeurs.</w:t>
+      </w:r>
+    </w:p>
+    <w:p>
+      <w:r>
+        <w:t xml:space="preserve">25/04/2017 : Réparation d’une erreur d’affichage qui faussait les donner du tableau. Faire en sorte que tous les messages </w:t>
+      </w:r>
+      <w:proofErr w:type="spellStart"/>
+      <w:r>
+        <w:t>reseaux</w:t>
+      </w:r>
+      <w:proofErr w:type="spellEnd"/>
+      <w:r>
+        <w:t xml:space="preserve"> soient finit par un caractère d’échappement permettant de ne pas perdre de l’information durant les </w:t>
+      </w:r>
+      <w:proofErr w:type="spellStart"/>
+      <w:r>
+        <w:t>transferes</w:t>
+      </w:r>
+      <w:proofErr w:type="spellEnd"/>
+      <w:r>
+        <w:t xml:space="preserve">. Création de 3 nouvelles fonctions. Une permettant de remettre à </w:t>
+      </w:r>
+      <w:proofErr w:type="spellStart"/>
+      <w:r>
+        <w:t>zero</w:t>
+      </w:r>
+      <w:proofErr w:type="spellEnd"/>
+      <w:r>
+        <w:t xml:space="preserve"> le compte d’un </w:t>
+      </w:r>
+      <w:proofErr w:type="gramStart"/>
+      <w:r>
+        <w:t>élèves</w:t>
+      </w:r>
+      <w:proofErr w:type="gramEnd"/>
+      <w:r>
+        <w:t xml:space="preserve">. Une autre permettant de mettre un </w:t>
+      </w:r>
+      <w:proofErr w:type="spellStart"/>
+      <w:r>
+        <w:t>eleve</w:t>
+      </w:r>
+      <w:proofErr w:type="spellEnd"/>
+      <w:r>
+        <w:t xml:space="preserve"> à un nombre d’heure de travail voulu (On met un </w:t>
+      </w:r>
+      <w:proofErr w:type="spellStart"/>
+      <w:r>
+        <w:t>eleve</w:t>
+      </w:r>
+      <w:proofErr w:type="spellEnd"/>
+      <w:r>
+        <w:t xml:space="preserve"> </w:t>
+      </w:r>
+      <w:proofErr w:type="gramStart"/>
+      <w:r>
+        <w:t>a</w:t>
+      </w:r>
+      <w:proofErr w:type="gramEnd"/>
+      <w:r>
+        <w:t xml:space="preserve"> +3h de travail par exemple). Une dernière permettant d’ajouter ou des soustraire du temps à l’élève. Selon les indications de M.LOCATELLI les paramètres concernant les heures des </w:t>
+      </w:r>
+      <w:proofErr w:type="spellStart"/>
+      <w:r>
+        <w:t>eleves</w:t>
+      </w:r>
+      <w:proofErr w:type="spellEnd"/>
+      <w:r>
+        <w:t xml:space="preserve"> doivent être modifiable avec une précision</w:t>
+      </w:r>
       <w:bookmarkStart w:id="0" w:name="_GoBack"/>
       <w:bookmarkEnd w:id="0"/>
       <w:r>
-        <w:t xml:space="preserve"> par le logiciel serveur de la Timbreuse pendant les vacances. Chercher pourquoi le Pi qui servait de client à griller. La théorie la plus probable est le soleil et un default de fabrication. Remplacement du pi par un nouveau. Amélioration de la fonction de timbrage pour que celle si utilise une pile de type FIFO (First In, First Out). Amélioration de l’interface des professeurs.</w:t>
+        <w:t xml:space="preserve"> de l’ordre de la minute.</w:t>
       </w:r>
     </w:p>
     <w:sectPr>
@@ -944,7 +1008,7 @@
       <w:rPr>
         <w:noProof/>
       </w:rPr>
-      <w:t>24.04.17</w:t>
+      <w:t>25.04.17</w:t>
     </w:r>
     <w:r>
       <w:fldChar w:fldCharType="end"/>

</xml_diff>

<commit_message>
Late and early function implemented
</commit_message>
<xml_diff>
--- a/Documents/Journal de bord.docx
+++ b/Documents/Journal de bord.docx
@@ -1535,6 +1535,92 @@
       </w:r>
       <w:r>
         <w:t xml:space="preserve"> montrant le fonctionnement des clients dans leurs interfaces avec le serveur.</w:t>
+      </w:r>
+    </w:p>
+    <w:p>
+      <w:r>
+        <w:t xml:space="preserve">28/04/2017 : Jalon du vendredi avec M.LOCATELLI. Le projet est fini à </w:t>
+      </w:r>
+      <w:r>
+        <w:rPr>
+          <w:b/>
+        </w:rPr>
+        <w:t>60%</w:t>
+      </w:r>
+      <w:r>
+        <w:t xml:space="preserve">. Les fonctions permettant de détecter si un élève </w:t>
+      </w:r>
+      <w:r>
+        <w:rPr>
+          <w:b/>
+        </w:rPr>
+        <w:t>arrive</w:t>
+      </w:r>
+      <w:r>
+        <w:rPr>
+          <w:b/>
+        </w:rPr>
+        <w:t xml:space="preserve"> ou part</w:t>
+      </w:r>
+      <w:r>
+        <w:rPr>
+          <w:b/>
+        </w:rPr>
+        <w:t xml:space="preserve"> en retard</w:t>
+      </w:r>
+      <w:r>
+        <w:t xml:space="preserve"> </w:t>
+      </w:r>
+      <w:r>
+        <w:t>ont</w:t>
+      </w:r>
+      <w:r>
+        <w:t xml:space="preserve"> été implémenté. Elles ont été </w:t>
+      </w:r>
+      <w:r>
+        <w:rPr>
+          <w:b/>
+        </w:rPr>
+        <w:t>teste dans un environnement virtuelle</w:t>
+      </w:r>
+      <w:r>
+        <w:t xml:space="preserve"> pour déceler les problèmes principaux. Les pi de test de la classe ont été </w:t>
+      </w:r>
+      <w:r>
+        <w:rPr>
+          <w:b/>
+        </w:rPr>
+        <w:t xml:space="preserve">mis </w:t>
+      </w:r>
+      <w:proofErr w:type="spellStart"/>
+      <w:proofErr w:type="gramStart"/>
+      <w:r>
+        <w:rPr>
+          <w:b/>
+        </w:rPr>
+        <w:t>a</w:t>
+      </w:r>
+      <w:proofErr w:type="spellEnd"/>
+      <w:proofErr w:type="gramEnd"/>
+      <w:r>
+        <w:rPr>
+          <w:b/>
+        </w:rPr>
+        <w:t xml:space="preserve"> jour</w:t>
+      </w:r>
+      <w:r>
+        <w:t xml:space="preserve"> mais pas lancés. Il faudra </w:t>
+      </w:r>
+      <w:bookmarkStart w:id="0" w:name="_GoBack"/>
+      <w:r>
+        <w:rPr>
+          <w:b/>
+        </w:rPr>
+        <w:t>reconfigurer les pis</w:t>
+      </w:r>
+      <w:bookmarkEnd w:id="0"/>
+      <w:r>
+        <w:t xml:space="preserve"> (Vérifier les fichiers de configuration) avant leurs remisent en route.</w:t>
       </w:r>
     </w:p>
     <w:sectPr>
@@ -1650,7 +1736,7 @@
       <w:rPr>
         <w:noProof/>
       </w:rPr>
-      <w:t>1</w:t>
+      <w:t>4</w:t>
     </w:r>
     <w:r>
       <w:fldChar w:fldCharType="end"/>

</xml_diff>

<commit_message>
Tag power to teachers
</commit_message>
<xml_diff>
--- a/Documents/Journal de bord.docx
+++ b/Documents/Journal de bord.docx
@@ -25,31 +25,7 @@
         <w:t>s</w:t>
       </w:r>
       <w:r>
-        <w:t xml:space="preserve"> comme </w:t>
-      </w:r>
-      <w:proofErr w:type="spellStart"/>
-      <w:r>
-        <w:t>NodeJS</w:t>
-      </w:r>
-      <w:proofErr w:type="spellEnd"/>
-      <w:r>
-        <w:t xml:space="preserve">, </w:t>
-      </w:r>
-      <w:proofErr w:type="spellStart"/>
-      <w:r>
-        <w:t>Electron</w:t>
-      </w:r>
-      <w:proofErr w:type="spellEnd"/>
-      <w:r>
-        <w:t xml:space="preserve"> et les fonctionnalités de </w:t>
-      </w:r>
-      <w:proofErr w:type="spellStart"/>
-      <w:r>
-        <w:t>sqlite</w:t>
-      </w:r>
-      <w:proofErr w:type="spellEnd"/>
-      <w:r>
-        <w:t>.</w:t>
+        <w:t xml:space="preserve"> comme NodeJS, Electron et les fonctionnalités de sqlite.</w:t>
       </w:r>
     </w:p>
     <w:p>
@@ -92,15 +68,7 @@
         <w:t>ées</w:t>
       </w:r>
       <w:r>
-        <w:t xml:space="preserve"> sur le système d’exploitation Debian, proche de </w:t>
-      </w:r>
-      <w:proofErr w:type="spellStart"/>
-      <w:r>
-        <w:t>Raspbian</w:t>
-      </w:r>
-      <w:proofErr w:type="spellEnd"/>
-      <w:r>
-        <w:t>, pour avoir des tests fiables</w:t>
+        <w:t xml:space="preserve"> sur le système d’exploitation Debian, proche de Raspbian, pour avoir des tests fiables</w:t>
       </w:r>
     </w:p>
     <w:p>
@@ -111,15 +79,7 @@
         <w:t>tant d’exporter la base de données tout</w:t>
       </w:r>
       <w:r>
-        <w:t xml:space="preserve"> entière sur </w:t>
-      </w:r>
-      <w:proofErr w:type="gramStart"/>
-      <w:r>
-        <w:t>un</w:t>
-      </w:r>
-      <w:proofErr w:type="gramEnd"/>
-      <w:r>
-        <w:t xml:space="preserve"> clé USB externe.</w:t>
+        <w:t xml:space="preserve"> entière sur un clé USB externe.</w:t>
       </w:r>
     </w:p>
     <w:p>
@@ -295,14 +255,12 @@
         <w:lastRenderedPageBreak/>
         <w:t xml:space="preserve">élément </w:t>
       </w:r>
-      <w:proofErr w:type="spellStart"/>
       <w:r>
         <w:rPr>
           <w:b/>
         </w:rPr>
         <w:t>iframe</w:t>
       </w:r>
-      <w:proofErr w:type="spellEnd"/>
       <w:r>
         <w:t xml:space="preserve"> (page web dans une page web) permettant d’afficher d’autre page web à l’intérieur de la page principale. Ça permet de garder une page de menu très modulable avec des </w:t>
       </w:r>
@@ -394,7 +352,6 @@
       <w:r>
         <w:t xml:space="preserve"> visuel : plusieurs librairies reportent que la libraire </w:t>
       </w:r>
-      <w:proofErr w:type="spellStart"/>
       <w:r>
         <w:rPr>
           <w:b/>
@@ -402,7 +359,6 @@
         </w:rPr>
         <w:t>jQuery</w:t>
       </w:r>
-      <w:proofErr w:type="spellEnd"/>
       <w:r>
         <w:rPr>
           <w:i/>
@@ -422,27 +378,17 @@
         <w:rPr>
           <w:b/>
         </w:rPr>
-        <w:t xml:space="preserve">la méthode de </w:t>
-      </w:r>
-      <w:proofErr w:type="spellStart"/>
-      <w:r>
-        <w:rPr>
-          <w:b/>
-        </w:rPr>
-        <w:t>NodeJS</w:t>
-      </w:r>
-      <w:proofErr w:type="spellEnd"/>
+        <w:t>la méthode de NodeJS</w:t>
+      </w:r>
       <w:r>
         <w:t xml:space="preserve"> pour l’inclusion (</w:t>
       </w:r>
-      <w:proofErr w:type="spellStart"/>
       <w:r>
         <w:rPr>
           <w:i/>
         </w:rPr>
         <w:t>require</w:t>
       </w:r>
-      <w:proofErr w:type="spellEnd"/>
       <w:r>
         <w:t xml:space="preserve">) plutôt que la </w:t>
       </w:r>
@@ -456,35 +402,7 @@
         <w:rPr>
           <w:i/>
         </w:rPr>
-        <w:t xml:space="preserve">&lt;script </w:t>
-      </w:r>
-      <w:proofErr w:type="spellStart"/>
-      <w:r>
-        <w:rPr>
-          <w:i/>
-        </w:rPr>
-        <w:t>src</w:t>
-      </w:r>
-      <w:proofErr w:type="spellEnd"/>
-      <w:r>
-        <w:rPr>
-          <w:i/>
-        </w:rPr>
-        <w:t> : ‘’…..’’&gt;&lt;/</w:t>
-      </w:r>
-      <w:proofErr w:type="gramStart"/>
-      <w:r>
-        <w:rPr>
-          <w:i/>
-        </w:rPr>
-        <w:t>script</w:t>
-      </w:r>
-      <w:proofErr w:type="gramEnd"/>
-      <w:r>
-        <w:rPr>
-          <w:i/>
-        </w:rPr>
-        <w:t>&gt;</w:t>
+        <w:t>&lt;script src : ‘’…..’’&gt;&lt;/script&gt;</w:t>
       </w:r>
       <w:r>
         <w:t xml:space="preserve">). </w:t>
@@ -504,25 +422,21 @@
       <w:r>
         <w:t xml:space="preserve">nt l’objet </w:t>
       </w:r>
-      <w:proofErr w:type="spellStart"/>
       <w:r>
         <w:rPr>
           <w:b/>
         </w:rPr>
         <w:t>iframe</w:t>
       </w:r>
-      <w:proofErr w:type="spellEnd"/>
       <w:r>
         <w:t xml:space="preserve"> par un objet </w:t>
       </w:r>
-      <w:proofErr w:type="spellStart"/>
       <w:r>
         <w:rPr>
           <w:b/>
         </w:rPr>
         <w:t>webview</w:t>
       </w:r>
-      <w:proofErr w:type="spellEnd"/>
       <w:r>
         <w:t xml:space="preserve"> (Protoco</w:t>
       </w:r>
@@ -530,359 +444,327 @@
         <w:t>le supporté</w:t>
       </w:r>
       <w:r>
-        <w:t xml:space="preserve"> par l’API du </w:t>
-      </w:r>
-      <w:proofErr w:type="spellStart"/>
-      <w:r>
-        <w:t>framework</w:t>
-      </w:r>
-      <w:proofErr w:type="spellEnd"/>
+        <w:t xml:space="preserve"> par l’API du framework Electron pour des raisons de sécurité). </w:t>
+      </w:r>
+      <w:r>
+        <w:t xml:space="preserve">Après la revue du projet avec M.LOCATELLI et M.CORNU, certains documents (cahier </w:t>
+      </w:r>
+      <w:r>
+        <w:t>des charges</w:t>
+      </w:r>
+      <w:r>
+        <w:t xml:space="preserve">, erreurs de timbrage, diagramme de Gantt) </w:t>
+      </w:r>
+      <w:r>
+        <w:t>ont</w:t>
+      </w:r>
       <w:r>
         <w:t xml:space="preserve"> </w:t>
       </w:r>
-      <w:proofErr w:type="spellStart"/>
-      <w:r>
-        <w:t>Electron</w:t>
-      </w:r>
-      <w:proofErr w:type="spellEnd"/>
-      <w:r>
-        <w:t xml:space="preserve"> pour des raisons de sécurité). </w:t>
-      </w:r>
-      <w:r>
-        <w:t xml:space="preserve">Après la revue du projet avec M.LOCATELLI et M.CORNU, certains documents (cahier </w:t>
-      </w:r>
-      <w:r>
-        <w:t>des charges</w:t>
-      </w:r>
-      <w:r>
-        <w:t xml:space="preserve">, erreurs de timbrage, diagramme de Gantt) </w:t>
-      </w:r>
-      <w:r>
-        <w:t>ont</w:t>
+      <w:r>
+        <w:t>dû</w:t>
       </w:r>
       <w:r>
         <w:t xml:space="preserve"> </w:t>
       </w:r>
       <w:r>
-        <w:t>dû</w:t>
+        <w:t>être</w:t>
+      </w:r>
+      <w:r>
+        <w:t xml:space="preserve"> corrigés. Finalement le document sur les </w:t>
+      </w:r>
+      <w:r>
+        <w:rPr>
+          <w:b/>
+        </w:rPr>
+        <w:t>erreurs de timbrage</w:t>
       </w:r>
       <w:r>
         <w:t xml:space="preserve"> </w:t>
       </w:r>
       <w:r>
-        <w:t>être</w:t>
-      </w:r>
-      <w:r>
-        <w:t xml:space="preserve"> corrigés. Finalement le document sur les </w:t>
-      </w:r>
-      <w:r>
-        <w:rPr>
-          <w:b/>
-        </w:rPr>
-        <w:t>erreurs de timbrage</w:t>
+        <w:t>a</w:t>
+      </w:r>
+      <w:r>
+        <w:t xml:space="preserve"> été </w:t>
+      </w:r>
+      <w:r>
+        <w:t>revu</w:t>
+      </w:r>
+      <w:r>
+        <w:t xml:space="preserve"> et validé par les deux professeurs. Un document sur le </w:t>
+      </w:r>
+      <w:r>
+        <w:t>projet de déploiement a été écrit.</w:t>
+      </w:r>
+    </w:p>
+    <w:p>
+      <w:r>
+        <w:t xml:space="preserve">27/03/2017 : En début de journée, le </w:t>
+      </w:r>
+      <w:r>
+        <w:rPr>
+          <w:b/>
+        </w:rPr>
+        <w:t>document sur le déploiement</w:t>
+      </w:r>
+      <w:r>
+        <w:t xml:space="preserve"> de la timbreuse a été rendu à M.LOCATELLI. Une discussion a eu lieu en début d’après-midi concernant le risque sécuritaire qu’impliquent </w:t>
+      </w:r>
+      <w:r>
+        <w:rPr>
+          <w:b/>
+        </w:rPr>
+        <w:t>les mots de passes navigant en clair</w:t>
+      </w:r>
+      <w:r>
+        <w:t xml:space="preserve"> dans le système de la timbreuse. La fonction permettant de </w:t>
+      </w:r>
+      <w:r>
+        <w:rPr>
+          <w:b/>
+        </w:rPr>
+        <w:t>se connecter</w:t>
+      </w:r>
+      <w:r>
+        <w:t xml:space="preserve"> a été créée. Une </w:t>
+      </w:r>
+      <w:r>
+        <w:rPr>
+          <w:b/>
+        </w:rPr>
+        <w:t>erreur</w:t>
+      </w:r>
+      <w:r>
+        <w:t xml:space="preserve"> est toujours présente cependant, la fonction est inaccessible depuis la page web (Impossible d’appeler le script JS depuis la page HTML). Une </w:t>
+      </w:r>
+      <w:r>
+        <w:rPr>
+          <w:b/>
+        </w:rPr>
+        <w:t>solution</w:t>
+      </w:r>
+      <w:r>
+        <w:t xml:space="preserve"> sera trouvée dans la journée de demain.</w:t>
+      </w:r>
+    </w:p>
+    <w:p>
+      <w:r>
+        <w:t xml:space="preserve">28/03/2017 : Création de la fonction permettant de </w:t>
+      </w:r>
+      <w:r>
+        <w:rPr>
+          <w:b/>
+        </w:rPr>
+        <w:t>crée</w:t>
+      </w:r>
+      <w:r>
+        <w:rPr>
+          <w:b/>
+        </w:rPr>
+        <w:t>r</w:t>
+      </w:r>
+      <w:r>
+        <w:t xml:space="preserve"> de nouveaux élèves. On peut remplir les informations directement sur </w:t>
+      </w:r>
+      <w:r>
+        <w:t>le logiciel et l’élève sera créé</w:t>
+      </w:r>
+      <w:r>
+        <w:t xml:space="preserve"> correctement dans la base de donnée</w:t>
+      </w:r>
+      <w:r>
+        <w:t>s</w:t>
+      </w:r>
+      <w:r>
+        <w:t>. Il sera possible</w:t>
+      </w:r>
+      <w:r>
+        <w:t>,</w:t>
+      </w:r>
+      <w:r>
+        <w:t xml:space="preserve"> par la suite</w:t>
+      </w:r>
+      <w:r>
+        <w:t>,</w:t>
+      </w:r>
+      <w:r>
+        <w:t xml:space="preserve"> de </w:t>
+      </w:r>
+      <w:r>
+        <w:rPr>
+          <w:b/>
+        </w:rPr>
+        <w:t>modifier les informations</w:t>
+      </w:r>
+      <w:r>
+        <w:t xml:space="preserve"> relatives à l’élève. Lors d</w:t>
+      </w:r>
+      <w:r>
+        <w:t xml:space="preserve">e la </w:t>
+      </w:r>
+      <w:r>
+        <w:rPr>
+          <w:b/>
+        </w:rPr>
+        <w:t>création d’un nouvel élève</w:t>
+      </w:r>
+      <w:r>
+        <w:t>,</w:t>
+      </w:r>
+      <w:r>
+        <w:t xml:space="preserve"> on doit crée</w:t>
+      </w:r>
+      <w:r>
+        <w:t>r</w:t>
+      </w:r>
+      <w:r>
+        <w:t xml:space="preserve"> deux entité</w:t>
+      </w:r>
+      <w:r>
+        <w:t>s</w:t>
+      </w:r>
+      <w:r>
+        <w:t xml:space="preserve"> dans la base de donnée</w:t>
+      </w:r>
+      <w:r>
+        <w:t>s</w:t>
+      </w:r>
+      <w:r>
+        <w:t>. La prem</w:t>
+      </w:r>
+      <w:r>
+        <w:t>iè</w:t>
+      </w:r>
+      <w:r>
+        <w:t>re est un « User » : dans cette table</w:t>
+      </w:r>
+      <w:r>
+        <w:t>, vont ê</w:t>
+      </w:r>
+      <w:r>
+        <w:t xml:space="preserve">tre stockées les informations personnelles de </w:t>
+      </w:r>
+      <w:r>
+        <w:t>l’élève</w:t>
+      </w:r>
+      <w:r>
+        <w:t xml:space="preserve"> (Nom, prénom, email). La deuxième entité est un « Student »</w:t>
+      </w:r>
+      <w:r>
+        <w:t>,</w:t>
+      </w:r>
+      <w:r>
+        <w:t xml:space="preserve"> elle contient les informations relatives à la quantité de travail de l’élève.</w:t>
+      </w:r>
+    </w:p>
+    <w:p>
+      <w:r>
+        <w:t>30/03/2017 : Créati</w:t>
+      </w:r>
+      <w:r>
+        <w:t xml:space="preserve">on de la fonction permettant </w:t>
+      </w:r>
+      <w:r>
+        <w:rPr>
+          <w:b/>
+        </w:rPr>
+        <w:t>d’effacer des élèves</w:t>
+      </w:r>
+      <w:r>
+        <w:t>. Elle a</w:t>
+      </w:r>
+      <w:r>
+        <w:t xml:space="preserve"> la même problématique que la création</w:t>
+      </w:r>
+      <w:r>
+        <w:t>, étant donné</w:t>
       </w:r>
       <w:r>
         <w:t xml:space="preserve"> </w:t>
       </w:r>
       <w:r>
-        <w:t>a</w:t>
-      </w:r>
-      <w:r>
-        <w:t xml:space="preserve"> été </w:t>
-      </w:r>
-      <w:r>
-        <w:t>revu</w:t>
-      </w:r>
-      <w:r>
-        <w:t xml:space="preserve"> et validé par les deux professeurs. Un document sur le </w:t>
-      </w:r>
-      <w:r>
-        <w:t>projet de déploiement a été écrit.</w:t>
-      </w:r>
-    </w:p>
-    <w:p>
-      <w:r>
-        <w:t xml:space="preserve">27/03/2017 : En début de journée, le </w:t>
-      </w:r>
-      <w:r>
-        <w:rPr>
-          <w:b/>
-        </w:rPr>
-        <w:t>document sur le déploiement</w:t>
-      </w:r>
-      <w:r>
-        <w:t xml:space="preserve"> de la timbreuse a été rendu à M.LOCATELLI. Une discussion a eu lieu en début d’après-midi concernant le risque sécuritaire qu’impliquent </w:t>
-      </w:r>
-      <w:r>
-        <w:rPr>
-          <w:b/>
-        </w:rPr>
-        <w:t>les mots de passes navigant en clair</w:t>
-      </w:r>
-      <w:r>
-        <w:t xml:space="preserve"> dans le système de la timbreuse. La fonction permettant de </w:t>
-      </w:r>
-      <w:r>
-        <w:rPr>
-          <w:b/>
-        </w:rPr>
-        <w:t>se connecter</w:t>
-      </w:r>
-      <w:r>
-        <w:t xml:space="preserve"> a été créée. Une </w:t>
-      </w:r>
-      <w:r>
-        <w:rPr>
-          <w:b/>
-        </w:rPr>
-        <w:t>erreur</w:t>
-      </w:r>
-      <w:r>
-        <w:t xml:space="preserve"> est toujours présente cependant, la fonction est inaccessible depuis la page web (Impossible d’appeler le script JS depuis la page HTML). Une </w:t>
-      </w:r>
-      <w:r>
-        <w:rPr>
-          <w:b/>
-        </w:rPr>
-        <w:t>solution</w:t>
-      </w:r>
-      <w:r>
-        <w:t xml:space="preserve"> sera trouvée dans la journée de demain.</w:t>
-      </w:r>
-    </w:p>
-    <w:p>
-      <w:r>
-        <w:t xml:space="preserve">28/03/2017 : Création de la fonction permettant de </w:t>
-      </w:r>
-      <w:r>
-        <w:rPr>
-          <w:b/>
-        </w:rPr>
-        <w:t>crée</w:t>
-      </w:r>
-      <w:r>
-        <w:rPr>
-          <w:b/>
-        </w:rPr>
-        <w:t>r</w:t>
-      </w:r>
-      <w:r>
-        <w:t xml:space="preserve"> de nouveaux élèves. On peut remplir les informations directement sur </w:t>
-      </w:r>
-      <w:r>
-        <w:t>le logiciel et l’élève sera créé</w:t>
-      </w:r>
-      <w:r>
-        <w:t xml:space="preserve"> correctement dans la base de donnée</w:t>
+        <w:t>qu</w:t>
+      </w:r>
+      <w:r>
+        <w:t>e les informations sont organisé</w:t>
+      </w:r>
+      <w:r>
+        <w:t>e</w:t>
       </w:r>
       <w:r>
         <w:t>s</w:t>
       </w:r>
       <w:r>
-        <w:t>. Il sera possible</w:t>
-      </w:r>
-      <w:r>
-        <w:t>,</w:t>
-      </w:r>
-      <w:r>
-        <w:t xml:space="preserve"> par la suite</w:t>
-      </w:r>
-      <w:r>
-        <w:t>,</w:t>
-      </w:r>
-      <w:r>
-        <w:t xml:space="preserve"> de </w:t>
-      </w:r>
-      <w:r>
-        <w:rPr>
-          <w:b/>
-        </w:rPr>
-        <w:t>modifier les informations</w:t>
-      </w:r>
-      <w:r>
-        <w:t xml:space="preserve"> relatives à l’élève. Lors d</w:t>
-      </w:r>
-      <w:r>
-        <w:t xml:space="preserve">e la </w:t>
-      </w:r>
-      <w:r>
-        <w:rPr>
-          <w:b/>
-        </w:rPr>
-        <w:t>création d’un nouvel élève</w:t>
-      </w:r>
-      <w:r>
-        <w:t>,</w:t>
-      </w:r>
-      <w:r>
-        <w:t xml:space="preserve"> on doit crée</w:t>
-      </w:r>
-      <w:r>
-        <w:t>r</w:t>
-      </w:r>
-      <w:r>
-        <w:t xml:space="preserve"> deux entité</w:t>
+        <w:t xml:space="preserve"> dans deux tables différentes de la base de donnée</w:t>
       </w:r>
       <w:r>
         <w:t>s</w:t>
       </w:r>
       <w:r>
-        <w:t xml:space="preserve"> dans la base de donnée</w:t>
+        <w:t xml:space="preserve">. </w:t>
+      </w:r>
+      <w:r>
+        <w:rPr>
+          <w:b/>
+        </w:rPr>
+        <w:t>Rassemblement du matériel</w:t>
+      </w:r>
+      <w:r>
+        <w:t xml:space="preserve"> en préparation du premier déploiement qui approche. Mise en route d’un des deux </w:t>
+      </w:r>
+      <w:r>
+        <w:t>R</w:t>
+      </w:r>
+      <w:r>
+        <w:t>aspberry pi, installation</w:t>
+      </w:r>
+      <w:r>
+        <w:t xml:space="preserve"> des divers logiciels, création d’une image ré</w:t>
+      </w:r>
+      <w:r>
+        <w:t>inscriptible sur d’autre</w:t>
       </w:r>
       <w:r>
         <w:t>s</w:t>
       </w:r>
       <w:r>
-        <w:t>. La prem</w:t>
-      </w:r>
-      <w:r>
-        <w:t>iè</w:t>
-      </w:r>
-      <w:r>
-        <w:t>re est un « User » : dans cette table</w:t>
-      </w:r>
-      <w:r>
-        <w:t>, vont ê</w:t>
-      </w:r>
-      <w:r>
-        <w:t xml:space="preserve">tre stockées les informations personnelles de </w:t>
-      </w:r>
-      <w:r>
-        <w:t>l’élève</w:t>
-      </w:r>
-      <w:r>
-        <w:t xml:space="preserve"> (Nom, prénom, email). La deuxième entité est un « </w:t>
-      </w:r>
-      <w:proofErr w:type="spellStart"/>
-      <w:r>
-        <w:t>Student</w:t>
-      </w:r>
-      <w:proofErr w:type="spellEnd"/>
-      <w:r>
-        <w:t> »</w:t>
-      </w:r>
-      <w:r>
-        <w:t>,</w:t>
-      </w:r>
-      <w:r>
-        <w:t xml:space="preserve"> elle contient les informations relatives à la quantité de travail de l’élève.</w:t>
-      </w:r>
-    </w:p>
-    <w:p>
-      <w:r>
-        <w:t>30/03/2017 : Créati</w:t>
-      </w:r>
-      <w:r>
-        <w:t xml:space="preserve">on de la fonction permettant </w:t>
-      </w:r>
-      <w:r>
-        <w:rPr>
-          <w:b/>
-        </w:rPr>
-        <w:t>d’effacer des élèves</w:t>
-      </w:r>
-      <w:r>
-        <w:t>. Elle a</w:t>
-      </w:r>
-      <w:r>
-        <w:t xml:space="preserve"> la même problématique que la création</w:t>
-      </w:r>
-      <w:r>
-        <w:t>, étant donné</w:t>
-      </w:r>
-      <w:r>
         <w:t xml:space="preserve"> </w:t>
       </w:r>
       <w:r>
-        <w:t>qu</w:t>
-      </w:r>
-      <w:r>
-        <w:t>e les informations sont organisé</w:t>
-      </w:r>
-      <w:r>
-        <w:t>e</w:t>
+        <w:t>R</w:t>
+      </w:r>
+      <w:r>
+        <w:t>aspberry pi. Après avoir lancé l’application depuis le Pi, on sait que celui-ci est compatible.</w:t>
+      </w:r>
+    </w:p>
+    <w:p>
+      <w:r>
+        <w:t xml:space="preserve">31/03/2017 : Création de la fonction permettant de </w:t>
+      </w:r>
+      <w:r>
+        <w:rPr>
+          <w:b/>
+        </w:rPr>
+        <w:t>modifier des élèves</w:t>
+      </w:r>
+      <w:r>
+        <w:t xml:space="preserve"> déjà existant</w:t>
       </w:r>
       <w:r>
         <w:t>s</w:t>
       </w:r>
       <w:r>
-        <w:t xml:space="preserve"> dans deux tables différentes de la base de donnée</w:t>
-      </w:r>
-      <w:r>
-        <w:t>s</w:t>
-      </w:r>
-      <w:r>
-        <w:t xml:space="preserve">. </w:t>
-      </w:r>
-      <w:r>
-        <w:rPr>
-          <w:b/>
-        </w:rPr>
-        <w:t>Rassemblement du matériel</w:t>
-      </w:r>
-      <w:r>
-        <w:t xml:space="preserve"> en préparation du premier déploiement qui approche. Mise en route d’un des deux </w:t>
-      </w:r>
-      <w:r>
-        <w:t>R</w:t>
-      </w:r>
-      <w:r>
-        <w:t>aspberry pi, installation</w:t>
-      </w:r>
-      <w:r>
-        <w:t xml:space="preserve"> des divers logiciels, création d’une image ré</w:t>
-      </w:r>
-      <w:r>
-        <w:t>inscriptible sur d’autre</w:t>
-      </w:r>
-      <w:r>
-        <w:t>s</w:t>
-      </w:r>
-      <w:r>
-        <w:t xml:space="preserve"> </w:t>
-      </w:r>
-      <w:r>
-        <w:t>R</w:t>
-      </w:r>
-      <w:r>
-        <w:t>aspberry pi. Après avoir lancé l’application depuis le Pi, on sait que celui-ci est compatible.</w:t>
-      </w:r>
-    </w:p>
-    <w:p>
-      <w:r>
-        <w:t xml:space="preserve">31/03/2017 : Création de la fonction permettant de </w:t>
-      </w:r>
-      <w:r>
-        <w:rPr>
-          <w:b/>
-        </w:rPr>
-        <w:t>modifier des élèves</w:t>
-      </w:r>
-      <w:r>
-        <w:t xml:space="preserve"> déjà existant</w:t>
-      </w:r>
-      <w:r>
-        <w:t>s</w:t>
-      </w:r>
-      <w:r>
         <w:t>. U</w:t>
       </w:r>
       <w:r>
         <w:t>n problème de fuite de mémoire a</w:t>
       </w:r>
       <w:r>
-        <w:t xml:space="preserve"> été réglé. Il s’agissait d’une fonction qui ajoutait des </w:t>
-      </w:r>
-      <w:proofErr w:type="spellStart"/>
-      <w:r>
-        <w:t>lis</w:t>
-      </w:r>
-      <w:r>
-        <w:t>teners</w:t>
-      </w:r>
-      <w:proofErr w:type="spellEnd"/>
-      <w:r>
-        <w:t xml:space="preserve"> (fonction appelée si un évè</w:t>
+        <w:t xml:space="preserve"> été réglé. Il s’agissait d’une fonction qui ajoutait des lis</w:t>
+      </w:r>
+      <w:r>
+        <w:t>teners (fonction appelée si un évè</w:t>
       </w:r>
       <w:r>
         <w:t xml:space="preserve">nement spécifique intervient) sans jamais effacer ceux qui n’ont pas été </w:t>
@@ -1044,15 +926,7 @@
         <w:t>ble a</w:t>
       </w:r>
       <w:r>
-        <w:t xml:space="preserve"> eu lieu. Une subtilité du </w:t>
-      </w:r>
-      <w:proofErr w:type="spellStart"/>
-      <w:r>
-        <w:t>language</w:t>
-      </w:r>
-      <w:proofErr w:type="spellEnd"/>
-      <w:r>
-        <w:t xml:space="preserve"> m</w:t>
+        <w:t xml:space="preserve"> eu lieu. Une subtilité du language m</w:t>
       </w:r>
       <w:r>
         <w:t>’a obligé à</w:t>
@@ -1381,7 +1255,6 @@
       <w:r>
         <w:t xml:space="preserve"> </w:t>
       </w:r>
-      <w:proofErr w:type="spellStart"/>
       <w:r>
         <w:rPr>
           <w:b/>
@@ -1389,7 +1262,6 @@
         </w:rPr>
         <w:t>fullcalendar</w:t>
       </w:r>
-      <w:proofErr w:type="spellEnd"/>
       <w:r>
         <w:t xml:space="preserve"> a été installée</w:t>
       </w:r>
@@ -1428,19 +1300,11 @@
       <w:r>
         <w:t xml:space="preserve">librairie </w:t>
       </w:r>
-      <w:proofErr w:type="spellStart"/>
       <w:r>
         <w:rPr>
           <w:i/>
         </w:rPr>
-        <w:t>fullcalendar</w:t>
-      </w:r>
-      <w:proofErr w:type="spellEnd"/>
-      <w:r>
-        <w:rPr>
-          <w:i/>
-        </w:rPr>
-        <w:t>.</w:t>
+        <w:t>fullcalendar.</w:t>
       </w:r>
       <w:r>
         <w:t xml:space="preserve"> Remplacement de toute</w:t>
@@ -1590,38 +1454,27 @@
         <w:rPr>
           <w:b/>
         </w:rPr>
-        <w:t xml:space="preserve">mis </w:t>
-      </w:r>
-      <w:proofErr w:type="spellStart"/>
-      <w:proofErr w:type="gramStart"/>
-      <w:r>
-        <w:rPr>
-          <w:b/>
-        </w:rPr>
-        <w:t>a</w:t>
-      </w:r>
-      <w:proofErr w:type="spellEnd"/>
-      <w:proofErr w:type="gramEnd"/>
-      <w:r>
-        <w:rPr>
-          <w:b/>
-        </w:rPr>
-        <w:t xml:space="preserve"> jour</w:t>
+        <w:t>mis a jour</w:t>
       </w:r>
       <w:r>
         <w:t xml:space="preserve"> mais pas lancés. Il faudra </w:t>
       </w:r>
+      <w:r>
+        <w:rPr>
+          <w:b/>
+        </w:rPr>
+        <w:t>reconfigurer les pis</w:t>
+      </w:r>
+      <w:r>
+        <w:t xml:space="preserve"> (Vérifier les fichiers de configuration) avant leurs remisent en route.</w:t>
+      </w:r>
+    </w:p>
+    <w:p>
+      <w:r>
+        <w:t>29/04/2017 : Démonstration de la fonction copie des CSV sur une unité de stockage externe lors de la présentation d’une clef maitre. La démonstration s’est déroulée correctement. Implémentation des fonctions permettant au professeur de mettre un élèves absent et/ou en horaire bloquée. M.LOCATELLI à soulevé le problème suivant : Si un eleve vient travailler le mercredi matin et l’après midi, il est tenu de manger sur place. S’il ne vient que l’après midi, il n’est pas obligé. Ce cas sera géré plus tard.</w:t>
+      </w:r>
       <w:bookmarkStart w:id="0" w:name="_GoBack"/>
-      <w:r>
-        <w:rPr>
-          <w:b/>
-        </w:rPr>
-        <w:t>reconfigurer les pis</w:t>
-      </w:r>
       <w:bookmarkEnd w:id="0"/>
-      <w:r>
-        <w:t xml:space="preserve"> (Vérifier les fichiers de configuration) avant leurs remisent en route.</w:t>
-      </w:r>
     </w:p>
     <w:sectPr>
       <w:headerReference w:type="default" r:id="rId7"/>
@@ -1702,7 +1555,7 @@
       <w:rPr>
         <w:noProof/>
       </w:rPr>
-      <w:t>28.04.17</w:t>
+      <w:t>02.05.17</w:t>
     </w:r>
     <w:r>
       <w:fldChar w:fldCharType="end"/>

</xml_diff>

<commit_message>
Deployement and bug fixes
</commit_message>
<xml_diff>
--- a/Documents/Journal de bord.docx
+++ b/Documents/Journal de bord.docx
@@ -25,7 +25,31 @@
         <w:t>s</w:t>
       </w:r>
       <w:r>
-        <w:t xml:space="preserve"> comme NodeJS, Electron et les fonctionnalités de sqlite.</w:t>
+        <w:t xml:space="preserve"> comme </w:t>
+      </w:r>
+      <w:proofErr w:type="spellStart"/>
+      <w:r>
+        <w:t>NodeJS</w:t>
+      </w:r>
+      <w:proofErr w:type="spellEnd"/>
+      <w:r>
+        <w:t xml:space="preserve">, </w:t>
+      </w:r>
+      <w:proofErr w:type="spellStart"/>
+      <w:r>
+        <w:t>Electron</w:t>
+      </w:r>
+      <w:proofErr w:type="spellEnd"/>
+      <w:r>
+        <w:t xml:space="preserve"> et les fonctionnalités de </w:t>
+      </w:r>
+      <w:proofErr w:type="spellStart"/>
+      <w:r>
+        <w:t>sqlite</w:t>
+      </w:r>
+      <w:proofErr w:type="spellEnd"/>
+      <w:r>
+        <w:t>.</w:t>
       </w:r>
     </w:p>
     <w:p>
@@ -68,7 +92,15 @@
         <w:t>ées</w:t>
       </w:r>
       <w:r>
-        <w:t xml:space="preserve"> sur le système d’exploitation Debian, proche de Raspbian, pour avoir des tests fiables</w:t>
+        <w:t xml:space="preserve"> sur le système d’exploitation Debian, proche de </w:t>
+      </w:r>
+      <w:proofErr w:type="spellStart"/>
+      <w:r>
+        <w:t>Raspbian</w:t>
+      </w:r>
+      <w:proofErr w:type="spellEnd"/>
+      <w:r>
+        <w:t>, pour avoir des tests fiables</w:t>
       </w:r>
     </w:p>
     <w:p>
@@ -79,7 +111,15 @@
         <w:t>tant d’exporter la base de données tout</w:t>
       </w:r>
       <w:r>
-        <w:t xml:space="preserve"> entière sur un clé USB externe.</w:t>
+        <w:t xml:space="preserve"> entière sur </w:t>
+      </w:r>
+      <w:proofErr w:type="gramStart"/>
+      <w:r>
+        <w:t>un</w:t>
+      </w:r>
+      <w:proofErr w:type="gramEnd"/>
+      <w:r>
+        <w:t xml:space="preserve"> clé USB externe.</w:t>
       </w:r>
     </w:p>
     <w:p>
@@ -255,12 +295,14 @@
         <w:lastRenderedPageBreak/>
         <w:t xml:space="preserve">élément </w:t>
       </w:r>
+      <w:proofErr w:type="spellStart"/>
       <w:r>
         <w:rPr>
           <w:b/>
         </w:rPr>
         <w:t>iframe</w:t>
       </w:r>
+      <w:proofErr w:type="spellEnd"/>
       <w:r>
         <w:t xml:space="preserve"> (page web dans une page web) permettant d’afficher d’autre page web à l’intérieur de la page principale. Ça permet de garder une page de menu très modulable avec des </w:t>
       </w:r>
@@ -352,6 +394,7 @@
       <w:r>
         <w:t xml:space="preserve"> visuel : plusieurs librairies reportent que la libraire </w:t>
       </w:r>
+      <w:proofErr w:type="spellStart"/>
       <w:r>
         <w:rPr>
           <w:b/>
@@ -359,6 +402,7 @@
         </w:rPr>
         <w:t>jQuery</w:t>
       </w:r>
+      <w:proofErr w:type="spellEnd"/>
       <w:r>
         <w:rPr>
           <w:i/>
@@ -378,17 +422,27 @@
         <w:rPr>
           <w:b/>
         </w:rPr>
-        <w:t>la méthode de NodeJS</w:t>
-      </w:r>
+        <w:t xml:space="preserve">la méthode de </w:t>
+      </w:r>
+      <w:proofErr w:type="spellStart"/>
+      <w:r>
+        <w:rPr>
+          <w:b/>
+        </w:rPr>
+        <w:t>NodeJS</w:t>
+      </w:r>
+      <w:proofErr w:type="spellEnd"/>
       <w:r>
         <w:t xml:space="preserve"> pour l’inclusion (</w:t>
       </w:r>
+      <w:proofErr w:type="spellStart"/>
       <w:r>
         <w:rPr>
           <w:i/>
         </w:rPr>
         <w:t>require</w:t>
       </w:r>
+      <w:proofErr w:type="spellEnd"/>
       <w:r>
         <w:t xml:space="preserve">) plutôt que la </w:t>
       </w:r>
@@ -402,7 +456,35 @@
         <w:rPr>
           <w:i/>
         </w:rPr>
-        <w:t>&lt;script src : ‘’…..’’&gt;&lt;/script&gt;</w:t>
+        <w:t xml:space="preserve">&lt;script </w:t>
+      </w:r>
+      <w:proofErr w:type="spellStart"/>
+      <w:r>
+        <w:rPr>
+          <w:i/>
+        </w:rPr>
+        <w:t>src</w:t>
+      </w:r>
+      <w:proofErr w:type="spellEnd"/>
+      <w:r>
+        <w:rPr>
+          <w:i/>
+        </w:rPr>
+        <w:t> : ‘’…..’’&gt;&lt;/</w:t>
+      </w:r>
+      <w:proofErr w:type="gramStart"/>
+      <w:r>
+        <w:rPr>
+          <w:i/>
+        </w:rPr>
+        <w:t>script</w:t>
+      </w:r>
+      <w:proofErr w:type="gramEnd"/>
+      <w:r>
+        <w:rPr>
+          <w:i/>
+        </w:rPr>
+        <w:t>&gt;</w:t>
       </w:r>
       <w:r>
         <w:t xml:space="preserve">). </w:t>
@@ -422,21 +504,25 @@
       <w:r>
         <w:t xml:space="preserve">nt l’objet </w:t>
       </w:r>
+      <w:proofErr w:type="spellStart"/>
       <w:r>
         <w:rPr>
           <w:b/>
         </w:rPr>
         <w:t>iframe</w:t>
       </w:r>
+      <w:proofErr w:type="spellEnd"/>
       <w:r>
         <w:t xml:space="preserve"> par un objet </w:t>
       </w:r>
+      <w:proofErr w:type="spellStart"/>
       <w:r>
         <w:rPr>
           <w:b/>
         </w:rPr>
         <w:t>webview</w:t>
       </w:r>
+      <w:proofErr w:type="spellEnd"/>
       <w:r>
         <w:t xml:space="preserve"> (Protoco</w:t>
       </w:r>
@@ -444,7 +530,23 @@
         <w:t>le supporté</w:t>
       </w:r>
       <w:r>
-        <w:t xml:space="preserve"> par l’API du framework Electron pour des raisons de sécurité). </w:t>
+        <w:t xml:space="preserve"> par l’API du </w:t>
+      </w:r>
+      <w:proofErr w:type="spellStart"/>
+      <w:r>
+        <w:t>framework</w:t>
+      </w:r>
+      <w:proofErr w:type="spellEnd"/>
+      <w:r>
+        <w:t xml:space="preserve"> </w:t>
+      </w:r>
+      <w:proofErr w:type="spellStart"/>
+      <w:r>
+        <w:t>Electron</w:t>
+      </w:r>
+      <w:proofErr w:type="spellEnd"/>
+      <w:r>
+        <w:t xml:space="preserve"> pour des raisons de sécurité). </w:t>
       </w:r>
       <w:r>
         <w:t xml:space="preserve">Après la revue du projet avec M.LOCATELLI et M.CORNU, certains documents (cahier </w:t>
@@ -649,7 +751,15 @@
         <w:t>l’élève</w:t>
       </w:r>
       <w:r>
-        <w:t xml:space="preserve"> (Nom, prénom, email). La deuxième entité est un « Student »</w:t>
+        <w:t xml:space="preserve"> (Nom, prénom, email). La deuxième entité est un « </w:t>
+      </w:r>
+      <w:proofErr w:type="spellStart"/>
+      <w:r>
+        <w:t>Student</w:t>
+      </w:r>
+      <w:proofErr w:type="spellEnd"/>
+      <w:r>
+        <w:t> »</w:t>
       </w:r>
       <w:r>
         <w:t>,</w:t>
@@ -761,10 +871,18 @@
         <w:t>n problème de fuite de mémoire a</w:t>
       </w:r>
       <w:r>
-        <w:t xml:space="preserve"> été réglé. Il s’agissait d’une fonction qui ajoutait des lis</w:t>
-      </w:r>
-      <w:r>
-        <w:t>teners (fonction appelée si un évè</w:t>
+        <w:t xml:space="preserve"> été réglé. Il s’agissait d’une fonction qui ajoutait des </w:t>
+      </w:r>
+      <w:proofErr w:type="spellStart"/>
+      <w:r>
+        <w:t>lis</w:t>
+      </w:r>
+      <w:r>
+        <w:t>teners</w:t>
+      </w:r>
+      <w:proofErr w:type="spellEnd"/>
+      <w:r>
+        <w:t xml:space="preserve"> (fonction appelée si un évè</w:t>
       </w:r>
       <w:r>
         <w:t xml:space="preserve">nement spécifique intervient) sans jamais effacer ceux qui n’ont pas été </w:t>
@@ -926,7 +1044,15 @@
         <w:t>ble a</w:t>
       </w:r>
       <w:r>
-        <w:t xml:space="preserve"> eu lieu. Une subtilité du language m</w:t>
+        <w:t xml:space="preserve"> eu lieu. Une subtilité du </w:t>
+      </w:r>
+      <w:proofErr w:type="spellStart"/>
+      <w:r>
+        <w:t>language</w:t>
+      </w:r>
+      <w:proofErr w:type="spellEnd"/>
+      <w:r>
+        <w:t xml:space="preserve"> m</w:t>
       </w:r>
       <w:r>
         <w:t>’a obligé à</w:t>
@@ -1255,6 +1381,7 @@
       <w:r>
         <w:t xml:space="preserve"> </w:t>
       </w:r>
+      <w:proofErr w:type="spellStart"/>
       <w:r>
         <w:rPr>
           <w:b/>
@@ -1262,6 +1389,7 @@
         </w:rPr>
         <w:t>fullcalendar</w:t>
       </w:r>
+      <w:proofErr w:type="spellEnd"/>
       <w:r>
         <w:t xml:space="preserve"> a été installée</w:t>
       </w:r>
@@ -1300,11 +1428,19 @@
       <w:r>
         <w:t xml:space="preserve">librairie </w:t>
       </w:r>
+      <w:proofErr w:type="spellStart"/>
       <w:r>
         <w:rPr>
           <w:i/>
         </w:rPr>
-        <w:t>fullcalendar.</w:t>
+        <w:t>fullcalendar</w:t>
+      </w:r>
+      <w:proofErr w:type="spellEnd"/>
+      <w:r>
+        <w:rPr>
+          <w:i/>
+        </w:rPr>
+        <w:t>.</w:t>
       </w:r>
       <w:r>
         <w:t xml:space="preserve"> Remplacement de toute</w:t>
@@ -1729,54 +1865,167 @@
     </w:p>
     <w:p>
       <w:r>
-        <w:t xml:space="preserve">05/05/2017 : Les fonctions de notifications ont été implémenté avec succes. Il est maintenant possible de voir en temps reel les notifications arrive sur le logiciel de la timbreuse. Déploiement de toutes les mise à jours </w:t>
-      </w:r>
-      <w:r>
-        <w:t>de la semaine sur la timbreuse de la classe.</w:t>
-      </w:r>
-    </w:p>
-    <w:p>
-      <w:r>
-        <w:t>08/05/2017 : Amélioration global de l’affichage de la timbreuse. Modification légère sur le code source des pages web pour rendre l’interface la plus facile à utiliser. Installation du logiciels de la timbreuse sur l’ordinateur des professeurs. Des erreurs on été rencontré leurs des tests sur leur ordinateur, une réparation des erreurs s’en est suivie (Affichage du calendrier mal formaté, parfois les détails des élèves élèves sont corrompue et empeche l’affichage des détails).</w:t>
-      </w:r>
-    </w:p>
-    <w:p>
-      <w:r>
-        <w:t>09/05/2017 : Création de la page web ou l’on pourra régler les congés. Cette page sera composé de deux boite de texte permettant de selectionner la date facilement et d’un calendrier permettant de voir toute les dates de congés affiché correctement. Ce travail à été chronophage à cause de l’utilisation d’une nouvelle librairie : bootstrap-datepicker.</w:t>
-      </w:r>
-    </w:p>
-    <w:p>
-      <w:r>
-        <w:t>10/05/2017 : Mise en place de fonctions au sein à la fois du serveur et du client. Fonction permettant de crée des vacances à partir d’une plage de date fournit par l’utilisateur ou bien d’une seul date. Une fonction permettant de récuperer depuis le serveur toutes les dates de vacances stocke dans la base de donnée. Finalement une fonction permettant d’effacer les vacances en cliquant dessus dans le calendrier interactif.</w:t>
+        <w:t>05/05/2017 </w:t>
+      </w:r>
+      <w:r>
+        <w:rPr>
+          <w:b/>
+        </w:rPr>
+        <w:t>Les fonctions de notifications</w:t>
+      </w:r>
+      <w:r>
+        <w:t xml:space="preserve"> ont été implémentées avec succès. Il est maintenant possible de voir en temps réel les notifications arrive sur le logiciel de la timbreuse. </w:t>
+      </w:r>
+      <w:r>
+        <w:rPr>
+          <w:b/>
+        </w:rPr>
+        <w:t>Déploiement</w:t>
+      </w:r>
+      <w:r>
+        <w:t xml:space="preserve"> de toutes les mises à jo</w:t>
+      </w:r>
+      <w:r>
+        <w:t>ur</w:t>
+      </w:r>
+      <w:r>
+        <w:t xml:space="preserve"> de la semaine sur la timbreuse de la classe.</w:t>
+      </w:r>
+    </w:p>
+    <w:p>
+      <w:r>
+        <w:t>08/05/2017 </w:t>
+      </w:r>
+      <w:r>
+        <w:rPr>
+          <w:b/>
+        </w:rPr>
+        <w:t>Amélioration globale de l’affichage</w:t>
+      </w:r>
+      <w:r>
+        <w:t xml:space="preserve"> de la timbreuse. Modification légère sur le code source des pages web pour rendre l’interface la plus facile à utiliser. Installation du logiciel de la timbreuse sur l’ordinateur des professeurs. Des erreurs ont été rencontrées leurs des tests sur leur ordinateur, une </w:t>
+      </w:r>
+      <w:r>
+        <w:rPr>
+          <w:b/>
+        </w:rPr>
+        <w:t>réparation des erreurs</w:t>
+      </w:r>
+      <w:r>
+        <w:t xml:space="preserve"> s’en est suivie (Affichage du calendrier mal formaté, parfois les détails des élèves sont corrompus et empêche l’affichage des détails).</w:t>
+      </w:r>
+    </w:p>
+    <w:p>
+      <w:r>
+        <w:t xml:space="preserve">09/05/2017 : </w:t>
+      </w:r>
+      <w:r>
+        <w:t xml:space="preserve">Création de la page web où l’on pourra régler les </w:t>
+      </w:r>
+      <w:r>
+        <w:rPr>
+          <w:b/>
+        </w:rPr>
+        <w:t>congés</w:t>
+      </w:r>
+      <w:r>
+        <w:t xml:space="preserve">. Cette page sera composée de deux boîtes de texte permettant de sélectionner la date facilement et d’un calendrier permettant de voir toutes les dates de congés affichés correctement. Ce travail a été chronophage à cause de l’utilisation d’une </w:t>
+      </w:r>
+      <w:r>
+        <w:rPr>
+          <w:b/>
+        </w:rPr>
+        <w:t>nouvelle librairie</w:t>
+      </w:r>
+      <w:r>
+        <w:t xml:space="preserve"> : </w:t>
+      </w:r>
+      <w:proofErr w:type="spellStart"/>
+      <w:r>
+        <w:rPr>
+          <w:i/>
+        </w:rPr>
+        <w:t>bootstrap-datepicker</w:t>
+      </w:r>
+      <w:proofErr w:type="spellEnd"/>
+      <w:r>
+        <w:t>.</w:t>
+      </w:r>
+    </w:p>
+    <w:p>
+      <w:r>
+        <w:t xml:space="preserve">10/05/2017 : </w:t>
+      </w:r>
+      <w:r>
+        <w:t xml:space="preserve">Mise en place de fonctions au sein à la fois du serveur et du client. Fonction permettant de </w:t>
+      </w:r>
+      <w:r>
+        <w:rPr>
+          <w:b/>
+        </w:rPr>
+        <w:t>créer des vacances</w:t>
+      </w:r>
+      <w:r>
+        <w:t xml:space="preserve"> à partir d’une plage de date fourni par l’utilisateur ou bien d’une seule date. Une fonction permettant de récupérer depuis le serveur toutes les dates de vacances stocke dans la base de données. Finalement une fonction permettant d’effacer les vacances en cliquant dessus dans le calendrier interactif.</w:t>
       </w:r>
     </w:p>
     <w:p>
       <w:r>
         <w:lastRenderedPageBreak/>
-        <w:t>11/05/2017 : Mise en place du panel administrateur. Ce panel comprend les fonctions suivantes :</w:t>
-      </w:r>
-      <w:r>
-        <w:t xml:space="preserve"> </w:t>
-      </w:r>
-      <w:r>
-        <w:t xml:space="preserve">La créations de professeurs </w:t>
-      </w:r>
-      <w:r>
-        <w:t>(et au meme moment de la classe à laquelle ils sont assigné).</w:t>
-      </w:r>
-      <w:r>
-        <w:t xml:space="preserve"> </w:t>
-      </w:r>
-      <w:r>
-        <w:t>La desctruction de professeur ainsi que de tout les élèves qui leurs sont</w:t>
-      </w:r>
-      <w:r>
-        <w:t xml:space="preserve"> assigne. La modification des professeurs existant. Finalement la fonction effacer les élèves a été améliorer. Celle-ci n’effacer toutes les donnees generer dans les logs, notifications et demande de congée.</w:t>
+        <w:t xml:space="preserve">11/05/2017 : </w:t>
+      </w:r>
+      <w:r>
+        <w:rPr>
+          <w:b/>
+        </w:rPr>
+        <w:t>Mise en place du panel administrateur</w:t>
+      </w:r>
+      <w:r>
+        <w:t xml:space="preserve">. Ce panel comprend les fonctions suivantes : la création de professeurs (et au même moment de la classe à laquelle ils sont assignés). </w:t>
+      </w:r>
+      <w:r>
+        <w:t>Pouvoir effacer des enseignants</w:t>
+      </w:r>
+      <w:r>
+        <w:t xml:space="preserve"> ainsi que de tous les élèves qui leur</w:t>
+      </w:r>
+      <w:r>
+        <w:t>s</w:t>
+      </w:r>
+      <w:r>
+        <w:t xml:space="preserve"> sont assignés. La modification des professeurs existants. Finalement la fonction </w:t>
+      </w:r>
+      <w:r>
+        <w:t xml:space="preserve">pour </w:t>
       </w:r>
       <w:bookmarkStart w:id="0" w:name="_GoBack"/>
+      <w:r>
+        <w:rPr>
+          <w:b/>
+        </w:rPr>
+        <w:t>effacer les élèves a été amélior</w:t>
+      </w:r>
+      <w:r>
+        <w:rPr>
+          <w:b/>
+        </w:rPr>
+        <w:t>ée</w:t>
+      </w:r>
       <w:bookmarkEnd w:id="0"/>
       <w:r>
-        <w:t xml:space="preserve"> </w:t>
+        <w:t xml:space="preserve">. Celle-ci </w:t>
+      </w:r>
+      <w:r>
+        <w:t>permet d’</w:t>
+      </w:r>
+      <w:r>
+        <w:t xml:space="preserve">effacer toutes les données générées dans les logs, notifications et demande de </w:t>
+      </w:r>
+      <w:r>
+        <w:t>congés</w:t>
+      </w:r>
+      <w:r>
+        <w:t>.</w:t>
       </w:r>
     </w:p>
     <w:sectPr>
@@ -1858,7 +2107,7 @@
       <w:rPr>
         <w:noProof/>
       </w:rPr>
-      <w:t>11.05.17</w:t>
+      <w:t>12.05.17</w:t>
     </w:r>
     <w:r>
       <w:fldChar w:fldCharType="end"/>

</xml_diff>

<commit_message>
Local deployement + multiple bug fixes
</commit_message>
<xml_diff>
--- a/Documents/Journal de bord.docx
+++ b/Documents/Journal de bord.docx
@@ -25,31 +25,7 @@
         <w:t>s</w:t>
       </w:r>
       <w:r>
-        <w:t xml:space="preserve"> comme </w:t>
-      </w:r>
-      <w:proofErr w:type="spellStart"/>
-      <w:r>
-        <w:t>NodeJS</w:t>
-      </w:r>
-      <w:proofErr w:type="spellEnd"/>
-      <w:r>
-        <w:t xml:space="preserve">, </w:t>
-      </w:r>
-      <w:proofErr w:type="spellStart"/>
-      <w:r>
-        <w:t>Electron</w:t>
-      </w:r>
-      <w:proofErr w:type="spellEnd"/>
-      <w:r>
-        <w:t xml:space="preserve"> et les fonctionnalités de </w:t>
-      </w:r>
-      <w:proofErr w:type="spellStart"/>
-      <w:r>
-        <w:t>sqlite</w:t>
-      </w:r>
-      <w:proofErr w:type="spellEnd"/>
-      <w:r>
-        <w:t>.</w:t>
+        <w:t xml:space="preserve"> comme NodeJS, Electron et les fonctionnalités de sqlite.</w:t>
       </w:r>
     </w:p>
     <w:p>
@@ -92,15 +68,7 @@
         <w:t>ées</w:t>
       </w:r>
       <w:r>
-        <w:t xml:space="preserve"> sur le système d’exploitation Debian, proche de </w:t>
-      </w:r>
-      <w:proofErr w:type="spellStart"/>
-      <w:r>
-        <w:t>Raspbian</w:t>
-      </w:r>
-      <w:proofErr w:type="spellEnd"/>
-      <w:r>
-        <w:t>, pour avoir des tests fiables</w:t>
+        <w:t xml:space="preserve"> sur le système d’exploitation Debian, proche de Raspbian, pour avoir des tests fiables</w:t>
       </w:r>
     </w:p>
     <w:p>
@@ -111,15 +79,7 @@
         <w:t>tant d’exporter la base de données tout</w:t>
       </w:r>
       <w:r>
-        <w:t xml:space="preserve"> entière sur </w:t>
-      </w:r>
-      <w:proofErr w:type="gramStart"/>
-      <w:r>
-        <w:t>un</w:t>
-      </w:r>
-      <w:proofErr w:type="gramEnd"/>
-      <w:r>
-        <w:t xml:space="preserve"> clé USB externe.</w:t>
+        <w:t xml:space="preserve"> entière sur un clé USB externe.</w:t>
       </w:r>
     </w:p>
     <w:p>
@@ -295,14 +255,12 @@
         <w:lastRenderedPageBreak/>
         <w:t xml:space="preserve">élément </w:t>
       </w:r>
-      <w:proofErr w:type="spellStart"/>
       <w:r>
         <w:rPr>
           <w:b/>
         </w:rPr>
         <w:t>iframe</w:t>
       </w:r>
-      <w:proofErr w:type="spellEnd"/>
       <w:r>
         <w:t xml:space="preserve"> (page web dans une page web) permettant d’afficher d’autre page web à l’intérieur de la page principale. Ça permet de garder une page de menu très modulable avec des </w:t>
       </w:r>
@@ -394,7 +352,6 @@
       <w:r>
         <w:t xml:space="preserve"> visuel : plusieurs librairies reportent que la libraire </w:t>
       </w:r>
-      <w:proofErr w:type="spellStart"/>
       <w:r>
         <w:rPr>
           <w:b/>
@@ -402,7 +359,6 @@
         </w:rPr>
         <w:t>jQuery</w:t>
       </w:r>
-      <w:proofErr w:type="spellEnd"/>
       <w:r>
         <w:rPr>
           <w:i/>
@@ -422,27 +378,17 @@
         <w:rPr>
           <w:b/>
         </w:rPr>
-        <w:t xml:space="preserve">la méthode de </w:t>
-      </w:r>
-      <w:proofErr w:type="spellStart"/>
-      <w:r>
-        <w:rPr>
-          <w:b/>
-        </w:rPr>
-        <w:t>NodeJS</w:t>
-      </w:r>
-      <w:proofErr w:type="spellEnd"/>
+        <w:t>la méthode de NodeJS</w:t>
+      </w:r>
       <w:r>
         <w:t xml:space="preserve"> pour l’inclusion (</w:t>
       </w:r>
-      <w:proofErr w:type="spellStart"/>
       <w:r>
         <w:rPr>
           <w:i/>
         </w:rPr>
         <w:t>require</w:t>
       </w:r>
-      <w:proofErr w:type="spellEnd"/>
       <w:r>
         <w:t xml:space="preserve">) plutôt que la </w:t>
       </w:r>
@@ -456,35 +402,7 @@
         <w:rPr>
           <w:i/>
         </w:rPr>
-        <w:t xml:space="preserve">&lt;script </w:t>
-      </w:r>
-      <w:proofErr w:type="spellStart"/>
-      <w:r>
-        <w:rPr>
-          <w:i/>
-        </w:rPr>
-        <w:t>src</w:t>
-      </w:r>
-      <w:proofErr w:type="spellEnd"/>
-      <w:r>
-        <w:rPr>
-          <w:i/>
-        </w:rPr>
-        <w:t> : ‘’…..’’&gt;&lt;/</w:t>
-      </w:r>
-      <w:proofErr w:type="gramStart"/>
-      <w:r>
-        <w:rPr>
-          <w:i/>
-        </w:rPr>
-        <w:t>script</w:t>
-      </w:r>
-      <w:proofErr w:type="gramEnd"/>
-      <w:r>
-        <w:rPr>
-          <w:i/>
-        </w:rPr>
-        <w:t>&gt;</w:t>
+        <w:t>&lt;script src : ‘’…..’’&gt;&lt;/script&gt;</w:t>
       </w:r>
       <w:r>
         <w:t xml:space="preserve">). </w:t>
@@ -504,25 +422,21 @@
       <w:r>
         <w:t xml:space="preserve">nt l’objet </w:t>
       </w:r>
-      <w:proofErr w:type="spellStart"/>
       <w:r>
         <w:rPr>
           <w:b/>
         </w:rPr>
         <w:t>iframe</w:t>
       </w:r>
-      <w:proofErr w:type="spellEnd"/>
       <w:r>
         <w:t xml:space="preserve"> par un objet </w:t>
       </w:r>
-      <w:proofErr w:type="spellStart"/>
       <w:r>
         <w:rPr>
           <w:b/>
         </w:rPr>
         <w:t>webview</w:t>
       </w:r>
-      <w:proofErr w:type="spellEnd"/>
       <w:r>
         <w:t xml:space="preserve"> (Protoco</w:t>
       </w:r>
@@ -530,359 +444,327 @@
         <w:t>le supporté</w:t>
       </w:r>
       <w:r>
-        <w:t xml:space="preserve"> par l’API du </w:t>
-      </w:r>
-      <w:proofErr w:type="spellStart"/>
-      <w:r>
-        <w:t>framework</w:t>
-      </w:r>
-      <w:proofErr w:type="spellEnd"/>
+        <w:t xml:space="preserve"> par l’API du framework Electron pour des raisons de sécurité). </w:t>
+      </w:r>
+      <w:r>
+        <w:t xml:space="preserve">Après la revue du projet avec M.LOCATELLI et M.CORNU, certains documents (cahier </w:t>
+      </w:r>
+      <w:r>
+        <w:t>des charges</w:t>
+      </w:r>
+      <w:r>
+        <w:t xml:space="preserve">, erreurs de timbrage, diagramme de Gantt) </w:t>
+      </w:r>
+      <w:r>
+        <w:t>ont</w:t>
+      </w:r>
       <w:r>
         <w:t xml:space="preserve"> </w:t>
       </w:r>
-      <w:proofErr w:type="spellStart"/>
-      <w:r>
-        <w:t>Electron</w:t>
-      </w:r>
-      <w:proofErr w:type="spellEnd"/>
-      <w:r>
-        <w:t xml:space="preserve"> pour des raisons de sécurité). </w:t>
-      </w:r>
-      <w:r>
-        <w:t xml:space="preserve">Après la revue du projet avec M.LOCATELLI et M.CORNU, certains documents (cahier </w:t>
-      </w:r>
-      <w:r>
-        <w:t>des charges</w:t>
-      </w:r>
-      <w:r>
-        <w:t xml:space="preserve">, erreurs de timbrage, diagramme de Gantt) </w:t>
-      </w:r>
-      <w:r>
-        <w:t>ont</w:t>
+      <w:r>
+        <w:t>dû</w:t>
       </w:r>
       <w:r>
         <w:t xml:space="preserve"> </w:t>
       </w:r>
       <w:r>
-        <w:t>dû</w:t>
+        <w:t>être</w:t>
+      </w:r>
+      <w:r>
+        <w:t xml:space="preserve"> corrigés. Finalement le document sur les </w:t>
+      </w:r>
+      <w:r>
+        <w:rPr>
+          <w:b/>
+        </w:rPr>
+        <w:t>erreurs de timbrage</w:t>
       </w:r>
       <w:r>
         <w:t xml:space="preserve"> </w:t>
       </w:r>
       <w:r>
-        <w:t>être</w:t>
-      </w:r>
-      <w:r>
-        <w:t xml:space="preserve"> corrigés. Finalement le document sur les </w:t>
-      </w:r>
-      <w:r>
-        <w:rPr>
-          <w:b/>
-        </w:rPr>
-        <w:t>erreurs de timbrage</w:t>
+        <w:t>a</w:t>
+      </w:r>
+      <w:r>
+        <w:t xml:space="preserve"> été </w:t>
+      </w:r>
+      <w:r>
+        <w:t>revu</w:t>
+      </w:r>
+      <w:r>
+        <w:t xml:space="preserve"> et validé par les deux professeurs. Un document sur le </w:t>
+      </w:r>
+      <w:r>
+        <w:t>projet de déploiement a été écrit.</w:t>
+      </w:r>
+    </w:p>
+    <w:p>
+      <w:r>
+        <w:t xml:space="preserve">27/03/2017 : En début de journée, le </w:t>
+      </w:r>
+      <w:r>
+        <w:rPr>
+          <w:b/>
+        </w:rPr>
+        <w:t>document sur le déploiement</w:t>
+      </w:r>
+      <w:r>
+        <w:t xml:space="preserve"> de la timbreuse a été rendu à M.LOCATELLI. Une discussion a eu lieu en début d’après-midi concernant le risque sécuritaire qu’impliquent </w:t>
+      </w:r>
+      <w:r>
+        <w:rPr>
+          <w:b/>
+        </w:rPr>
+        <w:t>les mots de passes navigant en clair</w:t>
+      </w:r>
+      <w:r>
+        <w:t xml:space="preserve"> dans le système de la timbreuse. La fonction permettant de </w:t>
+      </w:r>
+      <w:r>
+        <w:rPr>
+          <w:b/>
+        </w:rPr>
+        <w:t>se connecter</w:t>
+      </w:r>
+      <w:r>
+        <w:t xml:space="preserve"> a été créée. Une </w:t>
+      </w:r>
+      <w:r>
+        <w:rPr>
+          <w:b/>
+        </w:rPr>
+        <w:t>erreur</w:t>
+      </w:r>
+      <w:r>
+        <w:t xml:space="preserve"> est toujours présente cependant, la fonction est inaccessible depuis la page web (Impossible d’appeler le script JS depuis la page HTML). Une </w:t>
+      </w:r>
+      <w:r>
+        <w:rPr>
+          <w:b/>
+        </w:rPr>
+        <w:t>solution</w:t>
+      </w:r>
+      <w:r>
+        <w:t xml:space="preserve"> sera trouvée dans la journée de demain.</w:t>
+      </w:r>
+    </w:p>
+    <w:p>
+      <w:r>
+        <w:t xml:space="preserve">28/03/2017 : Création de la fonction permettant de </w:t>
+      </w:r>
+      <w:r>
+        <w:rPr>
+          <w:b/>
+        </w:rPr>
+        <w:t>crée</w:t>
+      </w:r>
+      <w:r>
+        <w:rPr>
+          <w:b/>
+        </w:rPr>
+        <w:t>r</w:t>
+      </w:r>
+      <w:r>
+        <w:t xml:space="preserve"> de nouveaux élèves. On peut remplir les informations directement sur </w:t>
+      </w:r>
+      <w:r>
+        <w:t>le logiciel et l’élève sera créé</w:t>
+      </w:r>
+      <w:r>
+        <w:t xml:space="preserve"> correctement dans la base de donnée</w:t>
+      </w:r>
+      <w:r>
+        <w:t>s</w:t>
+      </w:r>
+      <w:r>
+        <w:t>. Il sera possible</w:t>
+      </w:r>
+      <w:r>
+        <w:t>,</w:t>
+      </w:r>
+      <w:r>
+        <w:t xml:space="preserve"> par la suite</w:t>
+      </w:r>
+      <w:r>
+        <w:t>,</w:t>
+      </w:r>
+      <w:r>
+        <w:t xml:space="preserve"> de </w:t>
+      </w:r>
+      <w:r>
+        <w:rPr>
+          <w:b/>
+        </w:rPr>
+        <w:t>modifier les informations</w:t>
+      </w:r>
+      <w:r>
+        <w:t xml:space="preserve"> relatives à l’élève. Lors d</w:t>
+      </w:r>
+      <w:r>
+        <w:t xml:space="preserve">e la </w:t>
+      </w:r>
+      <w:r>
+        <w:rPr>
+          <w:b/>
+        </w:rPr>
+        <w:t>création d’un nouvel élève</w:t>
+      </w:r>
+      <w:r>
+        <w:t>,</w:t>
+      </w:r>
+      <w:r>
+        <w:t xml:space="preserve"> on doit crée</w:t>
+      </w:r>
+      <w:r>
+        <w:t>r</w:t>
+      </w:r>
+      <w:r>
+        <w:t xml:space="preserve"> deux entité</w:t>
+      </w:r>
+      <w:r>
+        <w:t>s</w:t>
+      </w:r>
+      <w:r>
+        <w:t xml:space="preserve"> dans la base de donnée</w:t>
+      </w:r>
+      <w:r>
+        <w:t>s</w:t>
+      </w:r>
+      <w:r>
+        <w:t>. La prem</w:t>
+      </w:r>
+      <w:r>
+        <w:t>iè</w:t>
+      </w:r>
+      <w:r>
+        <w:t>re est un « User » : dans cette table</w:t>
+      </w:r>
+      <w:r>
+        <w:t>, vont ê</w:t>
+      </w:r>
+      <w:r>
+        <w:t xml:space="preserve">tre stockées les informations personnelles de </w:t>
+      </w:r>
+      <w:r>
+        <w:t>l’élève</w:t>
+      </w:r>
+      <w:r>
+        <w:t xml:space="preserve"> (Nom, prénom, email). La deuxième entité est un « Student »</w:t>
+      </w:r>
+      <w:r>
+        <w:t>,</w:t>
+      </w:r>
+      <w:r>
+        <w:t xml:space="preserve"> elle contient les informations relatives à la quantité de travail de l’élève.</w:t>
+      </w:r>
+    </w:p>
+    <w:p>
+      <w:r>
+        <w:t>30/03/2017 : Créati</w:t>
+      </w:r>
+      <w:r>
+        <w:t xml:space="preserve">on de la fonction permettant </w:t>
+      </w:r>
+      <w:r>
+        <w:rPr>
+          <w:b/>
+        </w:rPr>
+        <w:t>d’effacer des élèves</w:t>
+      </w:r>
+      <w:r>
+        <w:t>. Elle a</w:t>
+      </w:r>
+      <w:r>
+        <w:t xml:space="preserve"> la même problématique que la création</w:t>
+      </w:r>
+      <w:r>
+        <w:t>, étant donné</w:t>
       </w:r>
       <w:r>
         <w:t xml:space="preserve"> </w:t>
       </w:r>
       <w:r>
-        <w:t>a</w:t>
-      </w:r>
-      <w:r>
-        <w:t xml:space="preserve"> été </w:t>
-      </w:r>
-      <w:r>
-        <w:t>revu</w:t>
-      </w:r>
-      <w:r>
-        <w:t xml:space="preserve"> et validé par les deux professeurs. Un document sur le </w:t>
-      </w:r>
-      <w:r>
-        <w:t>projet de déploiement a été écrit.</w:t>
-      </w:r>
-    </w:p>
-    <w:p>
-      <w:r>
-        <w:t xml:space="preserve">27/03/2017 : En début de journée, le </w:t>
-      </w:r>
-      <w:r>
-        <w:rPr>
-          <w:b/>
-        </w:rPr>
-        <w:t>document sur le déploiement</w:t>
-      </w:r>
-      <w:r>
-        <w:t xml:space="preserve"> de la timbreuse a été rendu à M.LOCATELLI. Une discussion a eu lieu en début d’après-midi concernant le risque sécuritaire qu’impliquent </w:t>
-      </w:r>
-      <w:r>
-        <w:rPr>
-          <w:b/>
-        </w:rPr>
-        <w:t>les mots de passes navigant en clair</w:t>
-      </w:r>
-      <w:r>
-        <w:t xml:space="preserve"> dans le système de la timbreuse. La fonction permettant de </w:t>
-      </w:r>
-      <w:r>
-        <w:rPr>
-          <w:b/>
-        </w:rPr>
-        <w:t>se connecter</w:t>
-      </w:r>
-      <w:r>
-        <w:t xml:space="preserve"> a été créée. Une </w:t>
-      </w:r>
-      <w:r>
-        <w:rPr>
-          <w:b/>
-        </w:rPr>
-        <w:t>erreur</w:t>
-      </w:r>
-      <w:r>
-        <w:t xml:space="preserve"> est toujours présente cependant, la fonction est inaccessible depuis la page web (Impossible d’appeler le script JS depuis la page HTML). Une </w:t>
-      </w:r>
-      <w:r>
-        <w:rPr>
-          <w:b/>
-        </w:rPr>
-        <w:t>solution</w:t>
-      </w:r>
-      <w:r>
-        <w:t xml:space="preserve"> sera trouvée dans la journée de demain.</w:t>
-      </w:r>
-    </w:p>
-    <w:p>
-      <w:r>
-        <w:t xml:space="preserve">28/03/2017 : Création de la fonction permettant de </w:t>
-      </w:r>
-      <w:r>
-        <w:rPr>
-          <w:b/>
-        </w:rPr>
-        <w:t>crée</w:t>
-      </w:r>
-      <w:r>
-        <w:rPr>
-          <w:b/>
-        </w:rPr>
-        <w:t>r</w:t>
-      </w:r>
-      <w:r>
-        <w:t xml:space="preserve"> de nouveaux élèves. On peut remplir les informations directement sur </w:t>
-      </w:r>
-      <w:r>
-        <w:t>le logiciel et l’élève sera créé</w:t>
-      </w:r>
-      <w:r>
-        <w:t xml:space="preserve"> correctement dans la base de donnée</w:t>
+        <w:t>qu</w:t>
+      </w:r>
+      <w:r>
+        <w:t>e les informations sont organisé</w:t>
+      </w:r>
+      <w:r>
+        <w:t>e</w:t>
       </w:r>
       <w:r>
         <w:t>s</w:t>
       </w:r>
       <w:r>
-        <w:t>. Il sera possible</w:t>
-      </w:r>
-      <w:r>
-        <w:t>,</w:t>
-      </w:r>
-      <w:r>
-        <w:t xml:space="preserve"> par la suite</w:t>
-      </w:r>
-      <w:r>
-        <w:t>,</w:t>
-      </w:r>
-      <w:r>
-        <w:t xml:space="preserve"> de </w:t>
-      </w:r>
-      <w:r>
-        <w:rPr>
-          <w:b/>
-        </w:rPr>
-        <w:t>modifier les informations</w:t>
-      </w:r>
-      <w:r>
-        <w:t xml:space="preserve"> relatives à l’élève. Lors d</w:t>
-      </w:r>
-      <w:r>
-        <w:t xml:space="preserve">e la </w:t>
-      </w:r>
-      <w:r>
-        <w:rPr>
-          <w:b/>
-        </w:rPr>
-        <w:t>création d’un nouvel élève</w:t>
-      </w:r>
-      <w:r>
-        <w:t>,</w:t>
-      </w:r>
-      <w:r>
-        <w:t xml:space="preserve"> on doit crée</w:t>
-      </w:r>
-      <w:r>
-        <w:t>r</w:t>
-      </w:r>
-      <w:r>
-        <w:t xml:space="preserve"> deux entité</w:t>
+        <w:t xml:space="preserve"> dans deux tables différentes de la base de donnée</w:t>
       </w:r>
       <w:r>
         <w:t>s</w:t>
       </w:r>
       <w:r>
-        <w:t xml:space="preserve"> dans la base de donnée</w:t>
+        <w:t xml:space="preserve">. </w:t>
+      </w:r>
+      <w:r>
+        <w:rPr>
+          <w:b/>
+        </w:rPr>
+        <w:t>Rassemblement du matériel</w:t>
+      </w:r>
+      <w:r>
+        <w:t xml:space="preserve"> en préparation du premier déploiement qui approche. Mise en route d’un des deux </w:t>
+      </w:r>
+      <w:r>
+        <w:t>R</w:t>
+      </w:r>
+      <w:r>
+        <w:t>aspberry pi, installation</w:t>
+      </w:r>
+      <w:r>
+        <w:t xml:space="preserve"> des divers logiciels, création d’une image ré</w:t>
+      </w:r>
+      <w:r>
+        <w:t>inscriptible sur d’autre</w:t>
       </w:r>
       <w:r>
         <w:t>s</w:t>
       </w:r>
       <w:r>
-        <w:t>. La prem</w:t>
-      </w:r>
-      <w:r>
-        <w:t>iè</w:t>
-      </w:r>
-      <w:r>
-        <w:t>re est un « User » : dans cette table</w:t>
-      </w:r>
-      <w:r>
-        <w:t>, vont ê</w:t>
-      </w:r>
-      <w:r>
-        <w:t xml:space="preserve">tre stockées les informations personnelles de </w:t>
-      </w:r>
-      <w:r>
-        <w:t>l’élève</w:t>
-      </w:r>
-      <w:r>
-        <w:t xml:space="preserve"> (Nom, prénom, email). La deuxième entité est un « </w:t>
-      </w:r>
-      <w:proofErr w:type="spellStart"/>
-      <w:r>
-        <w:t>Student</w:t>
-      </w:r>
-      <w:proofErr w:type="spellEnd"/>
-      <w:r>
-        <w:t> »</w:t>
-      </w:r>
-      <w:r>
-        <w:t>,</w:t>
-      </w:r>
-      <w:r>
-        <w:t xml:space="preserve"> elle contient les informations relatives à la quantité de travail de l’élève.</w:t>
-      </w:r>
-    </w:p>
-    <w:p>
-      <w:r>
-        <w:t>30/03/2017 : Créati</w:t>
-      </w:r>
-      <w:r>
-        <w:t xml:space="preserve">on de la fonction permettant </w:t>
-      </w:r>
-      <w:r>
-        <w:rPr>
-          <w:b/>
-        </w:rPr>
-        <w:t>d’effacer des élèves</w:t>
-      </w:r>
-      <w:r>
-        <w:t>. Elle a</w:t>
-      </w:r>
-      <w:r>
-        <w:t xml:space="preserve"> la même problématique que la création</w:t>
-      </w:r>
-      <w:r>
-        <w:t>, étant donné</w:t>
-      </w:r>
-      <w:r>
         <w:t xml:space="preserve"> </w:t>
       </w:r>
       <w:r>
-        <w:t>qu</w:t>
-      </w:r>
-      <w:r>
-        <w:t>e les informations sont organisé</w:t>
-      </w:r>
-      <w:r>
-        <w:t>e</w:t>
+        <w:t>R</w:t>
+      </w:r>
+      <w:r>
+        <w:t>aspberry pi. Après avoir lancé l’application depuis le Pi, on sait que celui-ci est compatible.</w:t>
+      </w:r>
+    </w:p>
+    <w:p>
+      <w:r>
+        <w:t xml:space="preserve">31/03/2017 : Création de la fonction permettant de </w:t>
+      </w:r>
+      <w:r>
+        <w:rPr>
+          <w:b/>
+        </w:rPr>
+        <w:t>modifier des élèves</w:t>
+      </w:r>
+      <w:r>
+        <w:t xml:space="preserve"> déjà existant</w:t>
       </w:r>
       <w:r>
         <w:t>s</w:t>
       </w:r>
       <w:r>
-        <w:t xml:space="preserve"> dans deux tables différentes de la base de donnée</w:t>
-      </w:r>
-      <w:r>
-        <w:t>s</w:t>
-      </w:r>
-      <w:r>
-        <w:t xml:space="preserve">. </w:t>
-      </w:r>
-      <w:r>
-        <w:rPr>
-          <w:b/>
-        </w:rPr>
-        <w:t>Rassemblement du matériel</w:t>
-      </w:r>
-      <w:r>
-        <w:t xml:space="preserve"> en préparation du premier déploiement qui approche. Mise en route d’un des deux </w:t>
-      </w:r>
-      <w:r>
-        <w:t>R</w:t>
-      </w:r>
-      <w:r>
-        <w:t>aspberry pi, installation</w:t>
-      </w:r>
-      <w:r>
-        <w:t xml:space="preserve"> des divers logiciels, création d’une image ré</w:t>
-      </w:r>
-      <w:r>
-        <w:t>inscriptible sur d’autre</w:t>
-      </w:r>
-      <w:r>
-        <w:t>s</w:t>
-      </w:r>
-      <w:r>
-        <w:t xml:space="preserve"> </w:t>
-      </w:r>
-      <w:r>
-        <w:t>R</w:t>
-      </w:r>
-      <w:r>
-        <w:t>aspberry pi. Après avoir lancé l’application depuis le Pi, on sait que celui-ci est compatible.</w:t>
-      </w:r>
-    </w:p>
-    <w:p>
-      <w:r>
-        <w:t xml:space="preserve">31/03/2017 : Création de la fonction permettant de </w:t>
-      </w:r>
-      <w:r>
-        <w:rPr>
-          <w:b/>
-        </w:rPr>
-        <w:t>modifier des élèves</w:t>
-      </w:r>
-      <w:r>
-        <w:t xml:space="preserve"> déjà existant</w:t>
-      </w:r>
-      <w:r>
-        <w:t>s</w:t>
-      </w:r>
-      <w:r>
         <w:t>. U</w:t>
       </w:r>
       <w:r>
         <w:t>n problème de fuite de mémoire a</w:t>
       </w:r>
       <w:r>
-        <w:t xml:space="preserve"> été réglé. Il s’agissait d’une fonction qui ajoutait des </w:t>
-      </w:r>
-      <w:proofErr w:type="spellStart"/>
-      <w:r>
-        <w:t>lis</w:t>
-      </w:r>
-      <w:r>
-        <w:t>teners</w:t>
-      </w:r>
-      <w:proofErr w:type="spellEnd"/>
-      <w:r>
-        <w:t xml:space="preserve"> (fonction appelée si un évè</w:t>
+        <w:t xml:space="preserve"> été réglé. Il s’agissait d’une fonction qui ajoutait des lis</w:t>
+      </w:r>
+      <w:r>
+        <w:t>teners (fonction appelée si un évè</w:t>
       </w:r>
       <w:r>
         <w:t xml:space="preserve">nement spécifique intervient) sans jamais effacer ceux qui n’ont pas été </w:t>
@@ -1044,15 +926,7 @@
         <w:t>ble a</w:t>
       </w:r>
       <w:r>
-        <w:t xml:space="preserve"> eu lieu. Une subtilité du </w:t>
-      </w:r>
-      <w:proofErr w:type="spellStart"/>
-      <w:r>
-        <w:t>language</w:t>
-      </w:r>
-      <w:proofErr w:type="spellEnd"/>
-      <w:r>
-        <w:t xml:space="preserve"> m</w:t>
+        <w:t xml:space="preserve"> eu lieu. Une subtilité du language m</w:t>
       </w:r>
       <w:r>
         <w:t>’a obligé à</w:t>
@@ -1381,7 +1255,6 @@
       <w:r>
         <w:t xml:space="preserve"> </w:t>
       </w:r>
-      <w:proofErr w:type="spellStart"/>
       <w:r>
         <w:rPr>
           <w:b/>
@@ -1389,7 +1262,6 @@
         </w:rPr>
         <w:t>fullcalendar</w:t>
       </w:r>
-      <w:proofErr w:type="spellEnd"/>
       <w:r>
         <w:t xml:space="preserve"> a été installée</w:t>
       </w:r>
@@ -1428,19 +1300,11 @@
       <w:r>
         <w:t xml:space="preserve">librairie </w:t>
       </w:r>
-      <w:proofErr w:type="spellStart"/>
       <w:r>
         <w:rPr>
           <w:i/>
         </w:rPr>
-        <w:t>fullcalendar</w:t>
-      </w:r>
-      <w:proofErr w:type="spellEnd"/>
-      <w:r>
-        <w:rPr>
-          <w:i/>
-        </w:rPr>
-        <w:t>.</w:t>
+        <w:t>fullcalendar.</w:t>
       </w:r>
       <w:r>
         <w:t xml:space="preserve"> Remplacement de toute</w:t>
@@ -1940,14 +1804,12 @@
       <w:r>
         <w:t xml:space="preserve"> : </w:t>
       </w:r>
-      <w:proofErr w:type="spellStart"/>
       <w:r>
         <w:rPr>
           <w:i/>
         </w:rPr>
         <w:t>bootstrap-datepicker</w:t>
       </w:r>
-      <w:proofErr w:type="spellEnd"/>
       <w:r>
         <w:t>.</w:t>
       </w:r>
@@ -2028,97 +1890,48 @@
     </w:p>
     <w:p>
       <w:r>
-        <w:t xml:space="preserve">12/05/2017 : Mise à jour du serveur de la timbreuse. Installation du logiciel </w:t>
-      </w:r>
-      <w:proofErr w:type="spellStart"/>
-      <w:r>
-        <w:t>PiBakery</w:t>
-      </w:r>
-      <w:proofErr w:type="spellEnd"/>
-      <w:r>
-        <w:t xml:space="preserve"> pour pouvoir créer des images pour </w:t>
-      </w:r>
-      <w:proofErr w:type="spellStart"/>
-      <w:r>
-        <w:t>raspberry</w:t>
-      </w:r>
-      <w:proofErr w:type="spellEnd"/>
-      <w:r>
-        <w:t xml:space="preserve"> pi rapidement et facilement. Des erreurs ont été </w:t>
-      </w:r>
-      <w:proofErr w:type="gramStart"/>
-      <w:r>
-        <w:t>réparer</w:t>
-      </w:r>
-      <w:proofErr w:type="gramEnd"/>
-      <w:r>
-        <w:t xml:space="preserve">, elles </w:t>
-      </w:r>
-      <w:proofErr w:type="spellStart"/>
-      <w:r>
-        <w:t>genaient</w:t>
-      </w:r>
-      <w:proofErr w:type="spellEnd"/>
-      <w:r>
-        <w:t xml:space="preserve"> l’</w:t>
-      </w:r>
-      <w:proofErr w:type="spellStart"/>
-      <w:r>
-        <w:t>enregistrerement</w:t>
-      </w:r>
-      <w:proofErr w:type="spellEnd"/>
-      <w:r>
-        <w:t xml:space="preserve"> des logs de certaines fonctions comme la modification du temps par les professeurs. Installation de la </w:t>
-      </w:r>
-      <w:proofErr w:type="spellStart"/>
-      <w:r>
-        <w:t>bibliothéque</w:t>
-      </w:r>
-      <w:proofErr w:type="spellEnd"/>
+        <w:t>12/05/2017 : Mise à jour du serveur de la timbreuse. Installation du logiciel PiBakery pour pouvoir créer des images pour raspberry pi rapidement et facilement. Des erreurs ont été réparer, elles genaient l’enregistrerement des logs de certaines fonctions comme la modification du temps par les professeurs. Installation de la bibliothéque jQuery Validator, permettant de verifié les entrées utilisateurs pour éviter les erreurs liée a une mauvaise utilisation du logiciel.</w:t>
+      </w:r>
+    </w:p>
+    <w:p>
+      <w:r>
+        <w:t>15/05/2017 :</w:t>
+      </w:r>
+      <w:r>
+        <w:t xml:space="preserve"> A8RjhkRsSsVyRHvY</w:t>
+      </w:r>
+      <w:r>
+        <w:t>. Début de documentation des tests réalisé pour ce projet. Création d’un rapport de test sur le choix du format de date ainsi que sur les tests du matériel utilisé. Création d’un protocole de test concernant les tests sur le logiciels des enseignants, des administrateurs et des élèves. Amélioration de la validation des entrée utilisateurs. Ajout de la fonctionnalité « Appuyer sur entrée pour valider ». Réparation d’un bug qui faisait se copier les CSV lors de l’export des CSV sur un support de stockage externe, sur la partition « boot » du raspberry pi (Cette partition n’est étrangement pas réconnu comme une partition système). Amélioration graphique des timbreuses esclaves (Plus d’information affiché + un meilleur design). Début de l’implémentation de la fonction perm</w:t>
+      </w:r>
+      <w:r>
+        <w:t>ettant de changer le mot de passe de l’utilisateur actuellement connecté.</w:t>
+      </w:r>
+      <w:r>
+        <w:t xml:space="preserve"> Changement du mot de passe de tout les PI (FTP : admin </w:t>
+      </w:r>
+      <w:r>
+        <w:sym w:font="Wingdings" w:char="F0F3"/>
+      </w:r>
       <w:r>
         <w:t xml:space="preserve"> </w:t>
       </w:r>
-      <w:proofErr w:type="spellStart"/>
-      <w:r>
-        <w:t>jQuery</w:t>
-      </w:r>
-      <w:proofErr w:type="spellEnd"/>
+      <w:r>
+        <w:t>A8RjhkRsSsVyRHvY</w:t>
+      </w:r>
+      <w:r>
+        <w:t xml:space="preserve"> et unix : root </w:t>
+      </w:r>
+      <w:r>
+        <w:sym w:font="Wingdings" w:char="F0F3"/>
+      </w:r>
       <w:r>
         <w:t xml:space="preserve"> </w:t>
       </w:r>
-      <w:proofErr w:type="spellStart"/>
-      <w:r>
-        <w:t>Validator</w:t>
-      </w:r>
-      <w:proofErr w:type="spellEnd"/>
-      <w:r>
-        <w:t xml:space="preserve">, permettant de </w:t>
-      </w:r>
-      <w:proofErr w:type="spellStart"/>
-      <w:r>
-        <w:t>verifié</w:t>
-      </w:r>
-      <w:proofErr w:type="spellEnd"/>
-      <w:r>
-        <w:t xml:space="preserve"> les entrées utilisateurs pour éviter les erreurs liée </w:t>
-      </w:r>
-      <w:proofErr w:type="spellStart"/>
-      <w:proofErr w:type="gramStart"/>
-      <w:r>
-        <w:t>a</w:t>
-      </w:r>
-      <w:proofErr w:type="spellEnd"/>
-      <w:proofErr w:type="gramEnd"/>
-      <w:r>
-        <w:t xml:space="preserve"> une mauvaise utilisation du logiciel.</w:t>
-      </w:r>
-    </w:p>
-    <w:p>
-      <w:r>
-        <w:t>15/05/2017 :</w:t>
-      </w:r>
-      <w:r>
-        <w:t xml:space="preserve"> A8RjhkRsSsVyRHvY</w:t>
+      <w:r>
+        <w:t>A8RjhkRsSsVyRHvY</w:t>
+      </w:r>
+      <w:r>
+        <w:t>).</w:t>
       </w:r>
       <w:bookmarkStart w:id="0" w:name="_GoBack"/>
       <w:bookmarkEnd w:id="0"/>
@@ -2202,7 +2015,7 @@
       <w:rPr>
         <w:noProof/>
       </w:rPr>
-      <w:t>15.05.17</w:t>
+      <w:t>16.05.17</w:t>
     </w:r>
     <w:r>
       <w:fldChar w:fldCharType="end"/>

</xml_diff>

<commit_message>
Graphics when disconnected + sequential delayed tag request + update
</commit_message>
<xml_diff>
--- a/Documents/Journal de bord.docx
+++ b/Documents/Journal de bord.docx
@@ -1937,6 +1937,11 @@
     <w:p>
       <w:r>
         <w:t>16/05/2017 : Déploiement de la timbreuse à l’eéchelle du centre St Roch. Des problème ont été dectete lors du déploiment, certain chemin de fichier était mis en relatif alors qu’ils aurait du être en absolue, rendant le logiciel inutilisable. Réparation de la détéction de retardataire. Remplissage de la base de donnée avec les élèves. Cours de math.</w:t>
+      </w:r>
+    </w:p>
+    <w:p>
+      <w:r>
+        <w:t>17/05/2017 : Le fonctionnement des timbreuses installées la veilles est correcte. On constate que la fonction du soir s’est éffectué correctement. Celle-ci  à enlever 7h à chaque élèves comme elle est sensé le faire le mardi. Une erreur à été détecté lorsque l’on timbre et que le serveur n’est pas connecté : Premierement une subtitilité du language (Tout les variables objet sont des références les uns des autres)  corrompais les paquets envoyé à ce moment-là. Deuxièmement, le server traitait toutes les demandes de tag en parrallèle, ce qui entrainait parfois des conflits avec la base de donné. Une amélioration graphique à été faite pour signaler au élèves lorsque la timbreuse est déconnecté du serveur.</w:t>
       </w:r>
       <w:bookmarkStart w:id="0" w:name="_GoBack"/>
       <w:bookmarkEnd w:id="0"/>
@@ -2020,7 +2025,7 @@
       <w:rPr>
         <w:noProof/>
       </w:rPr>
-      <w:t>16.05.17</w:t>
+      <w:t>17.05.17</w:t>
     </w:r>
     <w:r>
       <w:fldChar w:fldCharType="end"/>

</xml_diff>

<commit_message>
Several bug fixes + admin input validation
</commit_message>
<xml_diff>
--- a/Documents/Journal de bord.docx
+++ b/Documents/Journal de bord.docx
@@ -1942,6 +1942,11 @@
     <w:p>
       <w:r>
         <w:t>17/05/2017 : Le fonctionnement des timbreuses installées la veilles est correcte. On constate que la fonction du soir s’est éffectué correctement. Celle-ci  à enlever 7h à chaque élèves comme elle est sensé le faire le mardi. Une erreur à été détecté lorsque l’on timbre et que le serveur n’est pas connecté : Premierement une subtitilité du language (Tout les variables objet sont des références les uns des autres)  corrompais les paquets envoyé à ce moment-là. Deuxièmement, le server traitait toutes les demandes de tag en parrallèle, ce qui entrainait parfois des conflits avec la base de donné. Une amélioration graphique à été faite pour signaler au élèves lorsque la timbreuse est déconnecté du serveur.</w:t>
+      </w:r>
+    </w:p>
+    <w:p>
+      <w:r>
+        <w:t>18/05/2017 : Réparation d’un bug : lorsque les élèves partent mangé et valide leurs repas (mange en plus de une demi heure) le système enregistre la pause de midi comme prise. Mais si cet élèves vientà prendre une pause par la suite. Le repas sera supprimé pour la journée. Montage de la boite du server. Validation des entrées dans le panel des administrateurs. Début e la création des fonction pemettant de transferrer les élèves de classe en classe.</w:t>
       </w:r>
       <w:bookmarkStart w:id="0" w:name="_GoBack"/>
       <w:bookmarkEnd w:id="0"/>
@@ -2025,7 +2030,7 @@
       <w:rPr>
         <w:noProof/>
       </w:rPr>
-      <w:t>17.05.17</w:t>
+      <w:t>18.05.17</w:t>
     </w:r>
     <w:r>
       <w:fldChar w:fldCharType="end"/>

</xml_diff>

<commit_message>
Slave enhancement + Nicolas Cage
</commit_message>
<xml_diff>
--- a/Documents/Journal de bord.docx
+++ b/Documents/Journal de bord.docx
@@ -25,7 +25,31 @@
         <w:t>s</w:t>
       </w:r>
       <w:r>
-        <w:t xml:space="preserve"> comme NodeJS, Electron et les fonctionnalités de sqlite.</w:t>
+        <w:t xml:space="preserve"> comme </w:t>
+      </w:r>
+      <w:proofErr w:type="spellStart"/>
+      <w:r>
+        <w:t>NodeJS</w:t>
+      </w:r>
+      <w:proofErr w:type="spellEnd"/>
+      <w:r>
+        <w:t xml:space="preserve">, </w:t>
+      </w:r>
+      <w:proofErr w:type="spellStart"/>
+      <w:r>
+        <w:t>Electron</w:t>
+      </w:r>
+      <w:proofErr w:type="spellEnd"/>
+      <w:r>
+        <w:t xml:space="preserve"> et les fonctionnalités de </w:t>
+      </w:r>
+      <w:proofErr w:type="spellStart"/>
+      <w:r>
+        <w:t>sqlite</w:t>
+      </w:r>
+      <w:proofErr w:type="spellEnd"/>
+      <w:r>
+        <w:t>.</w:t>
       </w:r>
     </w:p>
     <w:p>
@@ -68,7 +92,15 @@
         <w:t>ées</w:t>
       </w:r>
       <w:r>
-        <w:t xml:space="preserve"> sur le système d’exploitation Debian, proche de Raspbian, pour avoir des tests fiables</w:t>
+        <w:t xml:space="preserve"> sur le système d’exploitation Debian, proche de </w:t>
+      </w:r>
+      <w:proofErr w:type="spellStart"/>
+      <w:r>
+        <w:t>Raspbian</w:t>
+      </w:r>
+      <w:proofErr w:type="spellEnd"/>
+      <w:r>
+        <w:t>, pour avoir des tests fiables</w:t>
       </w:r>
     </w:p>
     <w:p>
@@ -79,7 +111,15 @@
         <w:t>tant d’exporter la base de données tout</w:t>
       </w:r>
       <w:r>
-        <w:t xml:space="preserve"> entière sur un clé USB externe.</w:t>
+        <w:t xml:space="preserve"> entière sur </w:t>
+      </w:r>
+      <w:proofErr w:type="gramStart"/>
+      <w:r>
+        <w:t>un</w:t>
+      </w:r>
+      <w:proofErr w:type="gramEnd"/>
+      <w:r>
+        <w:t xml:space="preserve"> clé USB externe.</w:t>
       </w:r>
     </w:p>
     <w:p>
@@ -255,12 +295,14 @@
         <w:lastRenderedPageBreak/>
         <w:t xml:space="preserve">élément </w:t>
       </w:r>
+      <w:proofErr w:type="spellStart"/>
       <w:r>
         <w:rPr>
           <w:b/>
         </w:rPr>
         <w:t>iframe</w:t>
       </w:r>
+      <w:proofErr w:type="spellEnd"/>
       <w:r>
         <w:t xml:space="preserve"> (page web dans une page web) permettant d’afficher d’autre page web à l’intérieur de la page principale. Ça permet de garder une page de menu très modulable avec des </w:t>
       </w:r>
@@ -352,6 +394,7 @@
       <w:r>
         <w:t xml:space="preserve"> visuel : plusieurs librairies reportent que la libraire </w:t>
       </w:r>
+      <w:proofErr w:type="spellStart"/>
       <w:r>
         <w:rPr>
           <w:b/>
@@ -359,6 +402,7 @@
         </w:rPr>
         <w:t>jQuery</w:t>
       </w:r>
+      <w:proofErr w:type="spellEnd"/>
       <w:r>
         <w:rPr>
           <w:i/>
@@ -378,17 +422,27 @@
         <w:rPr>
           <w:b/>
         </w:rPr>
-        <w:t>la méthode de NodeJS</w:t>
-      </w:r>
+        <w:t xml:space="preserve">la méthode de </w:t>
+      </w:r>
+      <w:proofErr w:type="spellStart"/>
+      <w:r>
+        <w:rPr>
+          <w:b/>
+        </w:rPr>
+        <w:t>NodeJS</w:t>
+      </w:r>
+      <w:proofErr w:type="spellEnd"/>
       <w:r>
         <w:t xml:space="preserve"> pour l’inclusion (</w:t>
       </w:r>
+      <w:proofErr w:type="spellStart"/>
       <w:r>
         <w:rPr>
           <w:i/>
         </w:rPr>
         <w:t>require</w:t>
       </w:r>
+      <w:proofErr w:type="spellEnd"/>
       <w:r>
         <w:t xml:space="preserve">) plutôt que la </w:t>
       </w:r>
@@ -402,7 +456,35 @@
         <w:rPr>
           <w:i/>
         </w:rPr>
-        <w:t>&lt;script src : ‘’…..’’&gt;&lt;/script&gt;</w:t>
+        <w:t xml:space="preserve">&lt;script </w:t>
+      </w:r>
+      <w:proofErr w:type="spellStart"/>
+      <w:r>
+        <w:rPr>
+          <w:i/>
+        </w:rPr>
+        <w:t>src</w:t>
+      </w:r>
+      <w:proofErr w:type="spellEnd"/>
+      <w:r>
+        <w:rPr>
+          <w:i/>
+        </w:rPr>
+        <w:t> : ‘’…..’’&gt;&lt;/</w:t>
+      </w:r>
+      <w:proofErr w:type="gramStart"/>
+      <w:r>
+        <w:rPr>
+          <w:i/>
+        </w:rPr>
+        <w:t>script</w:t>
+      </w:r>
+      <w:proofErr w:type="gramEnd"/>
+      <w:r>
+        <w:rPr>
+          <w:i/>
+        </w:rPr>
+        <w:t>&gt;</w:t>
       </w:r>
       <w:r>
         <w:t xml:space="preserve">). </w:t>
@@ -422,21 +504,25 @@
       <w:r>
         <w:t xml:space="preserve">nt l’objet </w:t>
       </w:r>
+      <w:proofErr w:type="spellStart"/>
       <w:r>
         <w:rPr>
           <w:b/>
         </w:rPr>
         <w:t>iframe</w:t>
       </w:r>
+      <w:proofErr w:type="spellEnd"/>
       <w:r>
         <w:t xml:space="preserve"> par un objet </w:t>
       </w:r>
+      <w:proofErr w:type="spellStart"/>
       <w:r>
         <w:rPr>
           <w:b/>
         </w:rPr>
         <w:t>webview</w:t>
       </w:r>
+      <w:proofErr w:type="spellEnd"/>
       <w:r>
         <w:t xml:space="preserve"> (Protoco</w:t>
       </w:r>
@@ -444,7 +530,23 @@
         <w:t>le supporté</w:t>
       </w:r>
       <w:r>
-        <w:t xml:space="preserve"> par l’API du framework Electron pour des raisons de sécurité). </w:t>
+        <w:t xml:space="preserve"> par l’API du </w:t>
+      </w:r>
+      <w:proofErr w:type="spellStart"/>
+      <w:r>
+        <w:t>framework</w:t>
+      </w:r>
+      <w:proofErr w:type="spellEnd"/>
+      <w:r>
+        <w:t xml:space="preserve"> </w:t>
+      </w:r>
+      <w:proofErr w:type="spellStart"/>
+      <w:r>
+        <w:t>Electron</w:t>
+      </w:r>
+      <w:proofErr w:type="spellEnd"/>
+      <w:r>
+        <w:t xml:space="preserve"> pour des raisons de sécurité). </w:t>
       </w:r>
       <w:r>
         <w:t xml:space="preserve">Après la revue du projet avec M.LOCATELLI et M.CORNU, certains documents (cahier </w:t>
@@ -649,7 +751,15 @@
         <w:t>l’élève</w:t>
       </w:r>
       <w:r>
-        <w:t xml:space="preserve"> (Nom, prénom, email). La deuxième entité est un « Student »</w:t>
+        <w:t xml:space="preserve"> (Nom, prénom, email). La deuxième entité est un « </w:t>
+      </w:r>
+      <w:proofErr w:type="spellStart"/>
+      <w:r>
+        <w:t>Student</w:t>
+      </w:r>
+      <w:proofErr w:type="spellEnd"/>
+      <w:r>
+        <w:t> »</w:t>
       </w:r>
       <w:r>
         <w:t>,</w:t>
@@ -761,10 +871,18 @@
         <w:t>n problème de fuite de mémoire a</w:t>
       </w:r>
       <w:r>
-        <w:t xml:space="preserve"> été réglé. Il s’agissait d’une fonction qui ajoutait des lis</w:t>
-      </w:r>
-      <w:r>
-        <w:t>teners (fonction appelée si un évè</w:t>
+        <w:t xml:space="preserve"> été réglé. Il s’agissait d’une fonction qui ajoutait des </w:t>
+      </w:r>
+      <w:proofErr w:type="spellStart"/>
+      <w:r>
+        <w:t>lis</w:t>
+      </w:r>
+      <w:r>
+        <w:t>teners</w:t>
+      </w:r>
+      <w:proofErr w:type="spellEnd"/>
+      <w:r>
+        <w:t xml:space="preserve"> (fonction appelée si un évè</w:t>
       </w:r>
       <w:r>
         <w:t xml:space="preserve">nement spécifique intervient) sans jamais effacer ceux qui n’ont pas été </w:t>
@@ -926,7 +1044,15 @@
         <w:t>ble a</w:t>
       </w:r>
       <w:r>
-        <w:t xml:space="preserve"> eu lieu. Une subtilité du language m</w:t>
+        <w:t xml:space="preserve"> eu lieu. Une subtilité du </w:t>
+      </w:r>
+      <w:proofErr w:type="spellStart"/>
+      <w:r>
+        <w:t>language</w:t>
+      </w:r>
+      <w:proofErr w:type="spellEnd"/>
+      <w:r>
+        <w:t xml:space="preserve"> m</w:t>
       </w:r>
       <w:r>
         <w:t>’a obligé à</w:t>
@@ -1255,6 +1381,7 @@
       <w:r>
         <w:t xml:space="preserve"> </w:t>
       </w:r>
+      <w:proofErr w:type="spellStart"/>
       <w:r>
         <w:rPr>
           <w:b/>
@@ -1262,6 +1389,7 @@
         </w:rPr>
         <w:t>fullcalendar</w:t>
       </w:r>
+      <w:proofErr w:type="spellEnd"/>
       <w:r>
         <w:t xml:space="preserve"> a été installée</w:t>
       </w:r>
@@ -1300,11 +1428,19 @@
       <w:r>
         <w:t xml:space="preserve">librairie </w:t>
       </w:r>
+      <w:proofErr w:type="spellStart"/>
       <w:r>
         <w:rPr>
           <w:i/>
         </w:rPr>
-        <w:t>fullcalendar.</w:t>
+        <w:t>fullcalendar</w:t>
+      </w:r>
+      <w:proofErr w:type="spellEnd"/>
+      <w:r>
+        <w:rPr>
+          <w:i/>
+        </w:rPr>
+        <w:t>.</w:t>
       </w:r>
       <w:r>
         <w:t xml:space="preserve"> Remplacement de toute</w:t>
@@ -1804,12 +1940,14 @@
       <w:r>
         <w:t xml:space="preserve"> : </w:t>
       </w:r>
+      <w:proofErr w:type="spellStart"/>
       <w:r>
         <w:rPr>
           <w:i/>
         </w:rPr>
         <w:t>bootstrap-datepicker</w:t>
       </w:r>
+      <w:proofErr w:type="spellEnd"/>
       <w:r>
         <w:t>.</w:t>
       </w:r>
@@ -1849,37 +1987,46 @@
         <w:t>Pouvoir effacer des enseignants</w:t>
       </w:r>
       <w:r>
-        <w:t xml:space="preserve"> ainsi que de tous les élèves qui leur</w:t>
+        <w:t>,</w:t>
+      </w:r>
+      <w:r>
+        <w:t xml:space="preserve"> ainsi que de tous les élèves qui leur sont assignés. La modification des professeurs existants. Finalement</w:t>
+      </w:r>
+      <w:r>
+        <w:t>,</w:t>
+      </w:r>
+      <w:r>
+        <w:t xml:space="preserve"> la fonction </w:t>
+      </w:r>
+      <w:r>
+        <w:t xml:space="preserve">pour </w:t>
+      </w:r>
+      <w:r>
+        <w:rPr>
+          <w:b/>
+        </w:rPr>
+        <w:t>effacer les élèves a été amélior</w:t>
+      </w:r>
+      <w:r>
+        <w:rPr>
+          <w:b/>
+        </w:rPr>
+        <w:t>ée</w:t>
+      </w:r>
+      <w:r>
+        <w:t xml:space="preserve">. Celle-ci </w:t>
+      </w:r>
+      <w:r>
+        <w:t>permet d’</w:t>
+      </w:r>
+      <w:r>
+        <w:t>effacer toutes les données générées dans les logs, notifications et demande</w:t>
       </w:r>
       <w:r>
         <w:t>s</w:t>
       </w:r>
       <w:r>
-        <w:t xml:space="preserve"> sont assignés. La modification des professeurs existants. Finalement la fonction </w:t>
-      </w:r>
-      <w:r>
-        <w:t xml:space="preserve">pour </w:t>
-      </w:r>
-      <w:r>
-        <w:rPr>
-          <w:b/>
-        </w:rPr>
-        <w:t>effacer les élèves a été amélior</w:t>
-      </w:r>
-      <w:r>
-        <w:rPr>
-          <w:b/>
-        </w:rPr>
-        <w:t>ée</w:t>
-      </w:r>
-      <w:r>
-        <w:t xml:space="preserve">. Celle-ci </w:t>
-      </w:r>
-      <w:r>
-        <w:t>permet d’</w:t>
-      </w:r>
-      <w:r>
-        <w:t xml:space="preserve">effacer toutes les données générées dans les logs, notifications et demande de </w:t>
+        <w:t xml:space="preserve"> de </w:t>
       </w:r>
       <w:r>
         <w:t>congés</w:t>
@@ -1890,7 +2037,104 @@
     </w:p>
     <w:p>
       <w:r>
-        <w:t>12/05/2017 : Mise à jour du serveur de la timbreuse. Installation du logiciel PiBakery pour pouvoir créer des images pour raspberry pi rapidement et facilement. Des erreurs ont été réparer, elles genaient l’enregistrerement des logs de certaines fonctions comme la modification du temps par les professeurs. Installation de la bibliothéque jQuery Validator, permettant de verifié les entrées utilisateurs pour éviter les erreurs liée a une mauvaise utilisation du logiciel.</w:t>
+        <w:t>12/05/2017 </w:t>
+      </w:r>
+      <w:r>
+        <w:rPr>
+          <w:b/>
+        </w:rPr>
+        <w:t>: Mise à jour du serveur</w:t>
+      </w:r>
+      <w:r>
+        <w:t xml:space="preserve"> de la timbreuse. Installation du logiciel </w:t>
+      </w:r>
+      <w:proofErr w:type="spellStart"/>
+      <w:r>
+        <w:t>PiBakery</w:t>
+      </w:r>
+      <w:proofErr w:type="spellEnd"/>
+      <w:r>
+        <w:t xml:space="preserve"> pour pouvoir créer des images pour </w:t>
+      </w:r>
+      <w:proofErr w:type="spellStart"/>
+      <w:r>
+        <w:t>raspberry</w:t>
+      </w:r>
+      <w:proofErr w:type="spellEnd"/>
+      <w:r>
+        <w:t xml:space="preserve"> pi rapidement et facilem</w:t>
+      </w:r>
+      <w:r>
+        <w:t xml:space="preserve">ent. Des </w:t>
+      </w:r>
+      <w:r>
+        <w:rPr>
+          <w:b/>
+        </w:rPr>
+        <w:t>erreurs ont été réparées</w:t>
+      </w:r>
+      <w:r>
+        <w:t>, elles gê</w:t>
+      </w:r>
+      <w:r>
+        <w:t>naient l’</w:t>
+      </w:r>
+      <w:r>
+        <w:t>enregistrement</w:t>
+      </w:r>
+      <w:r>
+        <w:t xml:space="preserve"> des logs de certaines fonctions</w:t>
+      </w:r>
+      <w:r>
+        <w:t>,</w:t>
+      </w:r>
+      <w:r>
+        <w:t xml:space="preserve"> comme la modification du temps par les professeurs. Installation de la </w:t>
+      </w:r>
+      <w:proofErr w:type="spellStart"/>
+      <w:r>
+        <w:t>bibliothéque</w:t>
+      </w:r>
+      <w:proofErr w:type="spellEnd"/>
+      <w:r>
+        <w:t xml:space="preserve"> </w:t>
+      </w:r>
+      <w:proofErr w:type="spellStart"/>
+      <w:r>
+        <w:t>jQuery</w:t>
+      </w:r>
+      <w:proofErr w:type="spellEnd"/>
+      <w:r>
+        <w:t xml:space="preserve"> </w:t>
+      </w:r>
+      <w:proofErr w:type="spellStart"/>
+      <w:r>
+        <w:t>Validator</w:t>
+      </w:r>
+      <w:proofErr w:type="spellEnd"/>
+      <w:r>
+        <w:t xml:space="preserve">, permettant de </w:t>
+      </w:r>
+      <w:r>
+        <w:rPr>
+          <w:b/>
+        </w:rPr>
+        <w:t>vérifier</w:t>
+      </w:r>
+      <w:r>
+        <w:rPr>
+          <w:b/>
+        </w:rPr>
+        <w:t xml:space="preserve"> les entrées utilisateurs </w:t>
+      </w:r>
+      <w:r>
+        <w:t>pour éviter les erreurs liée</w:t>
+      </w:r>
+      <w:r>
+        <w:t>s à</w:t>
+      </w:r>
+      <w:r>
+        <w:t xml:space="preserve"> une mauvaise utilisation du logiciel.</w:t>
       </w:r>
     </w:p>
     <w:p>
@@ -1898,16 +2142,125 @@
         <w:t>15/05/2017 :</w:t>
       </w:r>
       <w:r>
-        <w:t xml:space="preserve"> A8RjhkRsSsVyRHvY</w:t>
-      </w:r>
-      <w:r>
-        <w:t>. Début de documentation des tests réalisé pour ce projet. Création d’un rapport de test sur le choix du format de date ainsi que sur les tests du matériel utilisé. Création d’un protocole de test concernant les tests sur le logiciels des enseignants, des administrateurs et des élèves. Amélioration de la validation des entrée utilisateurs. Ajout de la fonctionnalité « Appuyer sur entrée pour valider ». Réparation d’un bug qui faisait se copier les CSV lors de l’export des CSV sur un support de stockage externe, sur la partition « boot » du raspberry pi (Cette partition n’est étrangement pas réconnu comme une partition système). Amélioration graphique des timbreuses esclaves (Plus d’information affiché + un meilleur design). Début de l’implémentation de la fonction perm</w:t>
-      </w:r>
-      <w:r>
-        <w:t>ettant de changer le mot de passe de l’utilisateur actuellement connecté.</w:t>
-      </w:r>
-      <w:r>
-        <w:t xml:space="preserve"> Changement du mot de passe de tout les PI (FTP : admin </w:t>
+        <w:t xml:space="preserve"> </w:t>
+      </w:r>
+      <w:r>
+        <w:t xml:space="preserve">Début de </w:t>
+      </w:r>
+      <w:r>
+        <w:rPr>
+          <w:b/>
+        </w:rPr>
+        <w:t xml:space="preserve">documentation </w:t>
+      </w:r>
+      <w:r>
+        <w:rPr>
+          <w:b/>
+        </w:rPr>
+        <w:t>des tests</w:t>
+      </w:r>
+      <w:r>
+        <w:t xml:space="preserve"> réalisé</w:t>
+      </w:r>
+      <w:r>
+        <w:t>s</w:t>
+      </w:r>
+      <w:r>
+        <w:t xml:space="preserve"> pour ce projet. Création d’un rapport de test</w:t>
+      </w:r>
+      <w:r>
+        <w:t>s</w:t>
+      </w:r>
+      <w:r>
+        <w:t xml:space="preserve"> sur le choix du format de date</w:t>
+      </w:r>
+      <w:r>
+        <w:t>s,</w:t>
+      </w:r>
+      <w:r>
+        <w:t xml:space="preserve"> ainsi que sur les tests du matériel utilisé. Création d’un protocole de test</w:t>
+      </w:r>
+      <w:r>
+        <w:t>s</w:t>
+      </w:r>
+      <w:r>
+        <w:t xml:space="preserve"> concernant les tests sur </w:t>
+      </w:r>
+      <w:r>
+        <w:t>le logiciel</w:t>
+      </w:r>
+      <w:r>
+        <w:t xml:space="preserve"> des enseignants, des administrateurs et des élèves. Amélioration de la validation des entrée</w:t>
+      </w:r>
+      <w:r>
+        <w:t>s</w:t>
+      </w:r>
+      <w:r>
+        <w:t xml:space="preserve"> utilisateurs. </w:t>
+      </w:r>
+      <w:r>
+        <w:rPr>
+          <w:b/>
+        </w:rPr>
+        <w:t>Ajout de la fonctionnalité « Appuyer sur entrée pour valider »</w:t>
+      </w:r>
+      <w:r>
+        <w:t xml:space="preserve">. Réparation d’un bug qui faisait se copier les CSV lors de l’export des CSV sur un support de stockage externe, sur la partition « boot » du </w:t>
+      </w:r>
+      <w:proofErr w:type="spellStart"/>
+      <w:r>
+        <w:t>raspberry</w:t>
+      </w:r>
+      <w:proofErr w:type="spellEnd"/>
+      <w:r>
+        <w:t xml:space="preserve"> pi (Cette partition n’est étrangement pas </w:t>
+      </w:r>
+      <w:r>
+        <w:t>reconnue</w:t>
+      </w:r>
+      <w:r>
+        <w:t xml:space="preserve"> comme une partition système). Amélioration graphique des timbreuses esclaves (Plus d’information</w:t>
+      </w:r>
+      <w:r>
+        <w:t>s</w:t>
+      </w:r>
+      <w:r>
+        <w:t xml:space="preserve"> affiché</w:t>
+      </w:r>
+      <w:r>
+        <w:t>es</w:t>
+      </w:r>
+      <w:r>
+        <w:t xml:space="preserve"> + un meilleur design). Début de l’implémentation de la fonction perm</w:t>
+      </w:r>
+      <w:r>
+        <w:t xml:space="preserve">ettant </w:t>
+      </w:r>
+      <w:r>
+        <w:rPr>
+          <w:b/>
+        </w:rPr>
+        <w:t>de changer le mot de passe</w:t>
+      </w:r>
+      <w:r>
+        <w:t xml:space="preserve"> de l’utilisateur actuellement connecté.</w:t>
+      </w:r>
+      <w:r>
+        <w:t xml:space="preserve"> Ch</w:t>
+      </w:r>
+      <w:r>
+        <w:t>angement du mot de passe de tous</w:t>
+      </w:r>
+      <w:r>
+        <w:t xml:space="preserve"> les PI (FTP : </w:t>
+      </w:r>
+      <w:proofErr w:type="spellStart"/>
+      <w:r>
+        <w:t>admin</w:t>
+      </w:r>
+      <w:proofErr w:type="spellEnd"/>
+      <w:r>
+        <w:t xml:space="preserve"> </w:t>
       </w:r>
       <w:r>
         <w:sym w:font="Wingdings" w:char="F0F3"/>
@@ -1919,7 +2272,23 @@
         <w:t>A8RjhkRsSsVyRHvY</w:t>
       </w:r>
       <w:r>
-        <w:t xml:space="preserve"> et unix : root </w:t>
+        <w:t xml:space="preserve"> et </w:t>
+      </w:r>
+      <w:proofErr w:type="spellStart"/>
+      <w:r>
+        <w:t>unix</w:t>
+      </w:r>
+      <w:proofErr w:type="spellEnd"/>
+      <w:r>
+        <w:t xml:space="preserve"> : </w:t>
+      </w:r>
+      <w:proofErr w:type="spellStart"/>
+      <w:r>
+        <w:t>root</w:t>
+      </w:r>
+      <w:proofErr w:type="spellEnd"/>
+      <w:r>
+        <w:t xml:space="preserve"> </w:t>
       </w:r>
       <w:r>
         <w:sym w:font="Wingdings" w:char="F0F3"/>
@@ -1936,20 +2305,389 @@
     </w:p>
     <w:p>
       <w:r>
-        <w:t>16/05/2017 : Déploiement de la timbreuse à l’eéchelle du centre St Roch. Des problème ont été dectete lors du déploiment, certain chemin de fichier était mis en relatif alors qu’ils aurait du être en absolue, rendant le logiciel inutilisable. Réparation de la détéction de retardataire. Remplissage de la base de donnée avec les élèves. Cours de math.</w:t>
-      </w:r>
-    </w:p>
-    <w:p>
-      <w:r>
-        <w:t>17/05/2017 : Le fonctionnement des timbreuses installées la veilles est correcte. On constate que la fonction du soir s’est éffectué correctement. Celle-ci  à enlever 7h à chaque élèves comme elle est sensé le faire le mardi. Une erreur à été détecté lorsque l’on timbre et que le serveur n’est pas connecté : Premierement une subtitilité du language (Tout les variables objet sont des références les uns des autres)  corrompais les paquets envoyé à ce moment-là. Deuxièmement, le server traitait toutes les demandes de tag en parrallèle, ce qui entrainait parfois des conflits avec la base de donné. Une amélioration graphique à été faite pour signaler au élèves lorsque la timbreuse est déconnecté du serveur.</w:t>
-      </w:r>
-    </w:p>
-    <w:p>
-      <w:r>
-        <w:t>18/05/2017 : Réparation d’un bug : lorsque les élèves partent mangé et valide leurs repas (mange en plus de une demi heure) le système enregistre la pause de midi comme prise. Mais si cet élèves vientà prendre une pause par la suite. Le repas sera supprimé pour la journée. Montage de la boite du server. Validation des entrées dans le panel des administrateurs. Début e la création des fonction pemettant de transferrer les élèves de classe en classe.</w:t>
+        <w:t xml:space="preserve">16/05/2017 : </w:t>
+      </w:r>
+      <w:r>
+        <w:rPr>
+          <w:b/>
+        </w:rPr>
+        <w:t>D</w:t>
+      </w:r>
+      <w:r>
+        <w:rPr>
+          <w:b/>
+        </w:rPr>
+        <w:t>éploiement de la timbreuse à l’</w:t>
+      </w:r>
+      <w:r>
+        <w:rPr>
+          <w:b/>
+        </w:rPr>
+        <w:t>échelle du centre St Roch.</w:t>
+      </w:r>
+      <w:r>
+        <w:t xml:space="preserve"> Des problème</w:t>
+      </w:r>
+      <w:r>
+        <w:t>s ont été détectés</w:t>
+      </w:r>
+      <w:r>
+        <w:t xml:space="preserve"> lors du déploi</w:t>
+      </w:r>
+      <w:r>
+        <w:t>e</w:t>
+      </w:r>
+      <w:r>
+        <w:t>ment, certain</w:t>
+      </w:r>
+      <w:r>
+        <w:t>s</w:t>
+      </w:r>
+      <w:r>
+        <w:t xml:space="preserve"> chemin</w:t>
+      </w:r>
+      <w:r>
+        <w:t>s</w:t>
+      </w:r>
+      <w:r>
+        <w:t xml:space="preserve"> de fichier</w:t>
+      </w:r>
+      <w:r>
+        <w:t>s</w:t>
+      </w:r>
+      <w:r>
+        <w:t xml:space="preserve"> étai</w:t>
+      </w:r>
+      <w:r>
+        <w:t>en</w:t>
+      </w:r>
+      <w:r>
+        <w:t>t mis en relatif</w:t>
+      </w:r>
+      <w:r>
+        <w:t>s,</w:t>
+      </w:r>
+      <w:r>
+        <w:t xml:space="preserve"> alors qu’ils aurai</w:t>
+      </w:r>
+      <w:r>
+        <w:t>ent dû être en absolu</w:t>
+      </w:r>
+      <w:r>
+        <w:t>, rendant le logiciel inu</w:t>
+      </w:r>
+      <w:r>
+        <w:t>tilisable</w:t>
+      </w:r>
+      <w:r>
+        <w:rPr>
+          <w:b/>
+        </w:rPr>
+        <w:t>. Réparation de la déte</w:t>
+      </w:r>
+      <w:r>
+        <w:rPr>
+          <w:b/>
+        </w:rPr>
+        <w:t>ction de retardataire</w:t>
+      </w:r>
+      <w:r>
+        <w:t>. Remplissage de la base de donnée</w:t>
+      </w:r>
+      <w:r>
+        <w:t>s</w:t>
+      </w:r>
+      <w:r>
+        <w:t xml:space="preserve"> avec les élèves. Cours de math.</w:t>
+      </w:r>
+    </w:p>
+    <w:p>
+      <w:r>
+        <w:t>17/05/2017 </w:t>
+      </w:r>
+      <w:r>
+        <w:rPr>
+          <w:b/>
+        </w:rPr>
+        <w:t>: Le fonctionnement des</w:t>
+      </w:r>
+      <w:r>
+        <w:rPr>
+          <w:b/>
+        </w:rPr>
+        <w:t xml:space="preserve"> timbreuses installées la veill</w:t>
+      </w:r>
+      <w:r>
+        <w:rPr>
+          <w:b/>
+        </w:rPr>
+        <w:t>e</w:t>
+      </w:r>
+      <w:r>
+        <w:rPr>
+          <w:b/>
+        </w:rPr>
+        <w:t xml:space="preserve"> est correct</w:t>
+      </w:r>
+      <w:r>
+        <w:t xml:space="preserve">. On constate que la fonction du soir s’est </w:t>
+      </w:r>
+      <w:r>
+        <w:t>effectuée</w:t>
+      </w:r>
+      <w:r>
+        <w:t xml:space="preserve"> correctement. Celle-ci  a enlevé 7h à chaque élève,</w:t>
+      </w:r>
+      <w:r>
+        <w:t xml:space="preserve"> comme elle est sensé</w:t>
+      </w:r>
+      <w:r>
+        <w:t>e le faire le mardi. Une erreur a</w:t>
+      </w:r>
+      <w:r>
+        <w:t xml:space="preserve"> été détecté</w:t>
+      </w:r>
+      <w:r>
+        <w:t>e</w:t>
+      </w:r>
+      <w:r>
+        <w:t xml:space="preserve"> lors</w:t>
+      </w:r>
+      <w:r>
+        <w:t>que l’on timbre et que le</w:t>
+      </w:r>
+      <w:r>
+        <w:rPr>
+          <w:color w:val="FF0000"/>
+        </w:rPr>
+        <w:t xml:space="preserve"> </w:t>
+      </w:r>
+      <w:r>
+        <w:t>serve</w:t>
+      </w:r>
+      <w:r>
+        <w:t>u</w:t>
+      </w:r>
+      <w:r>
+        <w:t>r</w:t>
+      </w:r>
+      <w:r>
+        <w:t xml:space="preserve"> n</w:t>
+      </w:r>
+      <w:r>
+        <w:t>’est pas connecté : Premiè</w:t>
+      </w:r>
+      <w:r>
+        <w:t>rement</w:t>
+      </w:r>
+      <w:r>
+        <w:t>,</w:t>
+      </w:r>
+      <w:r>
+        <w:t xml:space="preserve"> une </w:t>
+      </w:r>
+      <w:r>
+        <w:t>subtilité</w:t>
+      </w:r>
+      <w:r>
+        <w:t xml:space="preserve"> </w:t>
+      </w:r>
+      <w:r>
+        <w:t>du langage</w:t>
+      </w:r>
+      <w:r>
+        <w:t xml:space="preserve"> (Tout</w:t>
+      </w:r>
+      <w:r>
+        <w:t>es</w:t>
+      </w:r>
+      <w:r>
+        <w:t xml:space="preserve"> les variables objet sont des références</w:t>
+      </w:r>
+      <w:r>
+        <w:t xml:space="preserve"> les un</w:t>
+      </w:r>
+      <w:r>
+        <w:t>e</w:t>
+      </w:r>
+      <w:r>
+        <w:t>s des autres)  corrompait</w:t>
+      </w:r>
+      <w:r>
+        <w:t xml:space="preserve"> les paquets envoyé</w:t>
+      </w:r>
+      <w:r>
+        <w:t>s</w:t>
+      </w:r>
+      <w:r>
+        <w:t xml:space="preserve"> à ce moment-là. Deuxièmement, le</w:t>
+      </w:r>
+      <w:r>
+        <w:t xml:space="preserve"> serve</w:t>
+      </w:r>
+      <w:r>
+        <w:t>u</w:t>
+      </w:r>
+      <w:r>
+        <w:t>r</w:t>
+      </w:r>
+      <w:r>
+        <w:t xml:space="preserve"> traitait to</w:t>
+      </w:r>
+      <w:r>
+        <w:t>utes les demandes de tag en par</w:t>
+      </w:r>
+      <w:r>
+        <w:t xml:space="preserve">allèle, ce qui </w:t>
+      </w:r>
+      <w:r>
+        <w:t>entrainait</w:t>
+      </w:r>
+      <w:r>
+        <w:t xml:space="preserve"> parfois des conflits avec la base de donné</w:t>
+      </w:r>
+      <w:r>
+        <w:t xml:space="preserve">es. </w:t>
+      </w:r>
+      <w:r>
+        <w:rPr>
+          <w:b/>
+        </w:rPr>
+        <w:t xml:space="preserve">Une amélioration graphique </w:t>
+      </w:r>
+      <w:r>
+        <w:t>a</w:t>
+      </w:r>
+      <w:r>
+        <w:t xml:space="preserve"> été faite pour signaler au</w:t>
+      </w:r>
+      <w:r>
+        <w:t xml:space="preserve">x élèves </w:t>
+      </w:r>
+      <w:r>
+        <w:t>que la timbreuse est déconnecté</w:t>
+      </w:r>
+      <w:r>
+        <w:t>e</w:t>
+      </w:r>
+      <w:r>
+        <w:t xml:space="preserve"> du serveur.</w:t>
+      </w:r>
+    </w:p>
+    <w:p>
+      <w:r>
+        <w:t xml:space="preserve">18/05/2017 : </w:t>
+      </w:r>
+      <w:r>
+        <w:rPr>
+          <w:b/>
+        </w:rPr>
+        <w:t>Réparation d’un bug</w:t>
+      </w:r>
+      <w:r>
+        <w:t xml:space="preserve"> : </w:t>
+      </w:r>
+      <w:r>
+        <w:t>lorsque les élèves partent manger</w:t>
+      </w:r>
+      <w:r>
+        <w:t xml:space="preserve"> et valide</w:t>
+      </w:r>
+      <w:r>
+        <w:t>nt leur</w:t>
+      </w:r>
+      <w:r>
+        <w:t xml:space="preserve"> repas (mange</w:t>
+      </w:r>
+      <w:r>
+        <w:t>nt en plus d’une demi-</w:t>
+      </w:r>
+      <w:r>
+        <w:t>heure)</w:t>
+      </w:r>
+      <w:r>
+        <w:t>,</w:t>
+      </w:r>
+      <w:r>
+        <w:t xml:space="preserve"> le système enregistre la pause de midi</w:t>
+      </w:r>
+      <w:r>
+        <w:t xml:space="preserve"> comme prise. Mais</w:t>
+      </w:r>
+      <w:r>
+        <w:t>,</w:t>
+      </w:r>
+      <w:r>
+        <w:t xml:space="preserve"> si cet élève</w:t>
+      </w:r>
+      <w:r>
+        <w:t xml:space="preserve"> vient</w:t>
+      </w:r>
+      <w:r>
+        <w:t xml:space="preserve"> </w:t>
+      </w:r>
+      <w:r>
+        <w:t>à</w:t>
+      </w:r>
+      <w:r>
+        <w:t xml:space="preserve"> prendre une pause par la suite, l</w:t>
+      </w:r>
+      <w:r>
+        <w:t>e repas sera supprimé po</w:t>
+      </w:r>
+      <w:r>
+        <w:t xml:space="preserve">ur la journée. </w:t>
+      </w:r>
+      <w:r>
+        <w:rPr>
+          <w:b/>
+        </w:rPr>
+        <w:t>Montage de la boî</w:t>
+      </w:r>
+      <w:r>
+        <w:rPr>
+          <w:b/>
+        </w:rPr>
+        <w:t>te du serve</w:t>
+      </w:r>
+      <w:r>
+        <w:rPr>
+          <w:b/>
+        </w:rPr>
+        <w:t>u</w:t>
+      </w:r>
+      <w:r>
+        <w:rPr>
+          <w:b/>
+        </w:rPr>
+        <w:t>r</w:t>
+      </w:r>
+      <w:r>
+        <w:t xml:space="preserve">. Validation des entrées dans le panel des </w:t>
+      </w:r>
+      <w:r>
+        <w:t>administr</w:t>
       </w:r>
       <w:bookmarkStart w:id="0" w:name="_GoBack"/>
       <w:bookmarkEnd w:id="0"/>
+      <w:r>
+        <w:t>ateurs. Début de</w:t>
+      </w:r>
+      <w:r>
+        <w:t xml:space="preserve"> la création des fonction</w:t>
+      </w:r>
+      <w:r>
+        <w:t xml:space="preserve">s </w:t>
+      </w:r>
+      <w:r>
+        <w:t>permettant</w:t>
+      </w:r>
+      <w:r>
+        <w:t xml:space="preserve"> de transfé</w:t>
+      </w:r>
+      <w:r>
+        <w:t>rer les élèves de classe en classe.</w:t>
+      </w:r>
     </w:p>
     <w:sectPr>
       <w:headerReference w:type="default" r:id="rId8"/>
@@ -2030,7 +2768,7 @@
       <w:rPr>
         <w:noProof/>
       </w:rPr>
-      <w:t>18.05.17</w:t>
+      <w:t>19.05.17</w:t>
     </w:r>
     <w:r>
       <w:fldChar w:fldCharType="end"/>
@@ -2490,6 +3228,36 @@
     <w:rPr>
       <w:color w:val="0000FF" w:themeColor="hyperlink"/>
       <w:u w:val="single"/>
+    </w:rPr>
+  </w:style>
+  <w:style w:type="paragraph" w:styleId="Textedebulles">
+    <w:name w:val="Balloon Text"/>
+    <w:basedOn w:val="Normal"/>
+    <w:link w:val="TextedebullesCar"/>
+    <w:uiPriority w:val="99"/>
+    <w:semiHidden/>
+    <w:unhideWhenUsed/>
+    <w:rsid w:val="007221F9"/>
+    <w:pPr>
+      <w:spacing w:after="0" w:line="240" w:lineRule="auto"/>
+    </w:pPr>
+    <w:rPr>
+      <w:rFonts w:ascii="Tahoma" w:hAnsi="Tahoma" w:cs="Tahoma"/>
+      <w:sz w:val="16"/>
+      <w:szCs w:val="16"/>
+    </w:rPr>
+  </w:style>
+  <w:style w:type="character" w:customStyle="1" w:styleId="TextedebullesCar">
+    <w:name w:val="Texte de bulles Car"/>
+    <w:basedOn w:val="Policepardfaut"/>
+    <w:link w:val="Textedebulles"/>
+    <w:uiPriority w:val="99"/>
+    <w:semiHidden/>
+    <w:rsid w:val="007221F9"/>
+    <w:rPr>
+      <w:rFonts w:ascii="Tahoma" w:hAnsi="Tahoma" w:cs="Tahoma"/>
+      <w:sz w:val="16"/>
+      <w:szCs w:val="16"/>
     </w:rPr>
   </w:style>
 </w:styles>

</xml_diff>

<commit_message>
Schedule night function and holidays
</commit_message>
<xml_diff>
--- a/Documents/Journal de bord.docx
+++ b/Documents/Journal de bord.docx
@@ -25,31 +25,7 @@
         <w:t>s</w:t>
       </w:r>
       <w:r>
-        <w:t xml:space="preserve"> comme </w:t>
-      </w:r>
-      <w:proofErr w:type="spellStart"/>
-      <w:r>
-        <w:t>NodeJS</w:t>
-      </w:r>
-      <w:proofErr w:type="spellEnd"/>
-      <w:r>
-        <w:t xml:space="preserve">, </w:t>
-      </w:r>
-      <w:proofErr w:type="spellStart"/>
-      <w:r>
-        <w:t>Electron</w:t>
-      </w:r>
-      <w:proofErr w:type="spellEnd"/>
-      <w:r>
-        <w:t xml:space="preserve"> et les fonctionnalités de </w:t>
-      </w:r>
-      <w:proofErr w:type="spellStart"/>
-      <w:r>
-        <w:t>sqlite</w:t>
-      </w:r>
-      <w:proofErr w:type="spellEnd"/>
-      <w:r>
-        <w:t>.</w:t>
+        <w:t xml:space="preserve"> comme NodeJS, Electron et les fonctionnalités de sqlite.</w:t>
       </w:r>
     </w:p>
     <w:p>
@@ -92,15 +68,7 @@
         <w:t>ées</w:t>
       </w:r>
       <w:r>
-        <w:t xml:space="preserve"> sur le système d’exploitation Debian, proche de </w:t>
-      </w:r>
-      <w:proofErr w:type="spellStart"/>
-      <w:r>
-        <w:t>Raspbian</w:t>
-      </w:r>
-      <w:proofErr w:type="spellEnd"/>
-      <w:r>
-        <w:t>, pour avoir des tests fiables</w:t>
+        <w:t xml:space="preserve"> sur le système d’exploitation Debian, proche de Raspbian, pour avoir des tests fiables</w:t>
       </w:r>
     </w:p>
     <w:p>
@@ -111,15 +79,7 @@
         <w:t>tant d’exporter la base de données tout</w:t>
       </w:r>
       <w:r>
-        <w:t xml:space="preserve"> entière sur </w:t>
-      </w:r>
-      <w:proofErr w:type="gramStart"/>
-      <w:r>
-        <w:t>un</w:t>
-      </w:r>
-      <w:proofErr w:type="gramEnd"/>
-      <w:r>
-        <w:t xml:space="preserve"> clé USB externe.</w:t>
+        <w:t xml:space="preserve"> entière sur un clé USB externe.</w:t>
       </w:r>
     </w:p>
     <w:p>
@@ -295,14 +255,12 @@
         <w:lastRenderedPageBreak/>
         <w:t xml:space="preserve">élément </w:t>
       </w:r>
-      <w:proofErr w:type="spellStart"/>
       <w:r>
         <w:rPr>
           <w:b/>
         </w:rPr>
         <w:t>iframe</w:t>
       </w:r>
-      <w:proofErr w:type="spellEnd"/>
       <w:r>
         <w:t xml:space="preserve"> (page web dans une page web) permettant d’afficher d’autre page web à l’intérieur de la page principale. Ça permet de garder une page de menu très modulable avec des </w:t>
       </w:r>
@@ -394,7 +352,6 @@
       <w:r>
         <w:t xml:space="preserve"> visuel : plusieurs librairies reportent que la libraire </w:t>
       </w:r>
-      <w:proofErr w:type="spellStart"/>
       <w:r>
         <w:rPr>
           <w:b/>
@@ -402,7 +359,6 @@
         </w:rPr>
         <w:t>jQuery</w:t>
       </w:r>
-      <w:proofErr w:type="spellEnd"/>
       <w:r>
         <w:rPr>
           <w:i/>
@@ -422,27 +378,17 @@
         <w:rPr>
           <w:b/>
         </w:rPr>
-        <w:t xml:space="preserve">la méthode de </w:t>
-      </w:r>
-      <w:proofErr w:type="spellStart"/>
-      <w:r>
-        <w:rPr>
-          <w:b/>
-        </w:rPr>
-        <w:t>NodeJS</w:t>
-      </w:r>
-      <w:proofErr w:type="spellEnd"/>
+        <w:t>la méthode de NodeJS</w:t>
+      </w:r>
       <w:r>
         <w:t xml:space="preserve"> pour l’inclusion (</w:t>
       </w:r>
-      <w:proofErr w:type="spellStart"/>
       <w:r>
         <w:rPr>
           <w:i/>
         </w:rPr>
         <w:t>require</w:t>
       </w:r>
-      <w:proofErr w:type="spellEnd"/>
       <w:r>
         <w:t xml:space="preserve">) plutôt que la </w:t>
       </w:r>
@@ -456,35 +402,7 @@
         <w:rPr>
           <w:i/>
         </w:rPr>
-        <w:t xml:space="preserve">&lt;script </w:t>
-      </w:r>
-      <w:proofErr w:type="spellStart"/>
-      <w:r>
-        <w:rPr>
-          <w:i/>
-        </w:rPr>
-        <w:t>src</w:t>
-      </w:r>
-      <w:proofErr w:type="spellEnd"/>
-      <w:r>
-        <w:rPr>
-          <w:i/>
-        </w:rPr>
-        <w:t> : ‘’…..’’&gt;&lt;/</w:t>
-      </w:r>
-      <w:proofErr w:type="gramStart"/>
-      <w:r>
-        <w:rPr>
-          <w:i/>
-        </w:rPr>
-        <w:t>script</w:t>
-      </w:r>
-      <w:proofErr w:type="gramEnd"/>
-      <w:r>
-        <w:rPr>
-          <w:i/>
-        </w:rPr>
-        <w:t>&gt;</w:t>
+        <w:t>&lt;script src : ‘’…..’’&gt;&lt;/script&gt;</w:t>
       </w:r>
       <w:r>
         <w:t xml:space="preserve">). </w:t>
@@ -504,25 +422,21 @@
       <w:r>
         <w:t xml:space="preserve">nt l’objet </w:t>
       </w:r>
-      <w:proofErr w:type="spellStart"/>
       <w:r>
         <w:rPr>
           <w:b/>
         </w:rPr>
         <w:t>iframe</w:t>
       </w:r>
-      <w:proofErr w:type="spellEnd"/>
       <w:r>
         <w:t xml:space="preserve"> par un objet </w:t>
       </w:r>
-      <w:proofErr w:type="spellStart"/>
       <w:r>
         <w:rPr>
           <w:b/>
         </w:rPr>
         <w:t>webview</w:t>
       </w:r>
-      <w:proofErr w:type="spellEnd"/>
       <w:r>
         <w:t xml:space="preserve"> (Protoco</w:t>
       </w:r>
@@ -530,359 +444,327 @@
         <w:t>le supporté</w:t>
       </w:r>
       <w:r>
-        <w:t xml:space="preserve"> par l’API du </w:t>
-      </w:r>
-      <w:proofErr w:type="spellStart"/>
-      <w:r>
-        <w:t>framework</w:t>
-      </w:r>
-      <w:proofErr w:type="spellEnd"/>
+        <w:t xml:space="preserve"> par l’API du framework Electron pour des raisons de sécurité). </w:t>
+      </w:r>
+      <w:r>
+        <w:t xml:space="preserve">Après la revue du projet avec M.LOCATELLI et M.CORNU, certains documents (cahier </w:t>
+      </w:r>
+      <w:r>
+        <w:t>des charges</w:t>
+      </w:r>
+      <w:r>
+        <w:t xml:space="preserve">, erreurs de timbrage, diagramme de Gantt) </w:t>
+      </w:r>
+      <w:r>
+        <w:t>ont</w:t>
+      </w:r>
       <w:r>
         <w:t xml:space="preserve"> </w:t>
       </w:r>
-      <w:proofErr w:type="spellStart"/>
-      <w:r>
-        <w:t>Electron</w:t>
-      </w:r>
-      <w:proofErr w:type="spellEnd"/>
-      <w:r>
-        <w:t xml:space="preserve"> pour des raisons de sécurité). </w:t>
-      </w:r>
-      <w:r>
-        <w:t xml:space="preserve">Après la revue du projet avec M.LOCATELLI et M.CORNU, certains documents (cahier </w:t>
-      </w:r>
-      <w:r>
-        <w:t>des charges</w:t>
-      </w:r>
-      <w:r>
-        <w:t xml:space="preserve">, erreurs de timbrage, diagramme de Gantt) </w:t>
-      </w:r>
-      <w:r>
-        <w:t>ont</w:t>
+      <w:r>
+        <w:t>dû</w:t>
       </w:r>
       <w:r>
         <w:t xml:space="preserve"> </w:t>
       </w:r>
       <w:r>
-        <w:t>dû</w:t>
+        <w:t>être</w:t>
+      </w:r>
+      <w:r>
+        <w:t xml:space="preserve"> corrigés. Finalement le document sur les </w:t>
+      </w:r>
+      <w:r>
+        <w:rPr>
+          <w:b/>
+        </w:rPr>
+        <w:t>erreurs de timbrage</w:t>
       </w:r>
       <w:r>
         <w:t xml:space="preserve"> </w:t>
       </w:r>
       <w:r>
-        <w:t>être</w:t>
-      </w:r>
-      <w:r>
-        <w:t xml:space="preserve"> corrigés. Finalement le document sur les </w:t>
-      </w:r>
-      <w:r>
-        <w:rPr>
-          <w:b/>
-        </w:rPr>
-        <w:t>erreurs de timbrage</w:t>
+        <w:t>a</w:t>
+      </w:r>
+      <w:r>
+        <w:t xml:space="preserve"> été </w:t>
+      </w:r>
+      <w:r>
+        <w:t>revu</w:t>
+      </w:r>
+      <w:r>
+        <w:t xml:space="preserve"> et validé par les deux professeurs. Un document sur le </w:t>
+      </w:r>
+      <w:r>
+        <w:t>projet de déploiement a été écrit.</w:t>
+      </w:r>
+    </w:p>
+    <w:p>
+      <w:r>
+        <w:t xml:space="preserve">27/03/2017 : En début de journée, le </w:t>
+      </w:r>
+      <w:r>
+        <w:rPr>
+          <w:b/>
+        </w:rPr>
+        <w:t>document sur le déploiement</w:t>
+      </w:r>
+      <w:r>
+        <w:t xml:space="preserve"> de la timbreuse a été rendu à M.LOCATELLI. Une discussion a eu lieu en début d’après-midi concernant le risque sécuritaire qu’impliquent </w:t>
+      </w:r>
+      <w:r>
+        <w:rPr>
+          <w:b/>
+        </w:rPr>
+        <w:t>les mots de passes navigant en clair</w:t>
+      </w:r>
+      <w:r>
+        <w:t xml:space="preserve"> dans le système de la timbreuse. La fonction permettant de </w:t>
+      </w:r>
+      <w:r>
+        <w:rPr>
+          <w:b/>
+        </w:rPr>
+        <w:t>se connecter</w:t>
+      </w:r>
+      <w:r>
+        <w:t xml:space="preserve"> a été créée. Une </w:t>
+      </w:r>
+      <w:r>
+        <w:rPr>
+          <w:b/>
+        </w:rPr>
+        <w:t>erreur</w:t>
+      </w:r>
+      <w:r>
+        <w:t xml:space="preserve"> est toujours présente cependant, la fonction est inaccessible depuis la page web (Impossible d’appeler le script JS depuis la page HTML). Une </w:t>
+      </w:r>
+      <w:r>
+        <w:rPr>
+          <w:b/>
+        </w:rPr>
+        <w:t>solution</w:t>
+      </w:r>
+      <w:r>
+        <w:t xml:space="preserve"> sera trouvée dans la journée de demain.</w:t>
+      </w:r>
+    </w:p>
+    <w:p>
+      <w:r>
+        <w:t xml:space="preserve">28/03/2017 : Création de la fonction permettant de </w:t>
+      </w:r>
+      <w:r>
+        <w:rPr>
+          <w:b/>
+        </w:rPr>
+        <w:t>crée</w:t>
+      </w:r>
+      <w:r>
+        <w:rPr>
+          <w:b/>
+        </w:rPr>
+        <w:t>r</w:t>
+      </w:r>
+      <w:r>
+        <w:t xml:space="preserve"> de nouveaux élèves. On peut remplir les informations directement sur </w:t>
+      </w:r>
+      <w:r>
+        <w:t>le logiciel et l’élève sera créé</w:t>
+      </w:r>
+      <w:r>
+        <w:t xml:space="preserve"> correctement dans la base de donnée</w:t>
+      </w:r>
+      <w:r>
+        <w:t>s</w:t>
+      </w:r>
+      <w:r>
+        <w:t>. Il sera possible</w:t>
+      </w:r>
+      <w:r>
+        <w:t>,</w:t>
+      </w:r>
+      <w:r>
+        <w:t xml:space="preserve"> par la suite</w:t>
+      </w:r>
+      <w:r>
+        <w:t>,</w:t>
+      </w:r>
+      <w:r>
+        <w:t xml:space="preserve"> de </w:t>
+      </w:r>
+      <w:r>
+        <w:rPr>
+          <w:b/>
+        </w:rPr>
+        <w:t>modifier les informations</w:t>
+      </w:r>
+      <w:r>
+        <w:t xml:space="preserve"> relatives à l’élève. Lors d</w:t>
+      </w:r>
+      <w:r>
+        <w:t xml:space="preserve">e la </w:t>
+      </w:r>
+      <w:r>
+        <w:rPr>
+          <w:b/>
+        </w:rPr>
+        <w:t>création d’un nouvel élève</w:t>
+      </w:r>
+      <w:r>
+        <w:t>,</w:t>
+      </w:r>
+      <w:r>
+        <w:t xml:space="preserve"> on doit crée</w:t>
+      </w:r>
+      <w:r>
+        <w:t>r</w:t>
+      </w:r>
+      <w:r>
+        <w:t xml:space="preserve"> deux entité</w:t>
+      </w:r>
+      <w:r>
+        <w:t>s</w:t>
+      </w:r>
+      <w:r>
+        <w:t xml:space="preserve"> dans la base de donnée</w:t>
+      </w:r>
+      <w:r>
+        <w:t>s</w:t>
+      </w:r>
+      <w:r>
+        <w:t>. La prem</w:t>
+      </w:r>
+      <w:r>
+        <w:t>iè</w:t>
+      </w:r>
+      <w:r>
+        <w:t>re est un « User » : dans cette table</w:t>
+      </w:r>
+      <w:r>
+        <w:t>, vont ê</w:t>
+      </w:r>
+      <w:r>
+        <w:t xml:space="preserve">tre stockées les informations personnelles de </w:t>
+      </w:r>
+      <w:r>
+        <w:t>l’élève</w:t>
+      </w:r>
+      <w:r>
+        <w:t xml:space="preserve"> (Nom, prénom, email). La deuxième entité est un « Student »</w:t>
+      </w:r>
+      <w:r>
+        <w:t>,</w:t>
+      </w:r>
+      <w:r>
+        <w:t xml:space="preserve"> elle contient les informations relatives à la quantité de travail de l’élève.</w:t>
+      </w:r>
+    </w:p>
+    <w:p>
+      <w:r>
+        <w:t>30/03/2017 : Créati</w:t>
+      </w:r>
+      <w:r>
+        <w:t xml:space="preserve">on de la fonction permettant </w:t>
+      </w:r>
+      <w:r>
+        <w:rPr>
+          <w:b/>
+        </w:rPr>
+        <w:t>d’effacer des élèves</w:t>
+      </w:r>
+      <w:r>
+        <w:t>. Elle a</w:t>
+      </w:r>
+      <w:r>
+        <w:t xml:space="preserve"> la même problématique que la création</w:t>
+      </w:r>
+      <w:r>
+        <w:t>, étant donné</w:t>
       </w:r>
       <w:r>
         <w:t xml:space="preserve"> </w:t>
       </w:r>
       <w:r>
-        <w:t>a</w:t>
-      </w:r>
-      <w:r>
-        <w:t xml:space="preserve"> été </w:t>
-      </w:r>
-      <w:r>
-        <w:t>revu</w:t>
-      </w:r>
-      <w:r>
-        <w:t xml:space="preserve"> et validé par les deux professeurs. Un document sur le </w:t>
-      </w:r>
-      <w:r>
-        <w:t>projet de déploiement a été écrit.</w:t>
-      </w:r>
-    </w:p>
-    <w:p>
-      <w:r>
-        <w:t xml:space="preserve">27/03/2017 : En début de journée, le </w:t>
-      </w:r>
-      <w:r>
-        <w:rPr>
-          <w:b/>
-        </w:rPr>
-        <w:t>document sur le déploiement</w:t>
-      </w:r>
-      <w:r>
-        <w:t xml:space="preserve"> de la timbreuse a été rendu à M.LOCATELLI. Une discussion a eu lieu en début d’après-midi concernant le risque sécuritaire qu’impliquent </w:t>
-      </w:r>
-      <w:r>
-        <w:rPr>
-          <w:b/>
-        </w:rPr>
-        <w:t>les mots de passes navigant en clair</w:t>
-      </w:r>
-      <w:r>
-        <w:t xml:space="preserve"> dans le système de la timbreuse. La fonction permettant de </w:t>
-      </w:r>
-      <w:r>
-        <w:rPr>
-          <w:b/>
-        </w:rPr>
-        <w:t>se connecter</w:t>
-      </w:r>
-      <w:r>
-        <w:t xml:space="preserve"> a été créée. Une </w:t>
-      </w:r>
-      <w:r>
-        <w:rPr>
-          <w:b/>
-        </w:rPr>
-        <w:t>erreur</w:t>
-      </w:r>
-      <w:r>
-        <w:t xml:space="preserve"> est toujours présente cependant, la fonction est inaccessible depuis la page web (Impossible d’appeler le script JS depuis la page HTML). Une </w:t>
-      </w:r>
-      <w:r>
-        <w:rPr>
-          <w:b/>
-        </w:rPr>
-        <w:t>solution</w:t>
-      </w:r>
-      <w:r>
-        <w:t xml:space="preserve"> sera trouvée dans la journée de demain.</w:t>
-      </w:r>
-    </w:p>
-    <w:p>
-      <w:r>
-        <w:t xml:space="preserve">28/03/2017 : Création de la fonction permettant de </w:t>
-      </w:r>
-      <w:r>
-        <w:rPr>
-          <w:b/>
-        </w:rPr>
-        <w:t>crée</w:t>
-      </w:r>
-      <w:r>
-        <w:rPr>
-          <w:b/>
-        </w:rPr>
-        <w:t>r</w:t>
-      </w:r>
-      <w:r>
-        <w:t xml:space="preserve"> de nouveaux élèves. On peut remplir les informations directement sur </w:t>
-      </w:r>
-      <w:r>
-        <w:t>le logiciel et l’élève sera créé</w:t>
-      </w:r>
-      <w:r>
-        <w:t xml:space="preserve"> correctement dans la base de donnée</w:t>
+        <w:t>qu</w:t>
+      </w:r>
+      <w:r>
+        <w:t>e les informations sont organisé</w:t>
+      </w:r>
+      <w:r>
+        <w:t>e</w:t>
       </w:r>
       <w:r>
         <w:t>s</w:t>
       </w:r>
       <w:r>
-        <w:t>. Il sera possible</w:t>
-      </w:r>
-      <w:r>
-        <w:t>,</w:t>
-      </w:r>
-      <w:r>
-        <w:t xml:space="preserve"> par la suite</w:t>
-      </w:r>
-      <w:r>
-        <w:t>,</w:t>
-      </w:r>
-      <w:r>
-        <w:t xml:space="preserve"> de </w:t>
-      </w:r>
-      <w:r>
-        <w:rPr>
-          <w:b/>
-        </w:rPr>
-        <w:t>modifier les informations</w:t>
-      </w:r>
-      <w:r>
-        <w:t xml:space="preserve"> relatives à l’élève. Lors d</w:t>
-      </w:r>
-      <w:r>
-        <w:t xml:space="preserve">e la </w:t>
-      </w:r>
-      <w:r>
-        <w:rPr>
-          <w:b/>
-        </w:rPr>
-        <w:t>création d’un nouvel élève</w:t>
-      </w:r>
-      <w:r>
-        <w:t>,</w:t>
-      </w:r>
-      <w:r>
-        <w:t xml:space="preserve"> on doit crée</w:t>
-      </w:r>
-      <w:r>
-        <w:t>r</w:t>
-      </w:r>
-      <w:r>
-        <w:t xml:space="preserve"> deux entité</w:t>
+        <w:t xml:space="preserve"> dans deux tables différentes de la base de donnée</w:t>
       </w:r>
       <w:r>
         <w:t>s</w:t>
       </w:r>
       <w:r>
-        <w:t xml:space="preserve"> dans la base de donnée</w:t>
+        <w:t xml:space="preserve">. </w:t>
+      </w:r>
+      <w:r>
+        <w:rPr>
+          <w:b/>
+        </w:rPr>
+        <w:t>Rassemblement du matériel</w:t>
+      </w:r>
+      <w:r>
+        <w:t xml:space="preserve"> en préparation du premier déploiement qui approche. Mise en route d’un des deux </w:t>
+      </w:r>
+      <w:r>
+        <w:t>R</w:t>
+      </w:r>
+      <w:r>
+        <w:t>aspberry pi, installation</w:t>
+      </w:r>
+      <w:r>
+        <w:t xml:space="preserve"> des divers logiciels, création d’une image ré</w:t>
+      </w:r>
+      <w:r>
+        <w:t>inscriptible sur d’autre</w:t>
       </w:r>
       <w:r>
         <w:t>s</w:t>
       </w:r>
       <w:r>
-        <w:t>. La prem</w:t>
-      </w:r>
-      <w:r>
-        <w:t>iè</w:t>
-      </w:r>
-      <w:r>
-        <w:t>re est un « User » : dans cette table</w:t>
-      </w:r>
-      <w:r>
-        <w:t>, vont ê</w:t>
-      </w:r>
-      <w:r>
-        <w:t xml:space="preserve">tre stockées les informations personnelles de </w:t>
-      </w:r>
-      <w:r>
-        <w:t>l’élève</w:t>
-      </w:r>
-      <w:r>
-        <w:t xml:space="preserve"> (Nom, prénom, email). La deuxième entité est un « </w:t>
-      </w:r>
-      <w:proofErr w:type="spellStart"/>
-      <w:r>
-        <w:t>Student</w:t>
-      </w:r>
-      <w:proofErr w:type="spellEnd"/>
-      <w:r>
-        <w:t> »</w:t>
-      </w:r>
-      <w:r>
-        <w:t>,</w:t>
-      </w:r>
-      <w:r>
-        <w:t xml:space="preserve"> elle contient les informations relatives à la quantité de travail de l’élève.</w:t>
-      </w:r>
-    </w:p>
-    <w:p>
-      <w:r>
-        <w:t>30/03/2017 : Créati</w:t>
-      </w:r>
-      <w:r>
-        <w:t xml:space="preserve">on de la fonction permettant </w:t>
-      </w:r>
-      <w:r>
-        <w:rPr>
-          <w:b/>
-        </w:rPr>
-        <w:t>d’effacer des élèves</w:t>
-      </w:r>
-      <w:r>
-        <w:t>. Elle a</w:t>
-      </w:r>
-      <w:r>
-        <w:t xml:space="preserve"> la même problématique que la création</w:t>
-      </w:r>
-      <w:r>
-        <w:t>, étant donné</w:t>
-      </w:r>
-      <w:r>
         <w:t xml:space="preserve"> </w:t>
       </w:r>
       <w:r>
-        <w:t>qu</w:t>
-      </w:r>
-      <w:r>
-        <w:t>e les informations sont organisé</w:t>
-      </w:r>
-      <w:r>
-        <w:t>e</w:t>
+        <w:t>R</w:t>
+      </w:r>
+      <w:r>
+        <w:t>aspberry pi. Après avoir lancé l’application depuis le Pi, on sait que celui-ci est compatible.</w:t>
+      </w:r>
+    </w:p>
+    <w:p>
+      <w:r>
+        <w:t xml:space="preserve">31/03/2017 : Création de la fonction permettant de </w:t>
+      </w:r>
+      <w:r>
+        <w:rPr>
+          <w:b/>
+        </w:rPr>
+        <w:t>modifier des élèves</w:t>
+      </w:r>
+      <w:r>
+        <w:t xml:space="preserve"> déjà existant</w:t>
       </w:r>
       <w:r>
         <w:t>s</w:t>
       </w:r>
       <w:r>
-        <w:t xml:space="preserve"> dans deux tables différentes de la base de donnée</w:t>
-      </w:r>
-      <w:r>
-        <w:t>s</w:t>
-      </w:r>
-      <w:r>
-        <w:t xml:space="preserve">. </w:t>
-      </w:r>
-      <w:r>
-        <w:rPr>
-          <w:b/>
-        </w:rPr>
-        <w:t>Rassemblement du matériel</w:t>
-      </w:r>
-      <w:r>
-        <w:t xml:space="preserve"> en préparation du premier déploiement qui approche. Mise en route d’un des deux </w:t>
-      </w:r>
-      <w:r>
-        <w:t>R</w:t>
-      </w:r>
-      <w:r>
-        <w:t>aspberry pi, installation</w:t>
-      </w:r>
-      <w:r>
-        <w:t xml:space="preserve"> des divers logiciels, création d’une image ré</w:t>
-      </w:r>
-      <w:r>
-        <w:t>inscriptible sur d’autre</w:t>
-      </w:r>
-      <w:r>
-        <w:t>s</w:t>
-      </w:r>
-      <w:r>
-        <w:t xml:space="preserve"> </w:t>
-      </w:r>
-      <w:r>
-        <w:t>R</w:t>
-      </w:r>
-      <w:r>
-        <w:t>aspberry pi. Après avoir lancé l’application depuis le Pi, on sait que celui-ci est compatible.</w:t>
-      </w:r>
-    </w:p>
-    <w:p>
-      <w:r>
-        <w:t xml:space="preserve">31/03/2017 : Création de la fonction permettant de </w:t>
-      </w:r>
-      <w:r>
-        <w:rPr>
-          <w:b/>
-        </w:rPr>
-        <w:t>modifier des élèves</w:t>
-      </w:r>
-      <w:r>
-        <w:t xml:space="preserve"> déjà existant</w:t>
-      </w:r>
-      <w:r>
-        <w:t>s</w:t>
-      </w:r>
-      <w:r>
         <w:t>. U</w:t>
       </w:r>
       <w:r>
         <w:t>n problème de fuite de mémoire a</w:t>
       </w:r>
       <w:r>
-        <w:t xml:space="preserve"> été réglé. Il s’agissait d’une fonction qui ajoutait des </w:t>
-      </w:r>
-      <w:proofErr w:type="spellStart"/>
-      <w:r>
-        <w:t>lis</w:t>
-      </w:r>
-      <w:r>
-        <w:t>teners</w:t>
-      </w:r>
-      <w:proofErr w:type="spellEnd"/>
-      <w:r>
-        <w:t xml:space="preserve"> (fonction appelée si un évè</w:t>
+        <w:t xml:space="preserve"> été réglé. Il s’agissait d’une fonction qui ajoutait des lis</w:t>
+      </w:r>
+      <w:r>
+        <w:t>teners (fonction appelée si un évè</w:t>
       </w:r>
       <w:r>
         <w:t xml:space="preserve">nement spécifique intervient) sans jamais effacer ceux qui n’ont pas été </w:t>
@@ -1044,15 +926,7 @@
         <w:t>ble a</w:t>
       </w:r>
       <w:r>
-        <w:t xml:space="preserve"> eu lieu. Une subtilité du </w:t>
-      </w:r>
-      <w:proofErr w:type="spellStart"/>
-      <w:r>
-        <w:t>language</w:t>
-      </w:r>
-      <w:proofErr w:type="spellEnd"/>
-      <w:r>
-        <w:t xml:space="preserve"> m</w:t>
+        <w:t xml:space="preserve"> eu lieu. Une subtilité du language m</w:t>
       </w:r>
       <w:r>
         <w:t>’a obligé à</w:t>
@@ -1381,7 +1255,6 @@
       <w:r>
         <w:t xml:space="preserve"> </w:t>
       </w:r>
-      <w:proofErr w:type="spellStart"/>
       <w:r>
         <w:rPr>
           <w:b/>
@@ -1389,7 +1262,6 @@
         </w:rPr>
         <w:t>fullcalendar</w:t>
       </w:r>
-      <w:proofErr w:type="spellEnd"/>
       <w:r>
         <w:t xml:space="preserve"> a été installée</w:t>
       </w:r>
@@ -1428,19 +1300,11 @@
       <w:r>
         <w:t xml:space="preserve">librairie </w:t>
       </w:r>
-      <w:proofErr w:type="spellStart"/>
       <w:r>
         <w:rPr>
           <w:i/>
         </w:rPr>
-        <w:t>fullcalendar</w:t>
-      </w:r>
-      <w:proofErr w:type="spellEnd"/>
-      <w:r>
-        <w:rPr>
-          <w:i/>
-        </w:rPr>
-        <w:t>.</w:t>
+        <w:t>fullcalendar.</w:t>
       </w:r>
       <w:r>
         <w:t xml:space="preserve"> Remplacement de toute</w:t>
@@ -1940,14 +1804,12 @@
       <w:r>
         <w:t xml:space="preserve"> : </w:t>
       </w:r>
-      <w:proofErr w:type="spellStart"/>
       <w:r>
         <w:rPr>
           <w:i/>
         </w:rPr>
         <w:t>bootstrap-datepicker</w:t>
       </w:r>
-      <w:proofErr w:type="spellEnd"/>
       <w:r>
         <w:t>.</w:t>
       </w:r>
@@ -2046,23 +1908,7 @@
         <w:t>: Mise à jour du serveur</w:t>
       </w:r>
       <w:r>
-        <w:t xml:space="preserve"> de la timbreuse. Installation du logiciel </w:t>
-      </w:r>
-      <w:proofErr w:type="spellStart"/>
-      <w:r>
-        <w:t>PiBakery</w:t>
-      </w:r>
-      <w:proofErr w:type="spellEnd"/>
-      <w:r>
-        <w:t xml:space="preserve"> pour pouvoir créer des images pour </w:t>
-      </w:r>
-      <w:proofErr w:type="spellStart"/>
-      <w:r>
-        <w:t>raspberry</w:t>
-      </w:r>
-      <w:proofErr w:type="spellEnd"/>
-      <w:r>
-        <w:t xml:space="preserve"> pi rapidement et facilem</w:t>
+        <w:t xml:space="preserve"> de la timbreuse. Installation du logiciel PiBakery pour pouvoir créer des images pour raspberry pi rapidement et facilem</w:t>
       </w:r>
       <w:r>
         <w:t xml:space="preserve">ent. Des </w:t>
@@ -2089,605 +1935,563 @@
         <w:t>,</w:t>
       </w:r>
       <w:r>
-        <w:t xml:space="preserve"> comme la modification du temps par les professeurs. Installation de la </w:t>
-      </w:r>
-      <w:proofErr w:type="spellStart"/>
-      <w:r>
-        <w:t>bibliothéque</w:t>
-      </w:r>
-      <w:proofErr w:type="spellEnd"/>
+        <w:t xml:space="preserve"> comme la modification du temps par les professeurs. Installation de la bibliothéque jQuery </w:t>
+      </w:r>
+      <w:r>
+        <w:t xml:space="preserve">Validator, permettant de </w:t>
+      </w:r>
+      <w:r>
+        <w:rPr>
+          <w:b/>
+        </w:rPr>
+        <w:t>vérifier</w:t>
+      </w:r>
+      <w:r>
+        <w:rPr>
+          <w:b/>
+        </w:rPr>
+        <w:t xml:space="preserve"> les entrées utilisateurs </w:t>
+      </w:r>
+      <w:r>
+        <w:t>pour éviter les erreurs liée</w:t>
+      </w:r>
+      <w:r>
+        <w:t>s à</w:t>
+      </w:r>
+      <w:r>
+        <w:t xml:space="preserve"> une mauvaise utilisation du logiciel.</w:t>
+      </w:r>
+    </w:p>
+    <w:p>
+      <w:r>
+        <w:t>15/05/2017 :</w:t>
+      </w:r>
       <w:r>
         <w:t xml:space="preserve"> </w:t>
       </w:r>
-      <w:proofErr w:type="spellStart"/>
-      <w:r>
-        <w:t>jQuery</w:t>
-      </w:r>
-      <w:proofErr w:type="spellEnd"/>
+      <w:r>
+        <w:t xml:space="preserve">Début de </w:t>
+      </w:r>
+      <w:r>
+        <w:rPr>
+          <w:b/>
+        </w:rPr>
+        <w:t xml:space="preserve">documentation </w:t>
+      </w:r>
+      <w:r>
+        <w:rPr>
+          <w:b/>
+        </w:rPr>
+        <w:t>des tests</w:t>
+      </w:r>
+      <w:r>
+        <w:t xml:space="preserve"> réalisé</w:t>
+      </w:r>
+      <w:r>
+        <w:t>s</w:t>
+      </w:r>
+      <w:r>
+        <w:t xml:space="preserve"> pour ce projet. Création d’un rapport de test</w:t>
+      </w:r>
+      <w:r>
+        <w:t>s</w:t>
+      </w:r>
+      <w:r>
+        <w:t xml:space="preserve"> sur le choix du format de date</w:t>
+      </w:r>
+      <w:r>
+        <w:t>s,</w:t>
+      </w:r>
+      <w:r>
+        <w:t xml:space="preserve"> ainsi que sur les tests du matériel utilisé. Création d’un protocole de test</w:t>
+      </w:r>
+      <w:r>
+        <w:t>s</w:t>
+      </w:r>
+      <w:r>
+        <w:t xml:space="preserve"> concernant les tests sur </w:t>
+      </w:r>
+      <w:r>
+        <w:t>le logiciel</w:t>
+      </w:r>
+      <w:r>
+        <w:t xml:space="preserve"> des enseignants, des administrateurs et des élèves. Amélioration de la validation des entrée</w:t>
+      </w:r>
+      <w:r>
+        <w:t>s</w:t>
+      </w:r>
+      <w:r>
+        <w:t xml:space="preserve"> utilisateurs. </w:t>
+      </w:r>
+      <w:r>
+        <w:rPr>
+          <w:b/>
+        </w:rPr>
+        <w:t>Ajout de la fonctionnalité « Appuyer sur entrée pour valider »</w:t>
+      </w:r>
+      <w:r>
+        <w:t xml:space="preserve">. Réparation d’un bug qui faisait se copier les CSV lors de l’export des CSV sur un support de stockage externe, sur la partition « boot » du raspberry pi (Cette partition n’est étrangement pas </w:t>
+      </w:r>
+      <w:r>
+        <w:t>reconnue</w:t>
+      </w:r>
+      <w:r>
+        <w:t xml:space="preserve"> comme une partition système). Amélioration graphique des timbreuses esclaves (Plus d’information</w:t>
+      </w:r>
+      <w:r>
+        <w:t>s</w:t>
+      </w:r>
+      <w:r>
+        <w:t xml:space="preserve"> affiché</w:t>
+      </w:r>
+      <w:r>
+        <w:t>es</w:t>
+      </w:r>
+      <w:r>
+        <w:t xml:space="preserve"> + un meilleur design). Début de l’implémentation de la fonction perm</w:t>
+      </w:r>
+      <w:r>
+        <w:t xml:space="preserve">ettant </w:t>
+      </w:r>
+      <w:r>
+        <w:rPr>
+          <w:b/>
+        </w:rPr>
+        <w:t>de changer le mot de passe</w:t>
+      </w:r>
+      <w:r>
+        <w:t xml:space="preserve"> de l’utilisateur actuellement connecté.</w:t>
+      </w:r>
+      <w:r>
+        <w:t xml:space="preserve"> Ch</w:t>
+      </w:r>
+      <w:r>
+        <w:t>angement du mot de passe de tous</w:t>
+      </w:r>
+      <w:r>
+        <w:t xml:space="preserve"> les PI (FTP : admin </w:t>
+      </w:r>
+      <w:r>
+        <w:sym w:font="Wingdings" w:char="F0F3"/>
+      </w:r>
       <w:r>
         <w:t xml:space="preserve"> </w:t>
       </w:r>
-      <w:proofErr w:type="spellStart"/>
-      <w:r>
-        <w:t>Validator</w:t>
-      </w:r>
-      <w:proofErr w:type="spellEnd"/>
-      <w:r>
-        <w:t xml:space="preserve">, permettant de </w:t>
-      </w:r>
-      <w:r>
-        <w:rPr>
-          <w:b/>
-        </w:rPr>
-        <w:t>vérifier</w:t>
-      </w:r>
-      <w:r>
-        <w:rPr>
-          <w:b/>
-        </w:rPr>
-        <w:t xml:space="preserve"> les entrées utilisateurs </w:t>
-      </w:r>
-      <w:r>
-        <w:t>pour éviter les erreurs liée</w:t>
-      </w:r>
-      <w:r>
-        <w:t>s à</w:t>
-      </w:r>
-      <w:r>
-        <w:t xml:space="preserve"> une mauvaise utilisation du logiciel.</w:t>
-      </w:r>
-    </w:p>
-    <w:p>
-      <w:r>
-        <w:t>15/05/2017 :</w:t>
+      <w:r>
+        <w:t>A8RjhkRsSsVyRHvY</w:t>
+      </w:r>
+      <w:r>
+        <w:t xml:space="preserve"> et unix : root </w:t>
+      </w:r>
+      <w:r>
+        <w:sym w:font="Wingdings" w:char="F0F3"/>
       </w:r>
       <w:r>
         <w:t xml:space="preserve"> </w:t>
       </w:r>
       <w:r>
-        <w:t xml:space="preserve">Début de </w:t>
-      </w:r>
-      <w:r>
-        <w:rPr>
-          <w:b/>
-        </w:rPr>
-        <w:t xml:space="preserve">documentation </w:t>
-      </w:r>
-      <w:r>
-        <w:rPr>
-          <w:b/>
-        </w:rPr>
-        <w:t>des tests</w:t>
-      </w:r>
-      <w:r>
-        <w:t xml:space="preserve"> réalisé</w:t>
+        <w:t>A8RjhkRsSsVyRHvY</w:t>
+      </w:r>
+      <w:r>
+        <w:t>).</w:t>
+      </w:r>
+    </w:p>
+    <w:p>
+      <w:r>
+        <w:t xml:space="preserve">16/05/2017 : </w:t>
+      </w:r>
+      <w:r>
+        <w:rPr>
+          <w:b/>
+        </w:rPr>
+        <w:t>D</w:t>
+      </w:r>
+      <w:r>
+        <w:rPr>
+          <w:b/>
+        </w:rPr>
+        <w:t>éploiement de la timbreuse à l’</w:t>
+      </w:r>
+      <w:r>
+        <w:rPr>
+          <w:b/>
+        </w:rPr>
+        <w:t>échelle du centre St Roch.</w:t>
+      </w:r>
+      <w:r>
+        <w:t xml:space="preserve"> Des problème</w:t>
+      </w:r>
+      <w:r>
+        <w:t>s ont été détectés</w:t>
+      </w:r>
+      <w:r>
+        <w:t xml:space="preserve"> lors du déploi</w:t>
+      </w:r>
+      <w:r>
+        <w:t>e</w:t>
+      </w:r>
+      <w:r>
+        <w:t>ment, certain</w:t>
       </w:r>
       <w:r>
         <w:t>s</w:t>
       </w:r>
       <w:r>
-        <w:t xml:space="preserve"> pour ce projet. Création d’un rapport de test</w:t>
+        <w:t xml:space="preserve"> chemin</w:t>
       </w:r>
       <w:r>
         <w:t>s</w:t>
       </w:r>
       <w:r>
-        <w:t xml:space="preserve"> sur le choix du format de date</w:t>
+        <w:t xml:space="preserve"> de fichier</w:t>
+      </w:r>
+      <w:r>
+        <w:t>s</w:t>
+      </w:r>
+      <w:r>
+        <w:t xml:space="preserve"> étai</w:t>
+      </w:r>
+      <w:r>
+        <w:t>en</w:t>
+      </w:r>
+      <w:r>
+        <w:t>t mis en relatif</w:t>
       </w:r>
       <w:r>
         <w:t>s,</w:t>
       </w:r>
       <w:r>
-        <w:t xml:space="preserve"> ainsi que sur les tests du matériel utilisé. Création d’un protocole de test</w:t>
+        <w:t xml:space="preserve"> alors qu’ils aurai</w:t>
+      </w:r>
+      <w:r>
+        <w:t>ent dû être en absolu</w:t>
+      </w:r>
+      <w:r>
+        <w:t>, rendant le logiciel inu</w:t>
+      </w:r>
+      <w:r>
+        <w:t>tilisable</w:t>
+      </w:r>
+      <w:r>
+        <w:rPr>
+          <w:b/>
+        </w:rPr>
+        <w:t>. Réparation de la déte</w:t>
+      </w:r>
+      <w:r>
+        <w:rPr>
+          <w:b/>
+        </w:rPr>
+        <w:t>ction de retardataire</w:t>
+      </w:r>
+      <w:r>
+        <w:t>. Remplissage de la base de donnée</w:t>
       </w:r>
       <w:r>
         <w:t>s</w:t>
       </w:r>
       <w:r>
-        <w:t xml:space="preserve"> concernant les tests sur </w:t>
-      </w:r>
-      <w:r>
-        <w:t>le logiciel</w:t>
-      </w:r>
-      <w:r>
-        <w:t xml:space="preserve"> des enseignants, des administrateurs et des élèves. Amélioration de la validation des entrée</w:t>
+        <w:t xml:space="preserve"> avec les élèves. Cours de math.</w:t>
+      </w:r>
+    </w:p>
+    <w:p>
+      <w:r>
+        <w:t>17/05/2017 </w:t>
+      </w:r>
+      <w:r>
+        <w:rPr>
+          <w:b/>
+        </w:rPr>
+        <w:t>: Le fonctionnement des</w:t>
+      </w:r>
+      <w:r>
+        <w:rPr>
+          <w:b/>
+        </w:rPr>
+        <w:t xml:space="preserve"> timbreuses installées la veill</w:t>
+      </w:r>
+      <w:r>
+        <w:rPr>
+          <w:b/>
+        </w:rPr>
+        <w:t>e</w:t>
+      </w:r>
+      <w:r>
+        <w:rPr>
+          <w:b/>
+        </w:rPr>
+        <w:t xml:space="preserve"> est correct</w:t>
+      </w:r>
+      <w:r>
+        <w:t xml:space="preserve">. On constate que la fonction du soir s’est </w:t>
+      </w:r>
+      <w:r>
+        <w:t>effectuée</w:t>
+      </w:r>
+      <w:r>
+        <w:t xml:space="preserve"> correctement. Celle-ci  a enlevé 7h à chaque élève,</w:t>
+      </w:r>
+      <w:r>
+        <w:t xml:space="preserve"> comme elle est sensé</w:t>
+      </w:r>
+      <w:r>
+        <w:t>e le faire le mardi. Une erreur a</w:t>
+      </w:r>
+      <w:r>
+        <w:t xml:space="preserve"> été détecté</w:t>
+      </w:r>
+      <w:r>
+        <w:t>e</w:t>
+      </w:r>
+      <w:r>
+        <w:t xml:space="preserve"> lors</w:t>
+      </w:r>
+      <w:r>
+        <w:t>que l’on timbre et que le</w:t>
+      </w:r>
+      <w:r>
+        <w:rPr>
+          <w:color w:val="FF0000"/>
+        </w:rPr>
+        <w:t xml:space="preserve"> </w:t>
+      </w:r>
+      <w:r>
+        <w:t>serve</w:t>
+      </w:r>
+      <w:r>
+        <w:t>u</w:t>
+      </w:r>
+      <w:r>
+        <w:t>r</w:t>
+      </w:r>
+      <w:r>
+        <w:t xml:space="preserve"> n</w:t>
+      </w:r>
+      <w:r>
+        <w:t>’est pas connecté : Premiè</w:t>
+      </w:r>
+      <w:r>
+        <w:t>rement</w:t>
+      </w:r>
+      <w:r>
+        <w:t>,</w:t>
+      </w:r>
+      <w:r>
+        <w:t xml:space="preserve"> une </w:t>
+      </w:r>
+      <w:r>
+        <w:t>subtilité</w:t>
+      </w:r>
+      <w:r>
+        <w:t xml:space="preserve"> </w:t>
+      </w:r>
+      <w:r>
+        <w:t>du langage</w:t>
+      </w:r>
+      <w:r>
+        <w:t xml:space="preserve"> (Tout</w:t>
+      </w:r>
+      <w:r>
+        <w:t>es</w:t>
+      </w:r>
+      <w:r>
+        <w:t xml:space="preserve"> les variables objet sont des références</w:t>
+      </w:r>
+      <w:r>
+        <w:t xml:space="preserve"> les un</w:t>
+      </w:r>
+      <w:r>
+        <w:t>e</w:t>
+      </w:r>
+      <w:r>
+        <w:t>s des autres)  corrompait</w:t>
+      </w:r>
+      <w:r>
+        <w:t xml:space="preserve"> les paquets envoyé</w:t>
       </w:r>
       <w:r>
         <w:t>s</w:t>
       </w:r>
       <w:r>
-        <w:t xml:space="preserve"> utilisateurs. </w:t>
-      </w:r>
-      <w:r>
-        <w:rPr>
-          <w:b/>
-        </w:rPr>
-        <w:t>Ajout de la fonctionnalité « Appuyer sur entrée pour valider »</w:t>
-      </w:r>
-      <w:r>
-        <w:t xml:space="preserve">. Réparation d’un bug qui faisait se copier les CSV lors de l’export des CSV sur un support de stockage externe, sur la partition « boot » du </w:t>
-      </w:r>
-      <w:proofErr w:type="spellStart"/>
-      <w:r>
-        <w:t>raspberry</w:t>
-      </w:r>
-      <w:proofErr w:type="spellEnd"/>
-      <w:r>
-        <w:t xml:space="preserve"> pi (Cette partition n’est étrangement pas </w:t>
-      </w:r>
-      <w:r>
-        <w:t>reconnue</w:t>
-      </w:r>
-      <w:r>
-        <w:t xml:space="preserve"> comme une partition système). Amélioration graphique des timbreuses esclaves (Plus d’information</w:t>
-      </w:r>
-      <w:r>
-        <w:t>s</w:t>
-      </w:r>
-      <w:r>
-        <w:t xml:space="preserve"> affiché</w:t>
-      </w:r>
-      <w:r>
-        <w:t>es</w:t>
-      </w:r>
-      <w:r>
-        <w:t xml:space="preserve"> + un meilleur design). Début de l’implémentation de la fonction perm</w:t>
-      </w:r>
-      <w:r>
-        <w:t xml:space="preserve">ettant </w:t>
-      </w:r>
-      <w:r>
-        <w:rPr>
-          <w:b/>
-        </w:rPr>
-        <w:t>de changer le mot de passe</w:t>
-      </w:r>
-      <w:r>
-        <w:t xml:space="preserve"> de l’utilisateur actuellement connecté.</w:t>
-      </w:r>
-      <w:r>
-        <w:t xml:space="preserve"> Ch</w:t>
-      </w:r>
-      <w:r>
-        <w:t>angement du mot de passe de tous</w:t>
-      </w:r>
-      <w:r>
-        <w:t xml:space="preserve"> les PI (FTP : </w:t>
-      </w:r>
-      <w:proofErr w:type="spellStart"/>
-      <w:r>
-        <w:t>admin</w:t>
-      </w:r>
-      <w:proofErr w:type="spellEnd"/>
+        <w:t xml:space="preserve"> à ce moment-là. Deuxièmement, le</w:t>
+      </w:r>
+      <w:r>
+        <w:t xml:space="preserve"> serve</w:t>
+      </w:r>
+      <w:r>
+        <w:t>u</w:t>
+      </w:r>
+      <w:r>
+        <w:t>r</w:t>
+      </w:r>
+      <w:r>
+        <w:t xml:space="preserve"> traitait to</w:t>
+      </w:r>
+      <w:r>
+        <w:t>utes les demandes de tag en par</w:t>
+      </w:r>
+      <w:r>
+        <w:t xml:space="preserve">allèle, ce qui </w:t>
+      </w:r>
+      <w:r>
+        <w:t>entrainait</w:t>
+      </w:r>
+      <w:r>
+        <w:t xml:space="preserve"> parfois des conflits avec la base de donné</w:t>
+      </w:r>
+      <w:r>
+        <w:t xml:space="preserve">es. </w:t>
+      </w:r>
+      <w:r>
+        <w:rPr>
+          <w:b/>
+        </w:rPr>
+        <w:t xml:space="preserve">Une amélioration graphique </w:t>
+      </w:r>
+      <w:r>
+        <w:t>a</w:t>
+      </w:r>
+      <w:r>
+        <w:t xml:space="preserve"> été faite pour signaler au</w:t>
+      </w:r>
+      <w:r>
+        <w:t xml:space="preserve">x élèves </w:t>
+      </w:r>
+      <w:r>
+        <w:t>que la timbreuse est déconnecté</w:t>
+      </w:r>
+      <w:r>
+        <w:t>e</w:t>
+      </w:r>
+      <w:r>
+        <w:t xml:space="preserve"> du serveur.</w:t>
+      </w:r>
+    </w:p>
+    <w:p>
+      <w:r>
+        <w:t xml:space="preserve">18/05/2017 : </w:t>
+      </w:r>
+      <w:r>
+        <w:rPr>
+          <w:b/>
+        </w:rPr>
+        <w:t>Réparation d’un bug</w:t>
+      </w:r>
+      <w:r>
+        <w:t xml:space="preserve"> : </w:t>
+      </w:r>
+      <w:r>
+        <w:t>lorsque les élèves partent manger</w:t>
+      </w:r>
+      <w:r>
+        <w:t xml:space="preserve"> et valide</w:t>
+      </w:r>
+      <w:r>
+        <w:t>nt leur</w:t>
+      </w:r>
+      <w:r>
+        <w:t xml:space="preserve"> repas (mange</w:t>
+      </w:r>
+      <w:r>
+        <w:t>nt en plus d’une demi-</w:t>
+      </w:r>
+      <w:r>
+        <w:t>heure)</w:t>
+      </w:r>
+      <w:r>
+        <w:t>,</w:t>
+      </w:r>
+      <w:r>
+        <w:t xml:space="preserve"> le système enregistre la pause de midi</w:t>
+      </w:r>
+      <w:r>
+        <w:t xml:space="preserve"> comme prise. Mais</w:t>
+      </w:r>
+      <w:r>
+        <w:t>,</w:t>
+      </w:r>
+      <w:r>
+        <w:t xml:space="preserve"> si cet élève</w:t>
+      </w:r>
+      <w:r>
+        <w:t xml:space="preserve"> vient</w:t>
+      </w:r>
       <w:r>
         <w:t xml:space="preserve"> </w:t>
       </w:r>
       <w:r>
-        <w:sym w:font="Wingdings" w:char="F0F3"/>
-      </w:r>
-      <w:r>
-        <w:t xml:space="preserve"> </w:t>
-      </w:r>
-      <w:r>
-        <w:t>A8RjhkRsSsVyRHvY</w:t>
-      </w:r>
-      <w:r>
-        <w:t xml:space="preserve"> et </w:t>
-      </w:r>
-      <w:proofErr w:type="spellStart"/>
-      <w:r>
-        <w:t>unix</w:t>
-      </w:r>
-      <w:proofErr w:type="spellEnd"/>
-      <w:r>
-        <w:t xml:space="preserve"> : </w:t>
-      </w:r>
-      <w:proofErr w:type="spellStart"/>
-      <w:r>
-        <w:t>root</w:t>
-      </w:r>
-      <w:proofErr w:type="spellEnd"/>
-      <w:r>
-        <w:t xml:space="preserve"> </w:t>
-      </w:r>
-      <w:r>
-        <w:sym w:font="Wingdings" w:char="F0F3"/>
-      </w:r>
-      <w:r>
-        <w:t xml:space="preserve"> </w:t>
-      </w:r>
-      <w:r>
-        <w:t>A8RjhkRsSsVyRHvY</w:t>
-      </w:r>
-      <w:r>
-        <w:t>).</w:t>
-      </w:r>
-    </w:p>
-    <w:p>
-      <w:r>
-        <w:t xml:space="preserve">16/05/2017 : </w:t>
-      </w:r>
-      <w:r>
-        <w:rPr>
-          <w:b/>
-        </w:rPr>
-        <w:t>D</w:t>
-      </w:r>
-      <w:r>
-        <w:rPr>
-          <w:b/>
-        </w:rPr>
-        <w:t>éploiement de la timbreuse à l’</w:t>
-      </w:r>
-      <w:r>
-        <w:rPr>
-          <w:b/>
-        </w:rPr>
-        <w:t>échelle du centre St Roch.</w:t>
-      </w:r>
-      <w:r>
-        <w:t xml:space="preserve"> Des problème</w:t>
-      </w:r>
-      <w:r>
-        <w:t>s ont été détectés</w:t>
-      </w:r>
-      <w:r>
-        <w:t xml:space="preserve"> lors du déploi</w:t>
-      </w:r>
-      <w:r>
-        <w:t>e</w:t>
-      </w:r>
-      <w:r>
-        <w:t>ment, certain</w:t>
-      </w:r>
-      <w:r>
-        <w:t>s</w:t>
-      </w:r>
-      <w:r>
-        <w:t xml:space="preserve"> chemin</w:t>
-      </w:r>
-      <w:r>
-        <w:t>s</w:t>
-      </w:r>
-      <w:r>
-        <w:t xml:space="preserve"> de fichier</w:t>
-      </w:r>
-      <w:r>
-        <w:t>s</w:t>
-      </w:r>
-      <w:r>
-        <w:t xml:space="preserve"> étai</w:t>
-      </w:r>
-      <w:r>
-        <w:t>en</w:t>
-      </w:r>
-      <w:r>
-        <w:t>t mis en relatif</w:t>
-      </w:r>
-      <w:r>
-        <w:t>s,</w:t>
-      </w:r>
-      <w:r>
-        <w:t xml:space="preserve"> alors qu’ils aurai</w:t>
-      </w:r>
-      <w:r>
-        <w:t>ent dû être en absolu</w:t>
-      </w:r>
-      <w:r>
-        <w:t>, rendant le logiciel inu</w:t>
-      </w:r>
-      <w:r>
-        <w:t>tilisable</w:t>
-      </w:r>
-      <w:r>
-        <w:rPr>
-          <w:b/>
-        </w:rPr>
-        <w:t>. Réparation de la déte</w:t>
-      </w:r>
-      <w:r>
-        <w:rPr>
-          <w:b/>
-        </w:rPr>
-        <w:t>ction de retardataire</w:t>
-      </w:r>
-      <w:r>
-        <w:t>. Remplissage de la base de donnée</w:t>
-      </w:r>
-      <w:r>
-        <w:t>s</w:t>
-      </w:r>
-      <w:r>
-        <w:t xml:space="preserve"> avec les élèves. Cours de math.</w:t>
-      </w:r>
-    </w:p>
-    <w:p>
-      <w:r>
-        <w:t>17/05/2017 </w:t>
-      </w:r>
-      <w:r>
-        <w:rPr>
-          <w:b/>
-        </w:rPr>
-        <w:t>: Le fonctionnement des</w:t>
-      </w:r>
-      <w:r>
-        <w:rPr>
-          <w:b/>
-        </w:rPr>
-        <w:t xml:space="preserve"> timbreuses installées la veill</w:t>
-      </w:r>
-      <w:r>
-        <w:rPr>
-          <w:b/>
-        </w:rPr>
-        <w:t>e</w:t>
-      </w:r>
-      <w:r>
-        <w:rPr>
-          <w:b/>
-        </w:rPr>
-        <w:t xml:space="preserve"> est correct</w:t>
-      </w:r>
-      <w:r>
-        <w:t xml:space="preserve">. On constate que la fonction du soir s’est </w:t>
-      </w:r>
-      <w:r>
-        <w:t>effectuée</w:t>
-      </w:r>
-      <w:r>
-        <w:t xml:space="preserve"> correctement. Celle-ci  a enlevé 7h à chaque élève,</w:t>
-      </w:r>
-      <w:r>
-        <w:t xml:space="preserve"> comme elle est sensé</w:t>
-      </w:r>
-      <w:r>
-        <w:t>e le faire le mardi. Une erreur a</w:t>
-      </w:r>
-      <w:r>
-        <w:t xml:space="preserve"> été détecté</w:t>
-      </w:r>
-      <w:r>
-        <w:t>e</w:t>
-      </w:r>
-      <w:r>
-        <w:t xml:space="preserve"> lors</w:t>
-      </w:r>
-      <w:r>
-        <w:t>que l’on timbre et que le</w:t>
-      </w:r>
-      <w:r>
-        <w:rPr>
-          <w:color w:val="FF0000"/>
-        </w:rPr>
-        <w:t xml:space="preserve"> </w:t>
-      </w:r>
-      <w:r>
-        <w:t>serve</w:t>
-      </w:r>
-      <w:r>
+        <w:t>à</w:t>
+      </w:r>
+      <w:r>
+        <w:t xml:space="preserve"> prendre une pause par la suite, l</w:t>
+      </w:r>
+      <w:r>
+        <w:t>e repas sera supprimé po</w:t>
+      </w:r>
+      <w:r>
+        <w:t xml:space="preserve">ur la journée. </w:t>
+      </w:r>
+      <w:r>
+        <w:rPr>
+          <w:b/>
+        </w:rPr>
+        <w:t>Montage de la boî</w:t>
+      </w:r>
+      <w:r>
+        <w:rPr>
+          <w:b/>
+        </w:rPr>
+        <w:t>te du serve</w:t>
+      </w:r>
+      <w:r>
+        <w:rPr>
+          <w:b/>
+        </w:rPr>
         <w:t>u</w:t>
       </w:r>
       <w:r>
+        <w:rPr>
+          <w:b/>
+        </w:rPr>
         <w:t>r</w:t>
       </w:r>
       <w:r>
-        <w:t xml:space="preserve"> n</w:t>
-      </w:r>
-      <w:r>
-        <w:t>’est pas connecté : Premiè</w:t>
-      </w:r>
-      <w:r>
-        <w:t>rement</w:t>
-      </w:r>
-      <w:r>
-        <w:t>,</w:t>
-      </w:r>
-      <w:r>
-        <w:t xml:space="preserve"> une </w:t>
-      </w:r>
-      <w:r>
-        <w:t>subtilité</w:t>
-      </w:r>
-      <w:r>
-        <w:t xml:space="preserve"> </w:t>
-      </w:r>
-      <w:r>
-        <w:t>du langage</w:t>
-      </w:r>
-      <w:r>
-        <w:t xml:space="preserve"> (Tout</w:t>
-      </w:r>
-      <w:r>
-        <w:t>es</w:t>
-      </w:r>
-      <w:r>
-        <w:t xml:space="preserve"> les variables objet sont des références</w:t>
-      </w:r>
-      <w:r>
-        <w:t xml:space="preserve"> les un</w:t>
-      </w:r>
-      <w:r>
-        <w:t>e</w:t>
-      </w:r>
-      <w:r>
-        <w:t>s des autres)  corrompait</w:t>
-      </w:r>
-      <w:r>
-        <w:t xml:space="preserve"> les paquets envoyé</w:t>
-      </w:r>
-      <w:r>
-        <w:t>s</w:t>
-      </w:r>
-      <w:r>
-        <w:t xml:space="preserve"> à ce moment-là. Deuxièmement, le</w:t>
-      </w:r>
-      <w:r>
-        <w:t xml:space="preserve"> serve</w:t>
-      </w:r>
-      <w:r>
-        <w:t>u</w:t>
-      </w:r>
-      <w:r>
-        <w:t>r</w:t>
-      </w:r>
-      <w:r>
-        <w:t xml:space="preserve"> traitait to</w:t>
-      </w:r>
-      <w:r>
-        <w:t>utes les demandes de tag en par</w:t>
-      </w:r>
-      <w:r>
-        <w:t xml:space="preserve">allèle, ce qui </w:t>
-      </w:r>
-      <w:r>
-        <w:t>entrainait</w:t>
-      </w:r>
-      <w:r>
-        <w:t xml:space="preserve"> parfois des conflits avec la base de donné</w:t>
-      </w:r>
-      <w:r>
-        <w:t xml:space="preserve">es. </w:t>
-      </w:r>
-      <w:r>
-        <w:rPr>
-          <w:b/>
-        </w:rPr>
-        <w:t xml:space="preserve">Une amélioration graphique </w:t>
-      </w:r>
-      <w:r>
-        <w:t>a</w:t>
-      </w:r>
-      <w:r>
-        <w:t xml:space="preserve"> été faite pour signaler au</w:t>
-      </w:r>
-      <w:r>
-        <w:t xml:space="preserve">x élèves </w:t>
-      </w:r>
-      <w:r>
-        <w:t>que la timbreuse est déconnecté</w:t>
-      </w:r>
-      <w:r>
-        <w:t>e</w:t>
-      </w:r>
-      <w:r>
-        <w:t xml:space="preserve"> du serveur.</w:t>
-      </w:r>
-    </w:p>
-    <w:p>
-      <w:r>
-        <w:t xml:space="preserve">18/05/2017 : </w:t>
-      </w:r>
-      <w:r>
-        <w:rPr>
-          <w:b/>
-        </w:rPr>
-        <w:t>Réparation d’un bug</w:t>
-      </w:r>
-      <w:r>
-        <w:t xml:space="preserve"> : </w:t>
-      </w:r>
-      <w:r>
-        <w:t>lorsque les élèves partent manger</w:t>
-      </w:r>
-      <w:r>
-        <w:t xml:space="preserve"> et valide</w:t>
-      </w:r>
-      <w:r>
-        <w:t>nt leur</w:t>
-      </w:r>
-      <w:r>
-        <w:t xml:space="preserve"> repas (mange</w:t>
-      </w:r>
-      <w:r>
-        <w:t>nt en plus d’une demi-</w:t>
-      </w:r>
-      <w:r>
-        <w:t>heure)</w:t>
-      </w:r>
-      <w:r>
-        <w:t>,</w:t>
-      </w:r>
-      <w:r>
-        <w:t xml:space="preserve"> le système enregistre la pause de midi</w:t>
-      </w:r>
-      <w:r>
-        <w:t xml:space="preserve"> comme prise. Mais</w:t>
-      </w:r>
-      <w:r>
-        <w:t>,</w:t>
-      </w:r>
-      <w:r>
-        <w:t xml:space="preserve"> si cet élève</w:t>
-      </w:r>
-      <w:r>
-        <w:t xml:space="preserve"> vient</w:t>
-      </w:r>
-      <w:r>
-        <w:t xml:space="preserve"> </w:t>
-      </w:r>
-      <w:r>
-        <w:t>à</w:t>
-      </w:r>
-      <w:r>
-        <w:t xml:space="preserve"> prendre une pause par la suite, l</w:t>
-      </w:r>
-      <w:r>
-        <w:t>e repas sera supprimé po</w:t>
-      </w:r>
-      <w:r>
-        <w:t xml:space="preserve">ur la journée. </w:t>
-      </w:r>
-      <w:r>
-        <w:rPr>
-          <w:b/>
-        </w:rPr>
-        <w:t>Montage de la boî</w:t>
-      </w:r>
-      <w:r>
-        <w:rPr>
-          <w:b/>
-        </w:rPr>
-        <w:t>te du serve</w:t>
-      </w:r>
-      <w:r>
-        <w:rPr>
-          <w:b/>
-        </w:rPr>
-        <w:t>u</w:t>
-      </w:r>
-      <w:r>
-        <w:rPr>
-          <w:b/>
-        </w:rPr>
-        <w:t>r</w:t>
-      </w:r>
-      <w:r>
         <w:t xml:space="preserve">. Validation des entrées dans le panel des </w:t>
       </w:r>
       <w:r>
-        <w:t>administr</w:t>
+        <w:t>administrateurs. Début de</w:t>
+      </w:r>
+      <w:r>
+        <w:t xml:space="preserve"> la création des fonction</w:t>
+      </w:r>
+      <w:r>
+        <w:t xml:space="preserve">s </w:t>
+      </w:r>
+      <w:r>
+        <w:t>permettant</w:t>
+      </w:r>
+      <w:r>
+        <w:t xml:space="preserve"> de transfé</w:t>
+      </w:r>
+      <w:r>
+        <w:t>rer les élèves de classe en classe.</w:t>
+      </w:r>
+    </w:p>
+    <w:p>
+      <w:r>
+        <w:t>19/05/2017 : Fin de la mise en place des validations des entrée administrateur. Mise à jour du serveur avec la dernière version de la timbreuse. Amélioration de la fonction pour ajouter ou enlever du temps, celle-ci ne fonctionnait pas si le champs timeDiff n’était pas initialisé correctement.</w:t>
+      </w:r>
+    </w:p>
+    <w:p>
+      <w:r>
+        <w:lastRenderedPageBreak/>
+        <w:t xml:space="preserve">22/02/2017 : </w:t>
+      </w:r>
+      <w:r>
+        <w:t>Implémentation de la fonction pour changer un élève de classe à partir du panneau de administrateur. Révision de la fonction pour calculer combien de temps doit être remboursé lorsqu’un élève à fait une demande de congé. Correction de la fonction du soir pour qu’elle prenne en compte si le jour actuelle est un jour de vacance.</w:t>
       </w:r>
       <w:bookmarkStart w:id="0" w:name="_GoBack"/>
       <w:bookmarkEnd w:id="0"/>
-      <w:r>
-        <w:t>ateurs. Début de</w:t>
-      </w:r>
-      <w:r>
-        <w:t xml:space="preserve"> la création des fonction</w:t>
-      </w:r>
-      <w:r>
-        <w:t xml:space="preserve">s </w:t>
-      </w:r>
-      <w:r>
-        <w:t>permettant</w:t>
-      </w:r>
-      <w:r>
-        <w:t xml:space="preserve"> de transfé</w:t>
-      </w:r>
-      <w:r>
-        <w:t>rer les élèves de classe en classe.</w:t>
-      </w:r>
     </w:p>
     <w:sectPr>
       <w:headerReference w:type="default" r:id="rId8"/>
@@ -2768,7 +2572,7 @@
       <w:rPr>
         <w:noProof/>
       </w:rPr>
-      <w:t>19.05.17</w:t>
+      <w:t>22.05.17</w:t>
     </w:r>
     <w:r>
       <w:fldChar w:fldCharType="end"/>
@@ -2802,7 +2606,7 @@
       <w:rPr>
         <w:noProof/>
       </w:rPr>
-      <w:t>5</w:t>
+      <w:t>6</w:t>
     </w:r>
     <w:r>
       <w:fldChar w:fldCharType="end"/>
@@ -2830,7 +2634,7 @@
       <w:rPr>
         <w:noProof/>
       </w:rPr>
-      <w:t>5</w:t>
+      <w:t>6</w:t>
     </w:r>
     <w:r>
       <w:fldChar w:fldCharType="end"/>

</xml_diff>

<commit_message>
Leave req + scheduler function fixed and tested
</commit_message>
<xml_diff>
--- a/Documents/Journal de bord.docx
+++ b/Documents/Journal de bord.docx
@@ -2485,10 +2485,26 @@
     <w:p>
       <w:r>
         <w:lastRenderedPageBreak/>
-        <w:t xml:space="preserve">22/02/2017 : </w:t>
+        <w:t>22/05</w:t>
+      </w:r>
+      <w:r>
+        <w:t xml:space="preserve">/2017 : </w:t>
       </w:r>
       <w:r>
         <w:t>Implémentation de la fonction pour changer un élève de classe à partir du panneau de administrateur. Révision de la fonction pour calculer combien de temps doit être remboursé lorsqu’un élève à fait une demande de congé. Correction de la fonction du soir pour qu’elle prenne en compte si le jour actuelle est un jour de vacance.</w:t>
+      </w:r>
+    </w:p>
+    <w:p>
+      <w:r>
+        <w:t>23/05/2017 : Mise en place de la fonction permettant au administrateur de faire changer les eleves de classes. Relecture la fonction de fin de journée pour vérifier si elle tient compte des vacances ainsi que des demandes de congée. Vérification de la fonction calculant le temps à rendre à un élève lorsqu’il est malade.</w:t>
+      </w:r>
+    </w:p>
+    <w:p>
+      <w:r>
+        <w:t>24/05/2017 : Mise en place de la page permettant au élève de faire des demandes de congé au professeur. Mise en place de la page permettant au professeur de faire des demandes de congé pour un élèves</w:t>
+      </w:r>
+      <w:r>
+        <w:t xml:space="preserve">. De nouveaux tests on été effectué sur la fonction de fin de journée, celle-ci à été réparé. </w:t>
       </w:r>
       <w:bookmarkStart w:id="0" w:name="_GoBack"/>
       <w:bookmarkEnd w:id="0"/>
@@ -2572,7 +2588,7 @@
       <w:rPr>
         <w:noProof/>
       </w:rPr>
-      <w:t>22.05.17</w:t>
+      <w:t>24.05.17</w:t>
     </w:r>
     <w:r>
       <w:fldChar w:fldCharType="end"/>

</xml_diff>

<commit_message>
Multiple bug fixes + details function
</commit_message>
<xml_diff>
--- a/Documents/Journal de bord.docx
+++ b/Documents/Journal de bord.docx
@@ -1891,7 +1891,7 @@
         <w:t xml:space="preserve"> de </w:t>
       </w:r>
       <w:r>
-        <w:t>congés</w:t>
+        <w:t>congé</w:t>
       </w:r>
       <w:r>
         <w:t>.</w:t>
@@ -2505,6 +2505,17 @@
       </w:r>
       <w:r>
         <w:t xml:space="preserve">. De nouveaux tests on été effectué sur la fonction de fin de journée, celle-ci à été réparé. </w:t>
+      </w:r>
+    </w:p>
+    <w:p>
+      <w:r>
+        <w:t>29/05/2017 : Préparation des cartes micro-SD pour le déploiment final de demain. Ajout de la fonctionnalité pour que les professeurs puissent accepter une demande de congé. Création d’un script d’installation plus simple pour les utilisateurs. Début de mise en place de la fonction permettant de voir les détails des élèves depuis le panneaux des enseingants. Test de création d’un base de donnée a partir de rien dans un environement virtuel. Ce test c’est déroule correctement. Finalement réparati</w:t>
+      </w:r>
+      <w:r>
+        <w:t>on d’un bug : lorsque les donnée des élèves étaient chargées dans le tableau d’affichage, une course d’execution à alors eu lieu. La solution au problème est donc de d’inclure la librairie avant de faire des demandes sur le tableau pour que celle-ci est le temps de charg</w:t>
+      </w:r>
+      <w:r>
+        <w:t>er.</w:t>
       </w:r>
       <w:bookmarkStart w:id="0" w:name="_GoBack"/>
       <w:bookmarkEnd w:id="0"/>
@@ -2588,7 +2599,7 @@
       <w:rPr>
         <w:noProof/>
       </w:rPr>
-      <w:t>24.05.17</w:t>
+      <w:t>29.05.17</w:t>
     </w:r>
     <w:r>
       <w:fldChar w:fldCharType="end"/>

</xml_diff>

<commit_message>
Final deployement + bug fixes
</commit_message>
<xml_diff>
--- a/Documents/Journal de bord.docx
+++ b/Documents/Journal de bord.docx
@@ -25,7 +25,31 @@
         <w:t>s</w:t>
       </w:r>
       <w:r>
-        <w:t xml:space="preserve"> comme NodeJS, Electron et les fonctionnalités de sqlite.</w:t>
+        <w:t xml:space="preserve"> comme </w:t>
+      </w:r>
+      <w:proofErr w:type="spellStart"/>
+      <w:r>
+        <w:t>NodeJS</w:t>
+      </w:r>
+      <w:proofErr w:type="spellEnd"/>
+      <w:r>
+        <w:t xml:space="preserve">, </w:t>
+      </w:r>
+      <w:proofErr w:type="spellStart"/>
+      <w:r>
+        <w:t>Electron</w:t>
+      </w:r>
+      <w:proofErr w:type="spellEnd"/>
+      <w:r>
+        <w:t xml:space="preserve"> et les fonctionnalités de </w:t>
+      </w:r>
+      <w:proofErr w:type="spellStart"/>
+      <w:r>
+        <w:t>sqlite</w:t>
+      </w:r>
+      <w:proofErr w:type="spellEnd"/>
+      <w:r>
+        <w:t>.</w:t>
       </w:r>
     </w:p>
     <w:p>
@@ -68,7 +92,15 @@
         <w:t>ées</w:t>
       </w:r>
       <w:r>
-        <w:t xml:space="preserve"> sur le système d’exploitation Debian, proche de Raspbian, pour avoir des tests fiables</w:t>
+        <w:t xml:space="preserve"> sur le système d’exploitation Debian, proche de </w:t>
+      </w:r>
+      <w:proofErr w:type="spellStart"/>
+      <w:r>
+        <w:t>Raspbian</w:t>
+      </w:r>
+      <w:proofErr w:type="spellEnd"/>
+      <w:r>
+        <w:t>, pour avoir des tests fiables</w:t>
       </w:r>
     </w:p>
     <w:p>
@@ -79,7 +111,15 @@
         <w:t>tant d’exporter la base de données tout</w:t>
       </w:r>
       <w:r>
-        <w:t xml:space="preserve"> entière sur un clé USB externe.</w:t>
+        <w:t xml:space="preserve"> entière sur </w:t>
+      </w:r>
+      <w:proofErr w:type="gramStart"/>
+      <w:r>
+        <w:t>un</w:t>
+      </w:r>
+      <w:proofErr w:type="gramEnd"/>
+      <w:r>
+        <w:t xml:space="preserve"> clé USB externe.</w:t>
       </w:r>
     </w:p>
     <w:p>
@@ -255,12 +295,14 @@
         <w:lastRenderedPageBreak/>
         <w:t xml:space="preserve">élément </w:t>
       </w:r>
+      <w:proofErr w:type="spellStart"/>
       <w:r>
         <w:rPr>
           <w:b/>
         </w:rPr>
         <w:t>iframe</w:t>
       </w:r>
+      <w:proofErr w:type="spellEnd"/>
       <w:r>
         <w:t xml:space="preserve"> (page web dans une page web) permettant d’afficher d’autre page web à l’intérieur de la page principale. Ça permet de garder une page de menu très modulable avec des </w:t>
       </w:r>
@@ -352,6 +394,7 @@
       <w:r>
         <w:t xml:space="preserve"> visuel : plusieurs librairies reportent que la libraire </w:t>
       </w:r>
+      <w:proofErr w:type="spellStart"/>
       <w:r>
         <w:rPr>
           <w:b/>
@@ -359,6 +402,7 @@
         </w:rPr>
         <w:t>jQuery</w:t>
       </w:r>
+      <w:proofErr w:type="spellEnd"/>
       <w:r>
         <w:rPr>
           <w:i/>
@@ -378,17 +422,27 @@
         <w:rPr>
           <w:b/>
         </w:rPr>
-        <w:t>la méthode de NodeJS</w:t>
-      </w:r>
+        <w:t xml:space="preserve">la méthode de </w:t>
+      </w:r>
+      <w:proofErr w:type="spellStart"/>
+      <w:r>
+        <w:rPr>
+          <w:b/>
+        </w:rPr>
+        <w:t>NodeJS</w:t>
+      </w:r>
+      <w:proofErr w:type="spellEnd"/>
       <w:r>
         <w:t xml:space="preserve"> pour l’inclusion (</w:t>
       </w:r>
+      <w:proofErr w:type="spellStart"/>
       <w:r>
         <w:rPr>
           <w:i/>
         </w:rPr>
         <w:t>require</w:t>
       </w:r>
+      <w:proofErr w:type="spellEnd"/>
       <w:r>
         <w:t xml:space="preserve">) plutôt que la </w:t>
       </w:r>
@@ -402,7 +456,35 @@
         <w:rPr>
           <w:i/>
         </w:rPr>
-        <w:t>&lt;script src : ‘’…..’’&gt;&lt;/script&gt;</w:t>
+        <w:t xml:space="preserve">&lt;script </w:t>
+      </w:r>
+      <w:proofErr w:type="spellStart"/>
+      <w:r>
+        <w:rPr>
+          <w:i/>
+        </w:rPr>
+        <w:t>src</w:t>
+      </w:r>
+      <w:proofErr w:type="spellEnd"/>
+      <w:r>
+        <w:rPr>
+          <w:i/>
+        </w:rPr>
+        <w:t> : ‘’…..’’&gt;&lt;/</w:t>
+      </w:r>
+      <w:proofErr w:type="gramStart"/>
+      <w:r>
+        <w:rPr>
+          <w:i/>
+        </w:rPr>
+        <w:t>script</w:t>
+      </w:r>
+      <w:proofErr w:type="gramEnd"/>
+      <w:r>
+        <w:rPr>
+          <w:i/>
+        </w:rPr>
+        <w:t>&gt;</w:t>
       </w:r>
       <w:r>
         <w:t xml:space="preserve">). </w:t>
@@ -422,21 +504,25 @@
       <w:r>
         <w:t xml:space="preserve">nt l’objet </w:t>
       </w:r>
+      <w:proofErr w:type="spellStart"/>
       <w:r>
         <w:rPr>
           <w:b/>
         </w:rPr>
         <w:t>iframe</w:t>
       </w:r>
+      <w:proofErr w:type="spellEnd"/>
       <w:r>
         <w:t xml:space="preserve"> par un objet </w:t>
       </w:r>
+      <w:proofErr w:type="spellStart"/>
       <w:r>
         <w:rPr>
           <w:b/>
         </w:rPr>
         <w:t>webview</w:t>
       </w:r>
+      <w:proofErr w:type="spellEnd"/>
       <w:r>
         <w:t xml:space="preserve"> (Protoco</w:t>
       </w:r>
@@ -444,7 +530,23 @@
         <w:t>le supporté</w:t>
       </w:r>
       <w:r>
-        <w:t xml:space="preserve"> par l’API du framework Electron pour des raisons de sécurité). </w:t>
+        <w:t xml:space="preserve"> par l’API du </w:t>
+      </w:r>
+      <w:proofErr w:type="spellStart"/>
+      <w:r>
+        <w:t>framework</w:t>
+      </w:r>
+      <w:proofErr w:type="spellEnd"/>
+      <w:r>
+        <w:t xml:space="preserve"> </w:t>
+      </w:r>
+      <w:proofErr w:type="spellStart"/>
+      <w:r>
+        <w:t>Electron</w:t>
+      </w:r>
+      <w:proofErr w:type="spellEnd"/>
+      <w:r>
+        <w:t xml:space="preserve"> pour des raisons de sécurité). </w:t>
       </w:r>
       <w:r>
         <w:t xml:space="preserve">Après la revue du projet avec M.LOCATELLI et M.CORNU, certains documents (cahier </w:t>
@@ -649,7 +751,15 @@
         <w:t>l’élève</w:t>
       </w:r>
       <w:r>
-        <w:t xml:space="preserve"> (Nom, prénom, email). La deuxième entité est un « Student »</w:t>
+        <w:t xml:space="preserve"> (Nom, prénom, email). La deuxième entité est un « </w:t>
+      </w:r>
+      <w:proofErr w:type="spellStart"/>
+      <w:r>
+        <w:t>Student</w:t>
+      </w:r>
+      <w:proofErr w:type="spellEnd"/>
+      <w:r>
+        <w:t> »</w:t>
       </w:r>
       <w:r>
         <w:t>,</w:t>
@@ -761,10 +871,18 @@
         <w:t>n problème de fuite de mémoire a</w:t>
       </w:r>
       <w:r>
-        <w:t xml:space="preserve"> été réglé. Il s’agissait d’une fonction qui ajoutait des lis</w:t>
-      </w:r>
-      <w:r>
-        <w:t>teners (fonction appelée si un évè</w:t>
+        <w:t xml:space="preserve"> été réglé. Il s’agissait d’une fonction qui ajoutait des </w:t>
+      </w:r>
+      <w:proofErr w:type="spellStart"/>
+      <w:r>
+        <w:t>lis</w:t>
+      </w:r>
+      <w:r>
+        <w:t>teners</w:t>
+      </w:r>
+      <w:proofErr w:type="spellEnd"/>
+      <w:r>
+        <w:t xml:space="preserve"> (fonction appelée si un évè</w:t>
       </w:r>
       <w:r>
         <w:t xml:space="preserve">nement spécifique intervient) sans jamais effacer ceux qui n’ont pas été </w:t>
@@ -926,7 +1044,15 @@
         <w:t>ble a</w:t>
       </w:r>
       <w:r>
-        <w:t xml:space="preserve"> eu lieu. Une subtilité du language m</w:t>
+        <w:t xml:space="preserve"> eu lieu. Une subtilité du </w:t>
+      </w:r>
+      <w:proofErr w:type="spellStart"/>
+      <w:r>
+        <w:t>language</w:t>
+      </w:r>
+      <w:proofErr w:type="spellEnd"/>
+      <w:r>
+        <w:t xml:space="preserve"> m</w:t>
       </w:r>
       <w:r>
         <w:t>’a obligé à</w:t>
@@ -1255,6 +1381,7 @@
       <w:r>
         <w:t xml:space="preserve"> </w:t>
       </w:r>
+      <w:proofErr w:type="spellStart"/>
       <w:r>
         <w:rPr>
           <w:b/>
@@ -1262,6 +1389,7 @@
         </w:rPr>
         <w:t>fullcalendar</w:t>
       </w:r>
+      <w:proofErr w:type="spellEnd"/>
       <w:r>
         <w:t xml:space="preserve"> a été installée</w:t>
       </w:r>
@@ -1300,11 +1428,19 @@
       <w:r>
         <w:t xml:space="preserve">librairie </w:t>
       </w:r>
+      <w:proofErr w:type="spellStart"/>
       <w:r>
         <w:rPr>
           <w:i/>
         </w:rPr>
-        <w:t>fullcalendar.</w:t>
+        <w:t>fullcalendar</w:t>
+      </w:r>
+      <w:proofErr w:type="spellEnd"/>
+      <w:r>
+        <w:rPr>
+          <w:i/>
+        </w:rPr>
+        <w:t>.</w:t>
       </w:r>
       <w:r>
         <w:t xml:space="preserve"> Remplacement de toute</w:t>
@@ -1804,12 +1940,14 @@
       <w:r>
         <w:t xml:space="preserve"> : </w:t>
       </w:r>
+      <w:proofErr w:type="spellStart"/>
       <w:r>
         <w:rPr>
           <w:i/>
         </w:rPr>
         <w:t>bootstrap-datepicker</w:t>
       </w:r>
+      <w:proofErr w:type="spellEnd"/>
       <w:r>
         <w:t>.</w:t>
       </w:r>
@@ -1908,7 +2046,23 @@
         <w:t>: Mise à jour du serveur</w:t>
       </w:r>
       <w:r>
-        <w:t xml:space="preserve"> de la timbreuse. Installation du logiciel PiBakery pour pouvoir créer des images pour raspberry pi rapidement et facilem</w:t>
+        <w:t xml:space="preserve"> de la timbreuse. Installation du logiciel </w:t>
+      </w:r>
+      <w:proofErr w:type="spellStart"/>
+      <w:r>
+        <w:t>PiBakery</w:t>
+      </w:r>
+      <w:proofErr w:type="spellEnd"/>
+      <w:r>
+        <w:t xml:space="preserve"> pour pouvoir créer des images pour </w:t>
+      </w:r>
+      <w:proofErr w:type="spellStart"/>
+      <w:r>
+        <w:t>raspberry</w:t>
+      </w:r>
+      <w:proofErr w:type="spellEnd"/>
+      <w:r>
+        <w:t xml:space="preserve"> pi rapidement et facilem</w:t>
       </w:r>
       <w:r>
         <w:t xml:space="preserve">ent. Des </w:t>
@@ -1935,10 +2089,31 @@
         <w:t>,</w:t>
       </w:r>
       <w:r>
-        <w:t xml:space="preserve"> comme la modification du temps par les professeurs. Installation de la bibliothéque jQuery </w:t>
-      </w:r>
-      <w:r>
-        <w:t xml:space="preserve">Validator, permettant de </w:t>
+        <w:t xml:space="preserve"> comme la modification du temps par les professeurs. Installation de la </w:t>
+      </w:r>
+      <w:proofErr w:type="spellStart"/>
+      <w:r>
+        <w:t>bibliothéque</w:t>
+      </w:r>
+      <w:proofErr w:type="spellEnd"/>
+      <w:r>
+        <w:t xml:space="preserve"> </w:t>
+      </w:r>
+      <w:proofErr w:type="spellStart"/>
+      <w:r>
+        <w:t>jQuery</w:t>
+      </w:r>
+      <w:proofErr w:type="spellEnd"/>
+      <w:r>
+        <w:t xml:space="preserve"> </w:t>
+      </w:r>
+      <w:proofErr w:type="spellStart"/>
+      <w:r>
+        <w:t>Validator</w:t>
+      </w:r>
+      <w:proofErr w:type="spellEnd"/>
+      <w:r>
+        <w:t xml:space="preserve">, permettant de </w:t>
       </w:r>
       <w:r>
         <w:rPr>
@@ -2030,7 +2205,15 @@
         <w:t>Ajout de la fonctionnalité « Appuyer sur entrée pour valider »</w:t>
       </w:r>
       <w:r>
-        <w:t xml:space="preserve">. Réparation d’un bug qui faisait se copier les CSV lors de l’export des CSV sur un support de stockage externe, sur la partition « boot » du raspberry pi (Cette partition n’est étrangement pas </w:t>
+        <w:t xml:space="preserve">. Réparation d’un bug qui faisait se copier les CSV lors de l’export des CSV sur un support de stockage externe, sur la partition « boot » du </w:t>
+      </w:r>
+      <w:proofErr w:type="spellStart"/>
+      <w:r>
+        <w:t>raspberry</w:t>
+      </w:r>
+      <w:proofErr w:type="spellEnd"/>
+      <w:r>
+        <w:t xml:space="preserve"> pi (Cette partition n’est étrangement pas </w:t>
       </w:r>
       <w:r>
         <w:t>reconnue</w:t>
@@ -2069,7 +2252,15 @@
         <w:t>angement du mot de passe de tous</w:t>
       </w:r>
       <w:r>
-        <w:t xml:space="preserve"> les PI (FTP : admin </w:t>
+        <w:t xml:space="preserve"> les PI (FTP : </w:t>
+      </w:r>
+      <w:proofErr w:type="spellStart"/>
+      <w:r>
+        <w:t>admin</w:t>
+      </w:r>
+      <w:proofErr w:type="spellEnd"/>
+      <w:r>
+        <w:t xml:space="preserve"> </w:t>
       </w:r>
       <w:r>
         <w:sym w:font="Wingdings" w:char="F0F3"/>
@@ -2081,7 +2272,23 @@
         <w:t>A8RjhkRsSsVyRHvY</w:t>
       </w:r>
       <w:r>
-        <w:t xml:space="preserve"> et unix : root </w:t>
+        <w:t xml:space="preserve"> et </w:t>
+      </w:r>
+      <w:proofErr w:type="spellStart"/>
+      <w:r>
+        <w:t>unix</w:t>
+      </w:r>
+      <w:proofErr w:type="spellEnd"/>
+      <w:r>
+        <w:t xml:space="preserve"> : </w:t>
+      </w:r>
+      <w:proofErr w:type="spellStart"/>
+      <w:r>
+        <w:t>root</w:t>
+      </w:r>
+      <w:proofErr w:type="spellEnd"/>
+      <w:r>
+        <w:t xml:space="preserve"> </w:t>
       </w:r>
       <w:r>
         <w:sym w:font="Wingdings" w:char="F0F3"/>
@@ -2479,7 +2686,29 @@
     </w:p>
     <w:p>
       <w:r>
-        <w:t>19/05/2017 : Fin de la mise en place des validations des entrée administrateur. Mise à jour du serveur avec la dernière version de la timbreuse. Amélioration de la fonction pour ajouter ou enlever du temps, celle-ci ne fonctionnait pas si le champs timeDiff n’était pas initialisé correctement.</w:t>
+        <w:t xml:space="preserve">19/05/2017 : Fin de la mise en place des validations </w:t>
+      </w:r>
+      <w:r>
+        <w:t>des entrées</w:t>
+      </w:r>
+      <w:r>
+        <w:t xml:space="preserve"> administrateur. Mise à jour du serveur avec la dernière version de la timbreuse. Amélioration de la fonction pour ajouter ou enlever du temps, celle-ci ne fonctionnait pas si le </w:t>
+      </w:r>
+      <w:proofErr w:type="gramStart"/>
+      <w:r>
+        <w:t>champs</w:t>
+      </w:r>
+      <w:proofErr w:type="gramEnd"/>
+      <w:r>
+        <w:t xml:space="preserve"> </w:t>
+      </w:r>
+      <w:proofErr w:type="spellStart"/>
+      <w:r>
+        <w:t>timeDiff</w:t>
+      </w:r>
+      <w:proofErr w:type="spellEnd"/>
+      <w:r>
+        <w:t xml:space="preserve"> n’était pas initialisé correctement.</w:t>
       </w:r>
     </w:p>
     <w:p>
@@ -2491,34 +2720,178 @@
         <w:t xml:space="preserve">/2017 : </w:t>
       </w:r>
       <w:r>
-        <w:t>Implémentation de la fonction pour changer un élève de classe à partir du panneau de administrateur. Révision de la fonction pour calculer combien de temps doit être remboursé lorsqu’un élève à fait une demande de congé. Correction de la fonction du soir pour qu’elle prenne en compte si le jour actuelle est un jour de vacance.</w:t>
-      </w:r>
-    </w:p>
-    <w:p>
-      <w:r>
-        <w:t>23/05/2017 : Mise en place de la fonction permettant au administrateur de faire changer les eleves de classes. Relecture la fonction de fin de journée pour vérifier si elle tient compte des vacances ainsi que des demandes de congée. Vérification de la fonction calculant le temps à rendre à un élève lorsqu’il est malade.</w:t>
-      </w:r>
-    </w:p>
-    <w:p>
-      <w:r>
-        <w:t>24/05/2017 : Mise en place de la page permettant au élève de faire des demandes de congé au professeur. Mise en place de la page permettant au professeur de faire des demandes de congé pour un élèves</w:t>
-      </w:r>
-      <w:r>
-        <w:t xml:space="preserve">. De nouveaux tests on été effectué sur la fonction de fin de journée, celle-ci à été réparé. </w:t>
-      </w:r>
-    </w:p>
-    <w:p>
-      <w:r>
-        <w:t>29/05/2017 : Préparation des cartes micro-SD pour le déploiment final de demain. Ajout de la fonctionnalité pour que les professeurs puissent accepter une demande de congé. Création d’un script d’installation plus simple pour les utilisateurs. Début de mise en place de la fonction permettant de voir les détails des élèves depuis le panneaux des enseingants. Test de création d’un base de donnée a partir de rien dans un environement virtuel. Ce test c’est déroule correctement. Finalement réparati</w:t>
-      </w:r>
-      <w:r>
-        <w:t>on d’un bug : lorsque les donnée des élèves étaient chargées dans le tableau d’affichage, une course d’execution à alors eu lieu. La solution au problème est donc de d’inclure la librairie avant de faire des demandes sur le tableau pour que celle-ci est le temps de charg</w:t>
-      </w:r>
-      <w:r>
-        <w:t>er.</w:t>
+        <w:t xml:space="preserve">Implémentation de la fonction pour changer un élève de classe à partir du panneau </w:t>
+      </w:r>
+      <w:proofErr w:type="gramStart"/>
+      <w:r>
+        <w:t>de administrateur</w:t>
+      </w:r>
+      <w:proofErr w:type="gramEnd"/>
+      <w:r>
+        <w:t xml:space="preserve">. Révision de la fonction pour calculer combien de temps doit être </w:t>
+      </w:r>
+      <w:proofErr w:type="gramStart"/>
+      <w:r>
+        <w:t>remboursé</w:t>
+      </w:r>
+      <w:proofErr w:type="gramEnd"/>
+      <w:r>
+        <w:t xml:space="preserve"> lorsqu’un élève </w:t>
+      </w:r>
+      <w:proofErr w:type="spellStart"/>
+      <w:r>
+        <w:t>à</w:t>
+      </w:r>
+      <w:proofErr w:type="spellEnd"/>
+      <w:r>
+        <w:t xml:space="preserve"> fait une demande de congé. Correction de la fonction du soir pour qu’elle prenne en compte si le jour actuelle est un jour de vacance.</w:t>
+      </w:r>
+    </w:p>
+    <w:p>
+      <w:r>
+        <w:t xml:space="preserve">23/05/2017 : Mise en place de la fonction permettant </w:t>
+      </w:r>
+      <w:proofErr w:type="gramStart"/>
+      <w:r>
+        <w:t>au administrateur</w:t>
+      </w:r>
+      <w:proofErr w:type="gramEnd"/>
+      <w:r>
+        <w:t xml:space="preserve"> de faire changer les </w:t>
+      </w:r>
+      <w:proofErr w:type="spellStart"/>
+      <w:r>
+        <w:t>eleves</w:t>
+      </w:r>
+      <w:proofErr w:type="spellEnd"/>
+      <w:r>
+        <w:t xml:space="preserve"> de classes. Relecture la fonction de fin de journée pour vérifier si elle tient compte des vacances ainsi que des demandes de </w:t>
+      </w:r>
+      <w:proofErr w:type="spellStart"/>
+      <w:r>
+        <w:t>congée</w:t>
+      </w:r>
+      <w:proofErr w:type="spellEnd"/>
+      <w:r>
+        <w:t>. Vérification de la fonction calculant le temps à rendre à un élève lorsqu’il est malade.</w:t>
+      </w:r>
+    </w:p>
+    <w:p>
+      <w:r>
+        <w:t xml:space="preserve">24/05/2017 : Mise en place de la page permettant </w:t>
+      </w:r>
+      <w:proofErr w:type="gramStart"/>
+      <w:r>
+        <w:t>au élève</w:t>
+      </w:r>
+      <w:proofErr w:type="gramEnd"/>
+      <w:r>
+        <w:t xml:space="preserve"> de faire des demandes de congé au professeur. Mise en place de la page permettant au professeur de faire des demandes de congé pour un </w:t>
+      </w:r>
+      <w:proofErr w:type="gramStart"/>
+      <w:r>
+        <w:t>élèves</w:t>
+      </w:r>
+      <w:proofErr w:type="gramEnd"/>
+      <w:r>
+        <w:t xml:space="preserve">. De nouveaux tests </w:t>
+      </w:r>
+      <w:proofErr w:type="spellStart"/>
+      <w:r>
+        <w:t>on</w:t>
+      </w:r>
+      <w:proofErr w:type="spellEnd"/>
+      <w:r>
+        <w:t xml:space="preserve"> été effectué sur la fonction de fin de journée, celle-ci </w:t>
+      </w:r>
+      <w:proofErr w:type="spellStart"/>
+      <w:r>
+        <w:t>à</w:t>
+      </w:r>
+      <w:proofErr w:type="spellEnd"/>
+      <w:r>
+        <w:t xml:space="preserve"> été réparé. </w:t>
+      </w:r>
+    </w:p>
+    <w:p>
+      <w:r>
+        <w:t xml:space="preserve">29/05/2017 : Préparation des cartes micro-SD pour le </w:t>
+      </w:r>
+      <w:proofErr w:type="spellStart"/>
+      <w:r>
+        <w:t>déploiment</w:t>
+      </w:r>
+      <w:proofErr w:type="spellEnd"/>
+      <w:r>
+        <w:t xml:space="preserve"> final de demain. Ajout de la fonctionnalité pour que les professeurs puissent accepter une demande de congé. Création d’un script d’installation plus simple pour les utilisateurs. Début de mise en place de la fonction permettant de voir les détails des élèves depuis </w:t>
+      </w:r>
+      <w:proofErr w:type="gramStart"/>
+      <w:r>
+        <w:t>le panneaux</w:t>
+      </w:r>
+      <w:proofErr w:type="gramEnd"/>
+      <w:r>
+        <w:t xml:space="preserve"> des </w:t>
+      </w:r>
+      <w:proofErr w:type="spellStart"/>
+      <w:r>
+        <w:t>enseingants</w:t>
+      </w:r>
+      <w:proofErr w:type="spellEnd"/>
+      <w:r>
+        <w:t xml:space="preserve">. Test de création d’un base de donnée </w:t>
+      </w:r>
+      <w:proofErr w:type="spellStart"/>
+      <w:proofErr w:type="gramStart"/>
+      <w:r>
+        <w:t>a</w:t>
+      </w:r>
+      <w:proofErr w:type="spellEnd"/>
+      <w:proofErr w:type="gramEnd"/>
+      <w:r>
+        <w:t xml:space="preserve"> partir de rien dans un </w:t>
+      </w:r>
+      <w:proofErr w:type="spellStart"/>
+      <w:r>
+        <w:t>environement</w:t>
+      </w:r>
+      <w:proofErr w:type="spellEnd"/>
+      <w:r>
+        <w:t xml:space="preserve"> virtuel. Ce test c’est </w:t>
+      </w:r>
+      <w:r>
+        <w:t>déroulé</w:t>
       </w:r>
       <w:bookmarkStart w:id="0" w:name="_GoBack"/>
       <w:bookmarkEnd w:id="0"/>
+      <w:r>
+        <w:t xml:space="preserve"> correctement. Finalement réparati</w:t>
+      </w:r>
+      <w:r>
+        <w:t>on d’un bug : lorsque les donnée des élèves étaient chargées dans le tableau d’affichage, une course d’</w:t>
+      </w:r>
+      <w:proofErr w:type="spellStart"/>
+      <w:r>
+        <w:t>execution</w:t>
+      </w:r>
+      <w:proofErr w:type="spellEnd"/>
+      <w:r>
+        <w:t xml:space="preserve"> </w:t>
+      </w:r>
+      <w:r>
+        <w:t>a</w:t>
+      </w:r>
+      <w:r>
+        <w:t xml:space="preserve"> alors eu lieu. La solution au problème est donc de d’inclure la librairie avant de faire des demandes sur le tableau pour que celle-ci est le temps de charg</w:t>
+      </w:r>
+      <w:r>
+        <w:t>er.</w:t>
+      </w:r>
+    </w:p>
+    <w:p>
+      <w:r>
+        <w:t>30/05/2017 : Déploiement finale de la timbreuse. Ajout des élèves dans la base de donné. Réparation de bug dans la fonction du soir. Celle-ci,  ne signalait pas si un élève n’avait pas pris son repas de midi.</w:t>
+      </w:r>
     </w:p>
     <w:sectPr>
       <w:headerReference w:type="default" r:id="rId8"/>
@@ -2599,7 +2972,7 @@
       <w:rPr>
         <w:noProof/>
       </w:rPr>
-      <w:t>29.05.17</w:t>
+      <w:t>30.05.17</w:t>
     </w:r>
     <w:r>
       <w:fldChar w:fldCharType="end"/>

</xml_diff>

<commit_message>
Corrected sendUpdate + set blocked group action
</commit_message>
<xml_diff>
--- a/Documents/Journal de bord.docx
+++ b/Documents/Journal de bord.docx
@@ -2557,7 +2557,15 @@
     </w:p>
     <w:p>
       <w:r>
-        <w:t>02/06/2017 : Presentation du 02/06. Réaparition du bu d’hier.</w:t>
+        <w:t>02/06/2017 : Presentation du 02/06.</w:t>
+      </w:r>
+    </w:p>
+    <w:p>
+      <w:r>
+        <w:t>06/06/2017 : Réparation d’un bug qui touchait la fonction des vacances. Celle-ci ne s’est pas execute la veille. Je vais donc mettre cette journee en vacance pour compenser avec hier. Un autre bug est survenue, concernant la fonction des pauses ratee. Il se trouve que la premiere pause ratee de la journee n’était pas prise en compte</w:t>
+      </w:r>
+      <w:r>
+        <w:t>. Finalement un dernier problème à été regle : lorsque le client recevait trop d’information d’un coup, il se pouvait qu’il lise deux messages, l’un a la suite de l’autre en en comprenant aucun des deux. Des modifications au code existant on du etre apporté pour permettre au client de ne traiter qu’un pacquet à la fois. Suite à une discussion avec M.LOCATELLI, le bip sonore lors d’une infraction du cahier des charges est donc déplacé dans les annexes et sera probablement traité faire la fin de l’année scolaire, après les revues de projets.</w:t>
       </w:r>
       <w:bookmarkStart w:id="0" w:name="_GoBack"/>
       <w:bookmarkEnd w:id="0"/>
@@ -2641,7 +2649,7 @@
       <w:rPr>
         <w:noProof/>
       </w:rPr>
-      <w:t>02.06.17</w:t>
+      <w:t>06.06.17</w:t>
     </w:r>
     <w:r>
       <w:fldChar w:fldCharType="end"/>

</xml_diff>